<commit_message>
Changed CSR Number to XXXXX
</commit_message>
<xml_diff>
--- a/RSM/Alta Avionics Master.docx
+++ b/RSM/Alta Avionics Master.docx
@@ -1,6 +1,6 @@
 
 <file path=word/document.xml><?xml version="1.0" encoding="utf-8"?>
-<w:document xmlns:wpc="http://schemas.microsoft.com/office/word/2010/wordprocessingCanvas" xmlns:cx="http://schemas.microsoft.com/office/drawing/2014/chartex" xmlns:cx1="http://schemas.microsoft.com/office/drawing/2015/9/8/chartex" xmlns:cx2="http://schemas.microsoft.com/office/drawing/2015/10/21/chartex" xmlns:cx3="http://schemas.microsoft.com/office/drawing/2016/5/9/chartex" xmlns:cx4="http://schemas.microsoft.com/office/drawing/2016/5/10/chartex" xmlns:cx5="http://schemas.microsoft.com/office/drawing/2016/5/11/chartex" xmlns:cx6="http://schemas.microsoft.com/office/drawing/2016/5/12/chartex" xmlns:cx7="http://schemas.microsoft.com/office/drawing/2016/5/13/chartex" xmlns:cx8="http://schemas.microsoft.com/office/drawing/2016/5/14/chartex" xmlns:mc="http://schemas.openxmlformats.org/markup-compatibility/2006" xmlns:aink="http://schemas.microsoft.com/office/drawing/2016/ink" xmlns:am3d="http://schemas.microsoft.com/office/drawing/2017/model3d" xmlns:o="urn:schemas-microsoft-com:office:office" xmlns:r="http://schemas.openxmlformats.org/officeDocument/2006/relationships" xmlns:m="http://schemas.openxmlformats.org/officeDocument/2006/math" xmlns:v="urn:schemas-microsoft-com:vml" xmlns:wp14="http://schemas.microsoft.com/office/word/2010/wordprocessingDrawing" xmlns:wp="http://schemas.openxmlformats.org/drawingml/2006/wordprocessingDrawing" xmlns:w10="urn:schemas-microsoft-com:office:word" xmlns:w="http://schemas.openxmlformats.org/wordprocessingml/2006/main" xmlns:w14="http://schemas.microsoft.com/office/word/2010/wordml" xmlns:w15="http://schemas.microsoft.com/office/word/2012/wordml" xmlns:w16cid="http://schemas.microsoft.com/office/word/2016/wordml/cid" xmlns:w16se="http://schemas.microsoft.com/office/word/2015/wordml/symex" xmlns:wpg="http://schemas.microsoft.com/office/word/2010/wordprocessingGroup" xmlns:wpi="http://schemas.microsoft.com/office/word/2010/wordprocessingInk" xmlns:wne="http://schemas.microsoft.com/office/word/2006/wordml" xmlns:wps="http://schemas.microsoft.com/office/word/2010/wordprocessingShape" mc:Ignorable="w14 w15 w16se w16cid wp14">
+<w:document xmlns:wpc="http://schemas.microsoft.com/office/word/2010/wordprocessingCanvas" xmlns:cx="http://schemas.microsoft.com/office/drawing/2014/chartex" xmlns:cx1="http://schemas.microsoft.com/office/drawing/2015/9/8/chartex" xmlns:cx2="http://schemas.microsoft.com/office/drawing/2015/10/21/chartex" xmlns:cx3="http://schemas.microsoft.com/office/drawing/2016/5/9/chartex" xmlns:cx4="http://schemas.microsoft.com/office/drawing/2016/5/10/chartex" xmlns:cx5="http://schemas.microsoft.com/office/drawing/2016/5/11/chartex" xmlns:cx6="http://schemas.microsoft.com/office/drawing/2016/5/12/chartex" xmlns:cx7="http://schemas.microsoft.com/office/drawing/2016/5/13/chartex" xmlns:cx8="http://schemas.microsoft.com/office/drawing/2016/5/14/chartex" xmlns:mc="http://schemas.openxmlformats.org/markup-compatibility/2006" xmlns:aink="http://schemas.microsoft.com/office/drawing/2016/ink" xmlns:am3d="http://schemas.microsoft.com/office/drawing/2017/model3d" xmlns:o="urn:schemas-microsoft-com:office:office" xmlns:r="http://schemas.openxmlformats.org/officeDocument/2006/relationships" xmlns:m="http://schemas.openxmlformats.org/officeDocument/2006/math" xmlns:v="urn:schemas-microsoft-com:vml" xmlns:wp14="http://schemas.microsoft.com/office/word/2010/wordprocessingDrawing" xmlns:wp="http://schemas.openxmlformats.org/drawingml/2006/wordprocessingDrawing" xmlns:w10="urn:schemas-microsoft-com:office:word" xmlns:w="http://schemas.openxmlformats.org/wordprocessingml/2006/main" xmlns:w14="http://schemas.microsoft.com/office/word/2010/wordml" xmlns:w15="http://schemas.microsoft.com/office/word/2012/wordml" xmlns:w16cex="http://schemas.microsoft.com/office/word/2018/wordml/cex" xmlns:w16cid="http://schemas.microsoft.com/office/word/2016/wordml/cid" xmlns:w16="http://schemas.microsoft.com/office/word/2018/wordml" xmlns:w16se="http://schemas.microsoft.com/office/word/2015/wordml/symex" xmlns:wpg="http://schemas.microsoft.com/office/word/2010/wordprocessingGroup" xmlns:wpi="http://schemas.microsoft.com/office/word/2010/wordprocessingInk" xmlns:wne="http://schemas.microsoft.com/office/word/2006/wordml" xmlns:wps="http://schemas.microsoft.com/office/word/2010/wordprocessingShape" mc:Ignorable="w14 w15 w16se w16cid w16 w16cex wp14">
   <w:body>
     <w:p>
       <w:pPr>
@@ -149,7 +149,21 @@
           <w:b/>
           <w:sz w:val="36"/>
         </w:rPr>
-        <w:t>CRS# 7AYR463B</w:t>
+        <w:t xml:space="preserve">CRS# </w:t>
+      </w:r>
+      <w:r>
+        <w:rPr>
+          <w:b/>
+          <w:sz w:val="36"/>
+        </w:rPr>
+        <w:t>XXXXXXX</w:t>
+      </w:r>
+      <w:r>
+        <w:rPr>
+          <w:b/>
+          <w:sz w:val="36"/>
+        </w:rPr>
+        <w:t>X</w:t>
       </w:r>
     </w:p>
     <w:p>
@@ -4229,7 +4243,15 @@
         <w:t xml:space="preserve"> </w:t>
       </w:r>
       <w:r>
-        <w:t>inspections for an air carrier, or commercial operator having a continuous airworthiness program under 14 CFR Part 121, 125, 135, or 129, will be performed in accordance with the requirements of 14 CFR Part 145, Subpart E, and the requirements of that air carrier or commercial operators maintenance program.</w:t>
+        <w:t xml:space="preserve">inspections for an air carrier, or commercial operator having a continuous airworthiness program under 14 CFR Part 121, 125, 135, or 129, will be performed in accordance with the requirements of 14 CFR Part 145, Subpart E, and the requirements of that air carrier or commercial </w:t>
+      </w:r>
+      <w:proofErr w:type="gramStart"/>
+      <w:r>
+        <w:t>operators</w:t>
+      </w:r>
+      <w:proofErr w:type="gramEnd"/>
+      <w:r>
+        <w:t xml:space="preserve"> maintenance program.</w:t>
       </w:r>
     </w:p>
     <w:p>
@@ -4286,21 +4308,7 @@
         <w:rPr>
           <w:highlight w:val="yellow"/>
         </w:rPr>
-        <w:t>In addition, the Portable Data Format (pdf) files and corresponding Document (.doc and .</w:t>
-      </w:r>
-      <w:proofErr w:type="spellStart"/>
-      <w:r>
-        <w:rPr>
-          <w:highlight w:val="yellow"/>
-        </w:rPr>
-        <w:t>docx</w:t>
-      </w:r>
-      <w:proofErr w:type="spellEnd"/>
-      <w:r>
-        <w:rPr>
-          <w:highlight w:val="yellow"/>
-        </w:rPr>
-        <w:t xml:space="preserve">) files will be kept on a Version Control System (VCS) remotely from Alta Avionics, LLC’s premises. VCS systems allow the reproduction of the current </w:t>
+        <w:t xml:space="preserve">In addition, the Portable Data Format (pdf) files and corresponding Document (.doc and .docx) files will be kept on a Version Control System (VCS) remotely from Alta Avionics, LLC’s premises. VCS systems allow the reproduction of the current </w:t>
       </w:r>
       <w:r>
         <w:rPr>
@@ -4693,7 +4701,7 @@
         <w:drawing>
           <wp:inline distT="0" distB="0" distL="0" distR="0" wp14:anchorId="521F40FF" wp14:editId="41868FBF">
             <wp:extent cx="8534400" cy="4546600"/>
-            <wp:effectExtent l="25400" t="25400" r="25400" b="25400"/>
+            <wp:effectExtent l="38100" t="38100" r="38100" b="44450"/>
             <wp:docPr id="1" name="Diagram 1"/>
             <wp:cNvGraphicFramePr/>
             <a:graphic xmlns:a="http://schemas.openxmlformats.org/drawingml/2006/main">
@@ -5616,7 +5624,21 @@
         <w:rPr>
           <w:sz w:val="24"/>
         </w:rPr>
-        <w:t>Establishing and maintaining a shelf life program.</w:t>
+        <w:t xml:space="preserve">Establishing and maintaining a </w:t>
+      </w:r>
+      <w:proofErr w:type="gramStart"/>
+      <w:r>
+        <w:rPr>
+          <w:sz w:val="24"/>
+        </w:rPr>
+        <w:t>shelf life</w:t>
+      </w:r>
+      <w:proofErr w:type="gramEnd"/>
+      <w:r>
+        <w:rPr>
+          <w:sz w:val="24"/>
+        </w:rPr>
+        <w:t xml:space="preserve"> program.</w:t>
       </w:r>
     </w:p>
     <w:p>
@@ -6404,7 +6426,15 @@
     </w:p>
     <w:p>
       <w:r>
-        <w:t>The Installation Department Supervisor can assume the duties of the General Manager, Instrument Department Supervisor, or Service Department Supervisor in his/her absence, if so delegated by the President or General Manager.</w:t>
+        <w:t xml:space="preserve">The Installation Department Supervisor can assume the duties of the General Manager, Instrument Department Supervisor, or Service Department Supervisor in his/her absence, if </w:t>
+      </w:r>
+      <w:proofErr w:type="gramStart"/>
+      <w:r>
+        <w:t>so</w:t>
+      </w:r>
+      <w:proofErr w:type="gramEnd"/>
+      <w:r>
+        <w:t xml:space="preserve"> delegated by the President or General Manager.</w:t>
       </w:r>
     </w:p>
     <w:p>
@@ -6455,9 +6485,14 @@
       <w:bookmarkStart w:id="22" w:name="_Toc34755862"/>
       <w:r>
         <w:lastRenderedPageBreak/>
-        <w:t>Service Department  Supervisor</w:t>
+        <w:t xml:space="preserve">Service </w:t>
+      </w:r>
+      <w:proofErr w:type="gramStart"/>
+      <w:r>
+        <w:t>Department  Supervisor</w:t>
       </w:r>
       <w:bookmarkEnd w:id="22"/>
+      <w:proofErr w:type="gramEnd"/>
     </w:p>
     <w:p>
       <w:r>
@@ -6610,7 +6645,15 @@
         <w:t xml:space="preserve"> </w:t>
       </w:r>
       <w:r>
-        <w:t>absence, if so delegated by the President or General Manager.</w:t>
+        <w:t xml:space="preserve">absence, if </w:t>
+      </w:r>
+      <w:proofErr w:type="gramStart"/>
+      <w:r>
+        <w:t>so</w:t>
+      </w:r>
+      <w:proofErr w:type="gramEnd"/>
+      <w:r>
+        <w:t xml:space="preserve"> delegated by the President or General Manager.</w:t>
       </w:r>
     </w:p>
     <w:p>
@@ -6754,7 +6797,15 @@
     </w:p>
     <w:p>
       <w:r>
-        <w:t>The Instrument Department Supervisor can assume the duties of the General Manager, Service Department Supervisor, or Installation Department Supervisor in his/her absence, if so delegated by the President or General Manager.</w:t>
+        <w:t xml:space="preserve">The Instrument Department Supervisor can assume the duties of the General Manager, Service Department Supervisor, or Installation Department Supervisor in his/her absence, if </w:t>
+      </w:r>
+      <w:proofErr w:type="gramStart"/>
+      <w:r>
+        <w:t>so</w:t>
+      </w:r>
+      <w:proofErr w:type="gramEnd"/>
+      <w:r>
+        <w:t xml:space="preserve"> delegated by the President or General Manager.</w:t>
       </w:r>
     </w:p>
     <w:p>
@@ -7065,13 +7116,23 @@
         <w:t>Alta Avionics, LLC</w:t>
       </w:r>
       <w:r>
-        <w:t xml:space="preserve">. main computer server. Alta Avionics, LLC. will supply a direct link on every computer terminal for manual access for all employees. A computer backup will be performed every Friday and a copy will be stored in the Alta Avionics, LLC safe in case of computer failure. Changes to the Roster of Repair Station Personnel caused by termination, reassignment, change in duties or scope of assignment, or the addition of personnel must be made within 5 business days. Repairman Certificates will be applied for in accordance with 14 CFR Part 65. Upon leaving employment at Alta Avionic </w:t>
+        <w:t xml:space="preserve">. main computer server. Alta Avionics, LLC. will supply a direct link on every computer terminal for manual access for all employees. A computer backup will be performed every Friday and a copy will be stored in the Alta </w:t>
+      </w:r>
+      <w:proofErr w:type="gramStart"/>
+      <w:r>
+        <w:t>Avionics,</w:t>
+      </w:r>
+      <w:proofErr w:type="gramEnd"/>
+      <w:r>
+        <w:t xml:space="preserve"> LLC safe in case of computer failure. Changes to the Roster of Repair Station Personnel caused by termination, reassignment, change in duties or scope of assignment, or the addition of personnel must be made within 5 business days. Repairman Certificates will be applied for in accordance with 14 CFR Part 65. Upon leaving employment at Alta Avionic </w:t>
       </w:r>
       <w:proofErr w:type="spellStart"/>
+      <w:proofErr w:type="gramStart"/>
       <w:r>
         <w:t>s,LLC</w:t>
       </w:r>
       <w:proofErr w:type="spellEnd"/>
+      <w:proofErr w:type="gramEnd"/>
       <w:r>
         <w:t>, Repairman Certificates, airport identification, ramp passes, company tools, and shop keys will be turned in to the QA Manager. The Roster contains the following sections:</w:t>
       </w:r>
@@ -7082,7 +7143,15 @@
       </w:pPr>
       <w:bookmarkStart w:id="27" w:name="_Toc34755867"/>
       <w:r>
-        <w:t>Roster Of Supervisory Personnel</w:t>
+        <w:t xml:space="preserve">Roster </w:t>
+      </w:r>
+      <w:proofErr w:type="gramStart"/>
+      <w:r>
+        <w:t>Of</w:t>
+      </w:r>
+      <w:proofErr w:type="gramEnd"/>
+      <w:r>
+        <w:t xml:space="preserve"> Supervisory Personnel</w:t>
       </w:r>
       <w:bookmarkEnd w:id="27"/>
     </w:p>
@@ -7097,7 +7166,15 @@
       </w:pPr>
       <w:bookmarkStart w:id="28" w:name="_Toc34755868"/>
       <w:r>
-        <w:t>Roster Of Inspection Personnel</w:t>
+        <w:t xml:space="preserve">Roster </w:t>
+      </w:r>
+      <w:proofErr w:type="gramStart"/>
+      <w:r>
+        <w:t>Of</w:t>
+      </w:r>
+      <w:proofErr w:type="gramEnd"/>
+      <w:r>
+        <w:t xml:space="preserve"> Inspection Personnel</w:t>
       </w:r>
       <w:bookmarkEnd w:id="28"/>
     </w:p>
@@ -7142,7 +7219,15 @@
       </w:pPr>
       <w:bookmarkStart w:id="31" w:name="_Toc34755871"/>
       <w:r>
-        <w:t>Authorized Signatures And Initials</w:t>
+        <w:t xml:space="preserve">Authorized Signatures </w:t>
+      </w:r>
+      <w:proofErr w:type="gramStart"/>
+      <w:r>
+        <w:t>And</w:t>
+      </w:r>
+      <w:proofErr w:type="gramEnd"/>
+      <w:r>
+        <w:t xml:space="preserve"> Initials</w:t>
       </w:r>
       <w:bookmarkEnd w:id="31"/>
     </w:p>
@@ -7168,7 +7253,21 @@
         <w:rPr>
           <w:b/>
         </w:rPr>
-        <w:t>*All pertinent Employees with Alta Avionic s, LLC. will be entered and maintained under the Roster of Repair Station Personnel. Alta Avionics,  LLC. will not limit employees to location unless specified under “Inspector’s Limitations” or “Employee Summaries”.</w:t>
+        <w:t xml:space="preserve">*All pertinent Employees with Alta Avionic s, LLC. will be entered and maintained under the Roster of Repair Station Personnel. Alta </w:t>
+      </w:r>
+      <w:proofErr w:type="gramStart"/>
+      <w:r>
+        <w:rPr>
+          <w:b/>
+        </w:rPr>
+        <w:t>Avionics,  LLC</w:t>
+      </w:r>
+      <w:proofErr w:type="gramEnd"/>
+      <w:r>
+        <w:rPr>
+          <w:b/>
+        </w:rPr>
+        <w:t>. will not limit employees to location unless specified under “Inspector’s Limitations” or “Employee Summaries”.</w:t>
       </w:r>
     </w:p>
     <w:p>
@@ -7178,7 +7277,15 @@
       <w:bookmarkStart w:id="32" w:name="_Toc34755872"/>
       <w:r>
         <w:lastRenderedPageBreak/>
-        <w:t>Housing And Facilities</w:t>
+        <w:t xml:space="preserve">Housing </w:t>
+      </w:r>
+      <w:proofErr w:type="gramStart"/>
+      <w:r>
+        <w:t>And</w:t>
+      </w:r>
+      <w:proofErr w:type="gramEnd"/>
+      <w:r>
+        <w:t xml:space="preserve"> Facilities</w:t>
       </w:r>
       <w:bookmarkEnd w:id="32"/>
     </w:p>
@@ -7278,7 +7385,15 @@
     </w:p>
     <w:p>
       <w:r>
-        <w:t>The hanger is a metal building with floor constructed of reinforced concrete .Storage room</w:t>
+        <w:t xml:space="preserve">The hanger is a metal building with floor constructed of reinforced </w:t>
+      </w:r>
+      <w:proofErr w:type="gramStart"/>
+      <w:r>
+        <w:t>concrete .Storage</w:t>
+      </w:r>
+      <w:proofErr w:type="gramEnd"/>
+      <w:r>
+        <w:t xml:space="preserve"> room</w:t>
       </w:r>
       <w:r>
         <w:t xml:space="preserve"> </w:t>
@@ -7895,8 +8010,17 @@
           <w:sz w:val="24"/>
           <w:szCs w:val="24"/>
         </w:rPr>
-        <w:t>Handwritten - all handwritten signatures and initials are authorized on Return To</w:t>
-      </w:r>
+        <w:t xml:space="preserve">Handwritten - all handwritten signatures and initials are authorized on Return </w:t>
+      </w:r>
+      <w:proofErr w:type="gramStart"/>
+      <w:r>
+        <w:rPr>
+          <w:sz w:val="24"/>
+          <w:szCs w:val="24"/>
+        </w:rPr>
+        <w:t>To</w:t>
+      </w:r>
+      <w:proofErr w:type="gramEnd"/>
       <w:r>
         <w:rPr>
           <w:sz w:val="24"/>
@@ -8005,7 +8129,15 @@
       <w:bookmarkStart w:id="39" w:name="_Toc34755879"/>
       <w:r>
         <w:lastRenderedPageBreak/>
-        <w:t>Work Performed At Another Location</w:t>
+        <w:t xml:space="preserve">Work Performed </w:t>
+      </w:r>
+      <w:proofErr w:type="gramStart"/>
+      <w:r>
+        <w:t>At</w:t>
+      </w:r>
+      <w:proofErr w:type="gramEnd"/>
+      <w:r>
+        <w:t xml:space="preserve"> Another Location</w:t>
       </w:r>
       <w:bookmarkEnd w:id="39"/>
     </w:p>
@@ -8101,13 +8233,29 @@
       <w:bookmarkStart w:id="41" w:name="_Toc34755881"/>
       <w:r>
         <w:lastRenderedPageBreak/>
-        <w:t>Maintenance For Air Carriers</w:t>
+        <w:t xml:space="preserve">Maintenance </w:t>
+      </w:r>
+      <w:proofErr w:type="gramStart"/>
+      <w:r>
+        <w:t>For</w:t>
+      </w:r>
+      <w:proofErr w:type="gramEnd"/>
+      <w:r>
+        <w:t xml:space="preserve"> Air Carriers</w:t>
       </w:r>
       <w:bookmarkEnd w:id="41"/>
     </w:p>
     <w:p>
       <w:r>
-        <w:t>Maintenance, preventive maintenance, and alterations performed for certificate holders under CFR parts 121, 125, 135, and part 129, will be accomplished in accordance with the operator’s program, maintenance manual, or FAA approved inspection and/or  maintenance program as applicable.</w:t>
+        <w:t>Maintenance, preventive maintenance, and alterations performed for certificate holders under CFR parts 121, 125, 135, and part 129, will be accomplished in accordance with the operator’s program, maintenance manual, or FAA approved inspection and/</w:t>
+      </w:r>
+      <w:proofErr w:type="gramStart"/>
+      <w:r>
+        <w:t>or  maintenance</w:t>
+      </w:r>
+      <w:proofErr w:type="gramEnd"/>
+      <w:r>
+        <w:t xml:space="preserve"> program as applicable.</w:t>
       </w:r>
     </w:p>
     <w:p>
@@ -8120,7 +8268,15 @@
     </w:p>
     <w:p>
       <w:r>
-        <w:t>Any maintenance operations, which, if improperly performed, could be critical to the safe flight of an aircraft, will be given a required inspection. An appropriately rated inspector, familiar with all inspection methods, techniques, and equipment, will be assigned to determine that the airworthiness requirements of CFR parts 121, 125, 135, and part 129, as applicable, have been met. The required inspection items specified by the operator will be maintained as RII items. The individual performing the RII inspection must be trained by the operator, and documented in the employee training records (KA-25) as found in the forms manual, and specifically designated by the operator, as RII authorized.</w:t>
+        <w:t xml:space="preserve">Any maintenance operations, which, if improperly performed, could be critical to the safe flight of an aircraft, will be given a required inspection. An appropriately rated inspector, familiar with all inspection methods, techniques, and equipment, will be assigned to determine that the airworthiness requirements of CFR parts 121, 125, 135, and part 129, as applicable, have been met. The required inspection items specified by the operator will be maintained as RII items. The individual performing the RII inspection must be trained by the operator, and documented in the employee training records (KA-25) as found in the </w:t>
+      </w:r>
+      <w:proofErr w:type="gramStart"/>
+      <w:r>
+        <w:t>forms</w:t>
+      </w:r>
+      <w:proofErr w:type="gramEnd"/>
+      <w:r>
+        <w:t xml:space="preserve"> manual, and specifically designated by the operator, as RII authorized.</w:t>
       </w:r>
     </w:p>
     <w:p>
@@ -8147,7 +8303,15 @@
         <w:t>Alta Avionics, LLC</w:t>
       </w:r>
       <w:r>
-        <w:t>. will adhere to all maintenance for air carriers requirements set forth by the FAA accepted Repair Station Manual where applicable.</w:t>
+        <w:t xml:space="preserve">. will adhere to all maintenance for air </w:t>
+      </w:r>
+      <w:proofErr w:type="gramStart"/>
+      <w:r>
+        <w:t>carriers</w:t>
+      </w:r>
+      <w:proofErr w:type="gramEnd"/>
+      <w:r>
+        <w:t xml:space="preserve"> requirements set forth by the FAA accepted Repair Station Manual where applicable.</w:t>
       </w:r>
     </w:p>
     <w:p>
@@ -8843,13 +9007,13 @@
       <w:pPr>
         <w:pStyle w:val="Heading1"/>
       </w:pPr>
-      <w:bookmarkStart w:id="48" w:name="ListOfEffectivePages"/>
-      <w:bookmarkStart w:id="49" w:name="_Toc34755888"/>
+      <w:bookmarkStart w:id="48" w:name="_Toc34755888"/>
+      <w:bookmarkStart w:id="49" w:name="ListOfEffectivePages"/>
       <w:r>
         <w:lastRenderedPageBreak/>
         <w:t>Appendix A – List of Effective Pages</w:t>
       </w:r>
-      <w:bookmarkEnd w:id="49"/>
+      <w:bookmarkEnd w:id="48"/>
     </w:p>
     <w:tbl>
       <w:tblPr>
@@ -8869,7 +9033,7 @@
             <w:tcW w:w="8432" w:type="dxa"/>
             <w:gridSpan w:val="3"/>
           </w:tcPr>
-          <w:bookmarkEnd w:id="48"/>
+          <w:bookmarkEnd w:id="49"/>
           <w:p>
             <w:pPr>
               <w:jc w:val="center"/>
@@ -14233,28 +14397,7 @@
                 <w:rFonts w:ascii="Times New Roman" w:hAnsi="Times New Roman"/>
                 <w:sz w:val="20"/>
               </w:rPr>
-              <w:t>1</w:t>
-            </w:r>
-            <w:r>
-              <w:rPr>
-                <w:rFonts w:ascii="Times New Roman" w:hAnsi="Times New Roman"/>
-                <w:sz w:val="20"/>
-              </w:rPr>
-              <w:t>8</w:t>
-            </w:r>
-            <w:r>
-              <w:rPr>
-                <w:rFonts w:ascii="Times New Roman" w:hAnsi="Times New Roman"/>
-                <w:sz w:val="20"/>
-              </w:rPr>
-              <w:t>-</w:t>
-            </w:r>
-            <w:r>
-              <w:rPr>
-                <w:rFonts w:ascii="Times New Roman" w:hAnsi="Times New Roman"/>
-                <w:sz w:val="20"/>
-              </w:rPr>
-              <w:t>1</w:t>
+              <w:t>18-1</w:t>
             </w:r>
           </w:p>
         </w:tc>
@@ -14539,8 +14682,6 @@
           <w:bCs/>
         </w:rPr>
       </w:pPr>
-      <w:bookmarkStart w:id="50" w:name="_GoBack"/>
-      <w:bookmarkEnd w:id="50"/>
     </w:p>
     <w:sectPr>
       <w:pgSz w:w="12240" w:h="15840"/>
@@ -14554,7 +14695,7 @@
 </file>
 
 <file path=word/endnotes.xml><?xml version="1.0" encoding="utf-8"?>
-<w:endnotes xmlns:wpc="http://schemas.microsoft.com/office/word/2010/wordprocessingCanvas" xmlns:cx="http://schemas.microsoft.com/office/drawing/2014/chartex" xmlns:cx1="http://schemas.microsoft.com/office/drawing/2015/9/8/chartex" xmlns:cx2="http://schemas.microsoft.com/office/drawing/2015/10/21/chartex" xmlns:cx3="http://schemas.microsoft.com/office/drawing/2016/5/9/chartex" xmlns:cx4="http://schemas.microsoft.com/office/drawing/2016/5/10/chartex" xmlns:cx5="http://schemas.microsoft.com/office/drawing/2016/5/11/chartex" xmlns:cx6="http://schemas.microsoft.com/office/drawing/2016/5/12/chartex" xmlns:cx7="http://schemas.microsoft.com/office/drawing/2016/5/13/chartex" xmlns:cx8="http://schemas.microsoft.com/office/drawing/2016/5/14/chartex" xmlns:mc="http://schemas.openxmlformats.org/markup-compatibility/2006" xmlns:aink="http://schemas.microsoft.com/office/drawing/2016/ink" xmlns:am3d="http://schemas.microsoft.com/office/drawing/2017/model3d" xmlns:o="urn:schemas-microsoft-com:office:office" xmlns:r="http://schemas.openxmlformats.org/officeDocument/2006/relationships" xmlns:m="http://schemas.openxmlformats.org/officeDocument/2006/math" xmlns:v="urn:schemas-microsoft-com:vml" xmlns:wp14="http://schemas.microsoft.com/office/word/2010/wordprocessingDrawing" xmlns:wp="http://schemas.openxmlformats.org/drawingml/2006/wordprocessingDrawing" xmlns:w10="urn:schemas-microsoft-com:office:word" xmlns:w="http://schemas.openxmlformats.org/wordprocessingml/2006/main" xmlns:w14="http://schemas.microsoft.com/office/word/2010/wordml" xmlns:w15="http://schemas.microsoft.com/office/word/2012/wordml" xmlns:w16cid="http://schemas.microsoft.com/office/word/2016/wordml/cid" xmlns:w16se="http://schemas.microsoft.com/office/word/2015/wordml/symex" xmlns:wpg="http://schemas.microsoft.com/office/word/2010/wordprocessingGroup" xmlns:wpi="http://schemas.microsoft.com/office/word/2010/wordprocessingInk" xmlns:wne="http://schemas.microsoft.com/office/word/2006/wordml" xmlns:wps="http://schemas.microsoft.com/office/word/2010/wordprocessingShape" mc:Ignorable="w14 w15 w16se w16cid wp14">
+<w:endnotes xmlns:wpc="http://schemas.microsoft.com/office/word/2010/wordprocessingCanvas" xmlns:cx="http://schemas.microsoft.com/office/drawing/2014/chartex" xmlns:cx1="http://schemas.microsoft.com/office/drawing/2015/9/8/chartex" xmlns:cx2="http://schemas.microsoft.com/office/drawing/2015/10/21/chartex" xmlns:cx3="http://schemas.microsoft.com/office/drawing/2016/5/9/chartex" xmlns:cx4="http://schemas.microsoft.com/office/drawing/2016/5/10/chartex" xmlns:cx5="http://schemas.microsoft.com/office/drawing/2016/5/11/chartex" xmlns:cx6="http://schemas.microsoft.com/office/drawing/2016/5/12/chartex" xmlns:cx7="http://schemas.microsoft.com/office/drawing/2016/5/13/chartex" xmlns:cx8="http://schemas.microsoft.com/office/drawing/2016/5/14/chartex" xmlns:mc="http://schemas.openxmlformats.org/markup-compatibility/2006" xmlns:aink="http://schemas.microsoft.com/office/drawing/2016/ink" xmlns:am3d="http://schemas.microsoft.com/office/drawing/2017/model3d" xmlns:o="urn:schemas-microsoft-com:office:office" xmlns:r="http://schemas.openxmlformats.org/officeDocument/2006/relationships" xmlns:m="http://schemas.openxmlformats.org/officeDocument/2006/math" xmlns:v="urn:schemas-microsoft-com:vml" xmlns:wp14="http://schemas.microsoft.com/office/word/2010/wordprocessingDrawing" xmlns:wp="http://schemas.openxmlformats.org/drawingml/2006/wordprocessingDrawing" xmlns:w10="urn:schemas-microsoft-com:office:word" xmlns:w="http://schemas.openxmlformats.org/wordprocessingml/2006/main" xmlns:w14="http://schemas.microsoft.com/office/word/2010/wordml" xmlns:w15="http://schemas.microsoft.com/office/word/2012/wordml" xmlns:w16cex="http://schemas.microsoft.com/office/word/2018/wordml/cex" xmlns:w16cid="http://schemas.microsoft.com/office/word/2016/wordml/cid" xmlns:w16="http://schemas.microsoft.com/office/word/2018/wordml" xmlns:w16se="http://schemas.microsoft.com/office/word/2015/wordml/symex" xmlns:wpg="http://schemas.microsoft.com/office/word/2010/wordprocessingGroup" xmlns:wpi="http://schemas.microsoft.com/office/word/2010/wordprocessingInk" xmlns:wne="http://schemas.microsoft.com/office/word/2006/wordml" xmlns:wps="http://schemas.microsoft.com/office/word/2010/wordprocessingShape" mc:Ignorable="w14 w15 w16se w16cid w16 w16cex wp14">
   <w:endnote w:type="separator" w:id="-1">
     <w:p>
       <w:pPr>
@@ -14579,7 +14720,7 @@
 </file>
 
 <file path=word/footer1.xml><?xml version="1.0" encoding="utf-8"?>
-<w:ftr xmlns:wpc="http://schemas.microsoft.com/office/word/2010/wordprocessingCanvas" xmlns:cx="http://schemas.microsoft.com/office/drawing/2014/chartex" xmlns:cx1="http://schemas.microsoft.com/office/drawing/2015/9/8/chartex" xmlns:cx2="http://schemas.microsoft.com/office/drawing/2015/10/21/chartex" xmlns:cx3="http://schemas.microsoft.com/office/drawing/2016/5/9/chartex" xmlns:cx4="http://schemas.microsoft.com/office/drawing/2016/5/10/chartex" xmlns:cx5="http://schemas.microsoft.com/office/drawing/2016/5/11/chartex" xmlns:cx6="http://schemas.microsoft.com/office/drawing/2016/5/12/chartex" xmlns:cx7="http://schemas.microsoft.com/office/drawing/2016/5/13/chartex" xmlns:cx8="http://schemas.microsoft.com/office/drawing/2016/5/14/chartex" xmlns:mc="http://schemas.openxmlformats.org/markup-compatibility/2006" xmlns:aink="http://schemas.microsoft.com/office/drawing/2016/ink" xmlns:am3d="http://schemas.microsoft.com/office/drawing/2017/model3d" xmlns:o="urn:schemas-microsoft-com:office:office" xmlns:r="http://schemas.openxmlformats.org/officeDocument/2006/relationships" xmlns:m="http://schemas.openxmlformats.org/officeDocument/2006/math" xmlns:v="urn:schemas-microsoft-com:vml" xmlns:wp14="http://schemas.microsoft.com/office/word/2010/wordprocessingDrawing" xmlns:wp="http://schemas.openxmlformats.org/drawingml/2006/wordprocessingDrawing" xmlns:w10="urn:schemas-microsoft-com:office:word" xmlns:w="http://schemas.openxmlformats.org/wordprocessingml/2006/main" xmlns:w14="http://schemas.microsoft.com/office/word/2010/wordml" xmlns:w15="http://schemas.microsoft.com/office/word/2012/wordml" xmlns:w16cid="http://schemas.microsoft.com/office/word/2016/wordml/cid" xmlns:w16se="http://schemas.microsoft.com/office/word/2015/wordml/symex" xmlns:wpg="http://schemas.microsoft.com/office/word/2010/wordprocessingGroup" xmlns:wpi="http://schemas.microsoft.com/office/word/2010/wordprocessingInk" xmlns:wne="http://schemas.microsoft.com/office/word/2006/wordml" xmlns:wps="http://schemas.microsoft.com/office/word/2010/wordprocessingShape" mc:Ignorable="w14 w15 w16se w16cid wp14">
+<w:ftr xmlns:wpc="http://schemas.microsoft.com/office/word/2010/wordprocessingCanvas" xmlns:cx="http://schemas.microsoft.com/office/drawing/2014/chartex" xmlns:cx1="http://schemas.microsoft.com/office/drawing/2015/9/8/chartex" xmlns:cx2="http://schemas.microsoft.com/office/drawing/2015/10/21/chartex" xmlns:cx3="http://schemas.microsoft.com/office/drawing/2016/5/9/chartex" xmlns:cx4="http://schemas.microsoft.com/office/drawing/2016/5/10/chartex" xmlns:cx5="http://schemas.microsoft.com/office/drawing/2016/5/11/chartex" xmlns:cx6="http://schemas.microsoft.com/office/drawing/2016/5/12/chartex" xmlns:cx7="http://schemas.microsoft.com/office/drawing/2016/5/13/chartex" xmlns:cx8="http://schemas.microsoft.com/office/drawing/2016/5/14/chartex" xmlns:mc="http://schemas.openxmlformats.org/markup-compatibility/2006" xmlns:aink="http://schemas.microsoft.com/office/drawing/2016/ink" xmlns:am3d="http://schemas.microsoft.com/office/drawing/2017/model3d" xmlns:o="urn:schemas-microsoft-com:office:office" xmlns:r="http://schemas.openxmlformats.org/officeDocument/2006/relationships" xmlns:m="http://schemas.openxmlformats.org/officeDocument/2006/math" xmlns:v="urn:schemas-microsoft-com:vml" xmlns:wp14="http://schemas.microsoft.com/office/word/2010/wordprocessingDrawing" xmlns:wp="http://schemas.openxmlformats.org/drawingml/2006/wordprocessingDrawing" xmlns:w10="urn:schemas-microsoft-com:office:word" xmlns:w="http://schemas.openxmlformats.org/wordprocessingml/2006/main" xmlns:w14="http://schemas.microsoft.com/office/word/2010/wordml" xmlns:w15="http://schemas.microsoft.com/office/word/2012/wordml" xmlns:w16cex="http://schemas.microsoft.com/office/word/2018/wordml/cex" xmlns:w16cid="http://schemas.microsoft.com/office/word/2016/wordml/cid" xmlns:w16="http://schemas.microsoft.com/office/word/2018/wordml" xmlns:w16se="http://schemas.microsoft.com/office/word/2015/wordml/symex" xmlns:wpg="http://schemas.microsoft.com/office/word/2010/wordprocessingGroup" xmlns:wpi="http://schemas.microsoft.com/office/word/2010/wordprocessingInk" xmlns:wne="http://schemas.microsoft.com/office/word/2006/wordml" xmlns:wps="http://schemas.microsoft.com/office/word/2010/wordprocessingShape" mc:Ignorable="w14 w15 w16se w16cid w16 w16cex wp14">
   <w:p>
     <w:pPr>
       <w:pStyle w:val="Footer"/>
@@ -14661,7 +14802,7 @@
 </file>
 
 <file path=word/footer2.xml><?xml version="1.0" encoding="utf-8"?>
-<w:ftr xmlns:wpc="http://schemas.microsoft.com/office/word/2010/wordprocessingCanvas" xmlns:cx="http://schemas.microsoft.com/office/drawing/2014/chartex" xmlns:cx1="http://schemas.microsoft.com/office/drawing/2015/9/8/chartex" xmlns:cx2="http://schemas.microsoft.com/office/drawing/2015/10/21/chartex" xmlns:cx3="http://schemas.microsoft.com/office/drawing/2016/5/9/chartex" xmlns:cx4="http://schemas.microsoft.com/office/drawing/2016/5/10/chartex" xmlns:cx5="http://schemas.microsoft.com/office/drawing/2016/5/11/chartex" xmlns:cx6="http://schemas.microsoft.com/office/drawing/2016/5/12/chartex" xmlns:cx7="http://schemas.microsoft.com/office/drawing/2016/5/13/chartex" xmlns:cx8="http://schemas.microsoft.com/office/drawing/2016/5/14/chartex" xmlns:mc="http://schemas.openxmlformats.org/markup-compatibility/2006" xmlns:aink="http://schemas.microsoft.com/office/drawing/2016/ink" xmlns:am3d="http://schemas.microsoft.com/office/drawing/2017/model3d" xmlns:o="urn:schemas-microsoft-com:office:office" xmlns:r="http://schemas.openxmlformats.org/officeDocument/2006/relationships" xmlns:m="http://schemas.openxmlformats.org/officeDocument/2006/math" xmlns:v="urn:schemas-microsoft-com:vml" xmlns:wp14="http://schemas.microsoft.com/office/word/2010/wordprocessingDrawing" xmlns:wp="http://schemas.openxmlformats.org/drawingml/2006/wordprocessingDrawing" xmlns:w10="urn:schemas-microsoft-com:office:word" xmlns:w="http://schemas.openxmlformats.org/wordprocessingml/2006/main" xmlns:w14="http://schemas.microsoft.com/office/word/2010/wordml" xmlns:w15="http://schemas.microsoft.com/office/word/2012/wordml" xmlns:w16cid="http://schemas.microsoft.com/office/word/2016/wordml/cid" xmlns:w16se="http://schemas.microsoft.com/office/word/2015/wordml/symex" xmlns:wpg="http://schemas.microsoft.com/office/word/2010/wordprocessingGroup" xmlns:wpi="http://schemas.microsoft.com/office/word/2010/wordprocessingInk" xmlns:wne="http://schemas.microsoft.com/office/word/2006/wordml" xmlns:wps="http://schemas.microsoft.com/office/word/2010/wordprocessingShape" mc:Ignorable="w14 w15 w16se w16cid wp14">
+<w:ftr xmlns:wpc="http://schemas.microsoft.com/office/word/2010/wordprocessingCanvas" xmlns:cx="http://schemas.microsoft.com/office/drawing/2014/chartex" xmlns:cx1="http://schemas.microsoft.com/office/drawing/2015/9/8/chartex" xmlns:cx2="http://schemas.microsoft.com/office/drawing/2015/10/21/chartex" xmlns:cx3="http://schemas.microsoft.com/office/drawing/2016/5/9/chartex" xmlns:cx4="http://schemas.microsoft.com/office/drawing/2016/5/10/chartex" xmlns:cx5="http://schemas.microsoft.com/office/drawing/2016/5/11/chartex" xmlns:cx6="http://schemas.microsoft.com/office/drawing/2016/5/12/chartex" xmlns:cx7="http://schemas.microsoft.com/office/drawing/2016/5/13/chartex" xmlns:cx8="http://schemas.microsoft.com/office/drawing/2016/5/14/chartex" xmlns:mc="http://schemas.openxmlformats.org/markup-compatibility/2006" xmlns:aink="http://schemas.microsoft.com/office/drawing/2016/ink" xmlns:am3d="http://schemas.microsoft.com/office/drawing/2017/model3d" xmlns:o="urn:schemas-microsoft-com:office:office" xmlns:r="http://schemas.openxmlformats.org/officeDocument/2006/relationships" xmlns:m="http://schemas.openxmlformats.org/officeDocument/2006/math" xmlns:v="urn:schemas-microsoft-com:vml" xmlns:wp14="http://schemas.microsoft.com/office/word/2010/wordprocessingDrawing" xmlns:wp="http://schemas.openxmlformats.org/drawingml/2006/wordprocessingDrawing" xmlns:w10="urn:schemas-microsoft-com:office:word" xmlns:w="http://schemas.openxmlformats.org/wordprocessingml/2006/main" xmlns:w14="http://schemas.microsoft.com/office/word/2010/wordml" xmlns:w15="http://schemas.microsoft.com/office/word/2012/wordml" xmlns:w16cex="http://schemas.microsoft.com/office/word/2018/wordml/cex" xmlns:w16cid="http://schemas.microsoft.com/office/word/2016/wordml/cid" xmlns:w16="http://schemas.microsoft.com/office/word/2018/wordml" xmlns:w16se="http://schemas.microsoft.com/office/word/2015/wordml/symex" xmlns:wpg="http://schemas.microsoft.com/office/word/2010/wordprocessingGroup" xmlns:wpi="http://schemas.microsoft.com/office/word/2010/wordprocessingInk" xmlns:wne="http://schemas.microsoft.com/office/word/2006/wordml" xmlns:wps="http://schemas.microsoft.com/office/word/2010/wordprocessingShape" mc:Ignorable="w14 w15 w16se w16cid w16 w16cex wp14">
   <w:p>
     <w:pPr>
       <w:pStyle w:val="Footer"/>
@@ -14709,7 +14850,7 @@
 </file>
 
 <file path=word/footer3.xml><?xml version="1.0" encoding="utf-8"?>
-<w:ftr xmlns:wpc="http://schemas.microsoft.com/office/word/2010/wordprocessingCanvas" xmlns:cx="http://schemas.microsoft.com/office/drawing/2014/chartex" xmlns:cx1="http://schemas.microsoft.com/office/drawing/2015/9/8/chartex" xmlns:cx2="http://schemas.microsoft.com/office/drawing/2015/10/21/chartex" xmlns:cx3="http://schemas.microsoft.com/office/drawing/2016/5/9/chartex" xmlns:cx4="http://schemas.microsoft.com/office/drawing/2016/5/10/chartex" xmlns:cx5="http://schemas.microsoft.com/office/drawing/2016/5/11/chartex" xmlns:cx6="http://schemas.microsoft.com/office/drawing/2016/5/12/chartex" xmlns:cx7="http://schemas.microsoft.com/office/drawing/2016/5/13/chartex" xmlns:cx8="http://schemas.microsoft.com/office/drawing/2016/5/14/chartex" xmlns:mc="http://schemas.openxmlformats.org/markup-compatibility/2006" xmlns:aink="http://schemas.microsoft.com/office/drawing/2016/ink" xmlns:am3d="http://schemas.microsoft.com/office/drawing/2017/model3d" xmlns:o="urn:schemas-microsoft-com:office:office" xmlns:r="http://schemas.openxmlformats.org/officeDocument/2006/relationships" xmlns:m="http://schemas.openxmlformats.org/officeDocument/2006/math" xmlns:v="urn:schemas-microsoft-com:vml" xmlns:wp14="http://schemas.microsoft.com/office/word/2010/wordprocessingDrawing" xmlns:wp="http://schemas.openxmlformats.org/drawingml/2006/wordprocessingDrawing" xmlns:w10="urn:schemas-microsoft-com:office:word" xmlns:w="http://schemas.openxmlformats.org/wordprocessingml/2006/main" xmlns:w14="http://schemas.microsoft.com/office/word/2010/wordml" xmlns:w15="http://schemas.microsoft.com/office/word/2012/wordml" xmlns:w16cid="http://schemas.microsoft.com/office/word/2016/wordml/cid" xmlns:w16se="http://schemas.microsoft.com/office/word/2015/wordml/symex" xmlns:wpg="http://schemas.microsoft.com/office/word/2010/wordprocessingGroup" xmlns:wpi="http://schemas.microsoft.com/office/word/2010/wordprocessingInk" xmlns:wne="http://schemas.microsoft.com/office/word/2006/wordml" xmlns:wps="http://schemas.microsoft.com/office/word/2010/wordprocessingShape" mc:Ignorable="w14 w15 w16se w16cid wp14">
+<w:ftr xmlns:wpc="http://schemas.microsoft.com/office/word/2010/wordprocessingCanvas" xmlns:cx="http://schemas.microsoft.com/office/drawing/2014/chartex" xmlns:cx1="http://schemas.microsoft.com/office/drawing/2015/9/8/chartex" xmlns:cx2="http://schemas.microsoft.com/office/drawing/2015/10/21/chartex" xmlns:cx3="http://schemas.microsoft.com/office/drawing/2016/5/9/chartex" xmlns:cx4="http://schemas.microsoft.com/office/drawing/2016/5/10/chartex" xmlns:cx5="http://schemas.microsoft.com/office/drawing/2016/5/11/chartex" xmlns:cx6="http://schemas.microsoft.com/office/drawing/2016/5/12/chartex" xmlns:cx7="http://schemas.microsoft.com/office/drawing/2016/5/13/chartex" xmlns:cx8="http://schemas.microsoft.com/office/drawing/2016/5/14/chartex" xmlns:mc="http://schemas.openxmlformats.org/markup-compatibility/2006" xmlns:aink="http://schemas.microsoft.com/office/drawing/2016/ink" xmlns:am3d="http://schemas.microsoft.com/office/drawing/2017/model3d" xmlns:o="urn:schemas-microsoft-com:office:office" xmlns:r="http://schemas.openxmlformats.org/officeDocument/2006/relationships" xmlns:m="http://schemas.openxmlformats.org/officeDocument/2006/math" xmlns:v="urn:schemas-microsoft-com:vml" xmlns:wp14="http://schemas.microsoft.com/office/word/2010/wordprocessingDrawing" xmlns:wp="http://schemas.openxmlformats.org/drawingml/2006/wordprocessingDrawing" xmlns:w10="urn:schemas-microsoft-com:office:word" xmlns:w="http://schemas.openxmlformats.org/wordprocessingml/2006/main" xmlns:w14="http://schemas.microsoft.com/office/word/2010/wordml" xmlns:w15="http://schemas.microsoft.com/office/word/2012/wordml" xmlns:w16cex="http://schemas.microsoft.com/office/word/2018/wordml/cex" xmlns:w16cid="http://schemas.microsoft.com/office/word/2016/wordml/cid" xmlns:w16="http://schemas.microsoft.com/office/word/2018/wordml" xmlns:w16se="http://schemas.microsoft.com/office/word/2015/wordml/symex" xmlns:wpg="http://schemas.microsoft.com/office/word/2010/wordprocessingGroup" xmlns:wpi="http://schemas.microsoft.com/office/word/2010/wordprocessingInk" xmlns:wne="http://schemas.microsoft.com/office/word/2006/wordml" xmlns:wps="http://schemas.microsoft.com/office/word/2010/wordprocessingShape" mc:Ignorable="w14 w15 w16se w16cid w16 w16cex wp14">
   <w:p>
     <w:pPr>
       <w:pStyle w:val="Footer"/>
@@ -14757,7 +14898,7 @@
 </file>
 
 <file path=word/footnotes.xml><?xml version="1.0" encoding="utf-8"?>
-<w:footnotes xmlns:wpc="http://schemas.microsoft.com/office/word/2010/wordprocessingCanvas" xmlns:cx="http://schemas.microsoft.com/office/drawing/2014/chartex" xmlns:cx1="http://schemas.microsoft.com/office/drawing/2015/9/8/chartex" xmlns:cx2="http://schemas.microsoft.com/office/drawing/2015/10/21/chartex" xmlns:cx3="http://schemas.microsoft.com/office/drawing/2016/5/9/chartex" xmlns:cx4="http://schemas.microsoft.com/office/drawing/2016/5/10/chartex" xmlns:cx5="http://schemas.microsoft.com/office/drawing/2016/5/11/chartex" xmlns:cx6="http://schemas.microsoft.com/office/drawing/2016/5/12/chartex" xmlns:cx7="http://schemas.microsoft.com/office/drawing/2016/5/13/chartex" xmlns:cx8="http://schemas.microsoft.com/office/drawing/2016/5/14/chartex" xmlns:mc="http://schemas.openxmlformats.org/markup-compatibility/2006" xmlns:aink="http://schemas.microsoft.com/office/drawing/2016/ink" xmlns:am3d="http://schemas.microsoft.com/office/drawing/2017/model3d" xmlns:o="urn:schemas-microsoft-com:office:office" xmlns:r="http://schemas.openxmlformats.org/officeDocument/2006/relationships" xmlns:m="http://schemas.openxmlformats.org/officeDocument/2006/math" xmlns:v="urn:schemas-microsoft-com:vml" xmlns:wp14="http://schemas.microsoft.com/office/word/2010/wordprocessingDrawing" xmlns:wp="http://schemas.openxmlformats.org/drawingml/2006/wordprocessingDrawing" xmlns:w10="urn:schemas-microsoft-com:office:word" xmlns:w="http://schemas.openxmlformats.org/wordprocessingml/2006/main" xmlns:w14="http://schemas.microsoft.com/office/word/2010/wordml" xmlns:w15="http://schemas.microsoft.com/office/word/2012/wordml" xmlns:w16cid="http://schemas.microsoft.com/office/word/2016/wordml/cid" xmlns:w16se="http://schemas.microsoft.com/office/word/2015/wordml/symex" xmlns:wpg="http://schemas.microsoft.com/office/word/2010/wordprocessingGroup" xmlns:wpi="http://schemas.microsoft.com/office/word/2010/wordprocessingInk" xmlns:wne="http://schemas.microsoft.com/office/word/2006/wordml" xmlns:wps="http://schemas.microsoft.com/office/word/2010/wordprocessingShape" mc:Ignorable="w14 w15 w16se w16cid wp14">
+<w:footnotes xmlns:wpc="http://schemas.microsoft.com/office/word/2010/wordprocessingCanvas" xmlns:cx="http://schemas.microsoft.com/office/drawing/2014/chartex" xmlns:cx1="http://schemas.microsoft.com/office/drawing/2015/9/8/chartex" xmlns:cx2="http://schemas.microsoft.com/office/drawing/2015/10/21/chartex" xmlns:cx3="http://schemas.microsoft.com/office/drawing/2016/5/9/chartex" xmlns:cx4="http://schemas.microsoft.com/office/drawing/2016/5/10/chartex" xmlns:cx5="http://schemas.microsoft.com/office/drawing/2016/5/11/chartex" xmlns:cx6="http://schemas.microsoft.com/office/drawing/2016/5/12/chartex" xmlns:cx7="http://schemas.microsoft.com/office/drawing/2016/5/13/chartex" xmlns:cx8="http://schemas.microsoft.com/office/drawing/2016/5/14/chartex" xmlns:mc="http://schemas.openxmlformats.org/markup-compatibility/2006" xmlns:aink="http://schemas.microsoft.com/office/drawing/2016/ink" xmlns:am3d="http://schemas.microsoft.com/office/drawing/2017/model3d" xmlns:o="urn:schemas-microsoft-com:office:office" xmlns:r="http://schemas.openxmlformats.org/officeDocument/2006/relationships" xmlns:m="http://schemas.openxmlformats.org/officeDocument/2006/math" xmlns:v="urn:schemas-microsoft-com:vml" xmlns:wp14="http://schemas.microsoft.com/office/word/2010/wordprocessingDrawing" xmlns:wp="http://schemas.openxmlformats.org/drawingml/2006/wordprocessingDrawing" xmlns:w10="urn:schemas-microsoft-com:office:word" xmlns:w="http://schemas.openxmlformats.org/wordprocessingml/2006/main" xmlns:w14="http://schemas.microsoft.com/office/word/2010/wordml" xmlns:w15="http://schemas.microsoft.com/office/word/2012/wordml" xmlns:w16cex="http://schemas.microsoft.com/office/word/2018/wordml/cex" xmlns:w16cid="http://schemas.microsoft.com/office/word/2016/wordml/cid" xmlns:w16="http://schemas.microsoft.com/office/word/2018/wordml" xmlns:w16se="http://schemas.microsoft.com/office/word/2015/wordml/symex" xmlns:wpg="http://schemas.microsoft.com/office/word/2010/wordprocessingGroup" xmlns:wpi="http://schemas.microsoft.com/office/word/2010/wordprocessingInk" xmlns:wne="http://schemas.microsoft.com/office/word/2006/wordml" xmlns:wps="http://schemas.microsoft.com/office/word/2010/wordprocessingShape" mc:Ignorable="w14 w15 w16se w16cid w16 w16cex wp14">
   <w:footnote w:type="separator" w:id="-1">
     <w:p>
       <w:pPr>
@@ -14782,7 +14923,7 @@
 </file>
 
 <file path=word/header1.xml><?xml version="1.0" encoding="utf-8"?>
-<w:hdr xmlns:wpc="http://schemas.microsoft.com/office/word/2010/wordprocessingCanvas" xmlns:cx="http://schemas.microsoft.com/office/drawing/2014/chartex" xmlns:cx1="http://schemas.microsoft.com/office/drawing/2015/9/8/chartex" xmlns:cx2="http://schemas.microsoft.com/office/drawing/2015/10/21/chartex" xmlns:cx3="http://schemas.microsoft.com/office/drawing/2016/5/9/chartex" xmlns:cx4="http://schemas.microsoft.com/office/drawing/2016/5/10/chartex" xmlns:cx5="http://schemas.microsoft.com/office/drawing/2016/5/11/chartex" xmlns:cx6="http://schemas.microsoft.com/office/drawing/2016/5/12/chartex" xmlns:cx7="http://schemas.microsoft.com/office/drawing/2016/5/13/chartex" xmlns:cx8="http://schemas.microsoft.com/office/drawing/2016/5/14/chartex" xmlns:mc="http://schemas.openxmlformats.org/markup-compatibility/2006" xmlns:aink="http://schemas.microsoft.com/office/drawing/2016/ink" xmlns:am3d="http://schemas.microsoft.com/office/drawing/2017/model3d" xmlns:o="urn:schemas-microsoft-com:office:office" xmlns:r="http://schemas.openxmlformats.org/officeDocument/2006/relationships" xmlns:m="http://schemas.openxmlformats.org/officeDocument/2006/math" xmlns:v="urn:schemas-microsoft-com:vml" xmlns:wp14="http://schemas.microsoft.com/office/word/2010/wordprocessingDrawing" xmlns:wp="http://schemas.openxmlformats.org/drawingml/2006/wordprocessingDrawing" xmlns:w10="urn:schemas-microsoft-com:office:word" xmlns:w="http://schemas.openxmlformats.org/wordprocessingml/2006/main" xmlns:w14="http://schemas.microsoft.com/office/word/2010/wordml" xmlns:w15="http://schemas.microsoft.com/office/word/2012/wordml" xmlns:w16cid="http://schemas.microsoft.com/office/word/2016/wordml/cid" xmlns:w16se="http://schemas.microsoft.com/office/word/2015/wordml/symex" xmlns:wpg="http://schemas.microsoft.com/office/word/2010/wordprocessingGroup" xmlns:wpi="http://schemas.microsoft.com/office/word/2010/wordprocessingInk" xmlns:wne="http://schemas.microsoft.com/office/word/2006/wordml" xmlns:wps="http://schemas.microsoft.com/office/word/2010/wordprocessingShape" mc:Ignorable="w14 w15 w16se w16cid wp14">
+<w:hdr xmlns:wpc="http://schemas.microsoft.com/office/word/2010/wordprocessingCanvas" xmlns:cx="http://schemas.microsoft.com/office/drawing/2014/chartex" xmlns:cx1="http://schemas.microsoft.com/office/drawing/2015/9/8/chartex" xmlns:cx2="http://schemas.microsoft.com/office/drawing/2015/10/21/chartex" xmlns:cx3="http://schemas.microsoft.com/office/drawing/2016/5/9/chartex" xmlns:cx4="http://schemas.microsoft.com/office/drawing/2016/5/10/chartex" xmlns:cx5="http://schemas.microsoft.com/office/drawing/2016/5/11/chartex" xmlns:cx6="http://schemas.microsoft.com/office/drawing/2016/5/12/chartex" xmlns:cx7="http://schemas.microsoft.com/office/drawing/2016/5/13/chartex" xmlns:cx8="http://schemas.microsoft.com/office/drawing/2016/5/14/chartex" xmlns:mc="http://schemas.openxmlformats.org/markup-compatibility/2006" xmlns:aink="http://schemas.microsoft.com/office/drawing/2016/ink" xmlns:am3d="http://schemas.microsoft.com/office/drawing/2017/model3d" xmlns:o="urn:schemas-microsoft-com:office:office" xmlns:r="http://schemas.openxmlformats.org/officeDocument/2006/relationships" xmlns:m="http://schemas.openxmlformats.org/officeDocument/2006/math" xmlns:v="urn:schemas-microsoft-com:vml" xmlns:wp14="http://schemas.microsoft.com/office/word/2010/wordprocessingDrawing" xmlns:wp="http://schemas.openxmlformats.org/drawingml/2006/wordprocessingDrawing" xmlns:w10="urn:schemas-microsoft-com:office:word" xmlns:w="http://schemas.openxmlformats.org/wordprocessingml/2006/main" xmlns:w14="http://schemas.microsoft.com/office/word/2010/wordml" xmlns:w15="http://schemas.microsoft.com/office/word/2012/wordml" xmlns:w16cex="http://schemas.microsoft.com/office/word/2018/wordml/cex" xmlns:w16cid="http://schemas.microsoft.com/office/word/2016/wordml/cid" xmlns:w16="http://schemas.microsoft.com/office/word/2018/wordml" xmlns:w16se="http://schemas.microsoft.com/office/word/2015/wordml/symex" xmlns:wpg="http://schemas.microsoft.com/office/word/2010/wordprocessingGroup" xmlns:wpi="http://schemas.microsoft.com/office/word/2010/wordprocessingInk" xmlns:wne="http://schemas.microsoft.com/office/word/2006/wordml" xmlns:wps="http://schemas.microsoft.com/office/word/2010/wordprocessingShape" mc:Ignorable="w14 w15 w16se w16cid w16 w16cex wp14">
   <w:p>
     <w:pPr>
       <w:jc w:val="center"/>
@@ -14806,7 +14947,7 @@
 </file>
 
 <file path=word/header2.xml><?xml version="1.0" encoding="utf-8"?>
-<w:hdr xmlns:wpc="http://schemas.microsoft.com/office/word/2010/wordprocessingCanvas" xmlns:cx="http://schemas.microsoft.com/office/drawing/2014/chartex" xmlns:cx1="http://schemas.microsoft.com/office/drawing/2015/9/8/chartex" xmlns:cx2="http://schemas.microsoft.com/office/drawing/2015/10/21/chartex" xmlns:cx3="http://schemas.microsoft.com/office/drawing/2016/5/9/chartex" xmlns:cx4="http://schemas.microsoft.com/office/drawing/2016/5/10/chartex" xmlns:cx5="http://schemas.microsoft.com/office/drawing/2016/5/11/chartex" xmlns:cx6="http://schemas.microsoft.com/office/drawing/2016/5/12/chartex" xmlns:cx7="http://schemas.microsoft.com/office/drawing/2016/5/13/chartex" xmlns:cx8="http://schemas.microsoft.com/office/drawing/2016/5/14/chartex" xmlns:mc="http://schemas.openxmlformats.org/markup-compatibility/2006" xmlns:aink="http://schemas.microsoft.com/office/drawing/2016/ink" xmlns:am3d="http://schemas.microsoft.com/office/drawing/2017/model3d" xmlns:o="urn:schemas-microsoft-com:office:office" xmlns:r="http://schemas.openxmlformats.org/officeDocument/2006/relationships" xmlns:m="http://schemas.openxmlformats.org/officeDocument/2006/math" xmlns:v="urn:schemas-microsoft-com:vml" xmlns:wp14="http://schemas.microsoft.com/office/word/2010/wordprocessingDrawing" xmlns:wp="http://schemas.openxmlformats.org/drawingml/2006/wordprocessingDrawing" xmlns:w10="urn:schemas-microsoft-com:office:word" xmlns:w="http://schemas.openxmlformats.org/wordprocessingml/2006/main" xmlns:w14="http://schemas.microsoft.com/office/word/2010/wordml" xmlns:w15="http://schemas.microsoft.com/office/word/2012/wordml" xmlns:w16cid="http://schemas.microsoft.com/office/word/2016/wordml/cid" xmlns:w16se="http://schemas.microsoft.com/office/word/2015/wordml/symex" xmlns:wpg="http://schemas.microsoft.com/office/word/2010/wordprocessingGroup" xmlns:wpi="http://schemas.microsoft.com/office/word/2010/wordprocessingInk" xmlns:wne="http://schemas.microsoft.com/office/word/2006/wordml" xmlns:wps="http://schemas.microsoft.com/office/word/2010/wordprocessingShape" mc:Ignorable="w14 w15 w16se w16cid wp14">
+<w:hdr xmlns:wpc="http://schemas.microsoft.com/office/word/2010/wordprocessingCanvas" xmlns:cx="http://schemas.microsoft.com/office/drawing/2014/chartex" xmlns:cx1="http://schemas.microsoft.com/office/drawing/2015/9/8/chartex" xmlns:cx2="http://schemas.microsoft.com/office/drawing/2015/10/21/chartex" xmlns:cx3="http://schemas.microsoft.com/office/drawing/2016/5/9/chartex" xmlns:cx4="http://schemas.microsoft.com/office/drawing/2016/5/10/chartex" xmlns:cx5="http://schemas.microsoft.com/office/drawing/2016/5/11/chartex" xmlns:cx6="http://schemas.microsoft.com/office/drawing/2016/5/12/chartex" xmlns:cx7="http://schemas.microsoft.com/office/drawing/2016/5/13/chartex" xmlns:cx8="http://schemas.microsoft.com/office/drawing/2016/5/14/chartex" xmlns:mc="http://schemas.openxmlformats.org/markup-compatibility/2006" xmlns:aink="http://schemas.microsoft.com/office/drawing/2016/ink" xmlns:am3d="http://schemas.microsoft.com/office/drawing/2017/model3d" xmlns:o="urn:schemas-microsoft-com:office:office" xmlns:r="http://schemas.openxmlformats.org/officeDocument/2006/relationships" xmlns:m="http://schemas.openxmlformats.org/officeDocument/2006/math" xmlns:v="urn:schemas-microsoft-com:vml" xmlns:wp14="http://schemas.microsoft.com/office/word/2010/wordprocessingDrawing" xmlns:wp="http://schemas.openxmlformats.org/drawingml/2006/wordprocessingDrawing" xmlns:w10="urn:schemas-microsoft-com:office:word" xmlns:w="http://schemas.openxmlformats.org/wordprocessingml/2006/main" xmlns:w14="http://schemas.microsoft.com/office/word/2010/wordml" xmlns:w15="http://schemas.microsoft.com/office/word/2012/wordml" xmlns:w16cex="http://schemas.microsoft.com/office/word/2018/wordml/cex" xmlns:w16cid="http://schemas.microsoft.com/office/word/2016/wordml/cid" xmlns:w16="http://schemas.microsoft.com/office/word/2018/wordml" xmlns:w16se="http://schemas.microsoft.com/office/word/2015/wordml/symex" xmlns:wpg="http://schemas.microsoft.com/office/word/2010/wordprocessingGroup" xmlns:wpi="http://schemas.microsoft.com/office/word/2010/wordprocessingInk" xmlns:wne="http://schemas.microsoft.com/office/word/2006/wordml" xmlns:wps="http://schemas.microsoft.com/office/word/2010/wordprocessingShape" mc:Ignorable="w14 w15 w16se w16cid w16 w16cex wp14">
   <w:p>
     <w:pPr>
       <w:jc w:val="center"/>
@@ -14830,7 +14971,7 @@
 </file>
 
 <file path=word/numbering.xml><?xml version="1.0" encoding="utf-8"?>
-<w:numbering xmlns:wpc="http://schemas.microsoft.com/office/word/2010/wordprocessingCanvas" xmlns:cx="http://schemas.microsoft.com/office/drawing/2014/chartex" xmlns:cx1="http://schemas.microsoft.com/office/drawing/2015/9/8/chartex" xmlns:cx2="http://schemas.microsoft.com/office/drawing/2015/10/21/chartex" xmlns:cx3="http://schemas.microsoft.com/office/drawing/2016/5/9/chartex" xmlns:cx4="http://schemas.microsoft.com/office/drawing/2016/5/10/chartex" xmlns:cx5="http://schemas.microsoft.com/office/drawing/2016/5/11/chartex" xmlns:cx6="http://schemas.microsoft.com/office/drawing/2016/5/12/chartex" xmlns:cx7="http://schemas.microsoft.com/office/drawing/2016/5/13/chartex" xmlns:cx8="http://schemas.microsoft.com/office/drawing/2016/5/14/chartex" xmlns:mc="http://schemas.openxmlformats.org/markup-compatibility/2006" xmlns:aink="http://schemas.microsoft.com/office/drawing/2016/ink" xmlns:am3d="http://schemas.microsoft.com/office/drawing/2017/model3d" xmlns:o="urn:schemas-microsoft-com:office:office" xmlns:r="http://schemas.openxmlformats.org/officeDocument/2006/relationships" xmlns:m="http://schemas.openxmlformats.org/officeDocument/2006/math" xmlns:v="urn:schemas-microsoft-com:vml" xmlns:wp14="http://schemas.microsoft.com/office/word/2010/wordprocessingDrawing" xmlns:wp="http://schemas.openxmlformats.org/drawingml/2006/wordprocessingDrawing" xmlns:w10="urn:schemas-microsoft-com:office:word" xmlns:w="http://schemas.openxmlformats.org/wordprocessingml/2006/main" xmlns:w14="http://schemas.microsoft.com/office/word/2010/wordml" xmlns:w15="http://schemas.microsoft.com/office/word/2012/wordml" xmlns:w16cid="http://schemas.microsoft.com/office/word/2016/wordml/cid" xmlns:w16se="http://schemas.microsoft.com/office/word/2015/wordml/symex" xmlns:wpg="http://schemas.microsoft.com/office/word/2010/wordprocessingGroup" xmlns:wpi="http://schemas.microsoft.com/office/word/2010/wordprocessingInk" xmlns:wne="http://schemas.microsoft.com/office/word/2006/wordml" xmlns:wps="http://schemas.microsoft.com/office/word/2010/wordprocessingShape" mc:Ignorable="w14 w15 w16se w16cid wp14">
+<w:numbering xmlns:wpc="http://schemas.microsoft.com/office/word/2010/wordprocessingCanvas" xmlns:cx="http://schemas.microsoft.com/office/drawing/2014/chartex" xmlns:cx1="http://schemas.microsoft.com/office/drawing/2015/9/8/chartex" xmlns:cx2="http://schemas.microsoft.com/office/drawing/2015/10/21/chartex" xmlns:cx3="http://schemas.microsoft.com/office/drawing/2016/5/9/chartex" xmlns:cx4="http://schemas.microsoft.com/office/drawing/2016/5/10/chartex" xmlns:cx5="http://schemas.microsoft.com/office/drawing/2016/5/11/chartex" xmlns:cx6="http://schemas.microsoft.com/office/drawing/2016/5/12/chartex" xmlns:cx7="http://schemas.microsoft.com/office/drawing/2016/5/13/chartex" xmlns:cx8="http://schemas.microsoft.com/office/drawing/2016/5/14/chartex" xmlns:mc="http://schemas.openxmlformats.org/markup-compatibility/2006" xmlns:aink="http://schemas.microsoft.com/office/drawing/2016/ink" xmlns:am3d="http://schemas.microsoft.com/office/drawing/2017/model3d" xmlns:o="urn:schemas-microsoft-com:office:office" xmlns:r="http://schemas.openxmlformats.org/officeDocument/2006/relationships" xmlns:m="http://schemas.openxmlformats.org/officeDocument/2006/math" xmlns:v="urn:schemas-microsoft-com:vml" xmlns:wp14="http://schemas.microsoft.com/office/word/2010/wordprocessingDrawing" xmlns:wp="http://schemas.openxmlformats.org/drawingml/2006/wordprocessingDrawing" xmlns:w10="urn:schemas-microsoft-com:office:word" xmlns:w="http://schemas.openxmlformats.org/wordprocessingml/2006/main" xmlns:w14="http://schemas.microsoft.com/office/word/2010/wordml" xmlns:w15="http://schemas.microsoft.com/office/word/2012/wordml" xmlns:w16cex="http://schemas.microsoft.com/office/word/2018/wordml/cex" xmlns:w16cid="http://schemas.microsoft.com/office/word/2016/wordml/cid" xmlns:w16="http://schemas.microsoft.com/office/word/2018/wordml" xmlns:w16se="http://schemas.microsoft.com/office/word/2015/wordml/symex" xmlns:wpg="http://schemas.microsoft.com/office/word/2010/wordprocessingGroup" xmlns:wpi="http://schemas.microsoft.com/office/word/2010/wordprocessingInk" xmlns:wne="http://schemas.microsoft.com/office/word/2006/wordml" xmlns:wps="http://schemas.microsoft.com/office/word/2010/wordprocessingShape" mc:Ignorable="w14 w15 w16se w16cid w16 w16cex wp14">
   <w:abstractNum w:abstractNumId="0" w15:restartNumberingAfterBreak="0">
     <w:nsid w:val="01DB6D52"/>
     <w:multiLevelType w:val="hybridMultilevel"/>
@@ -20190,7 +20331,7 @@
 </file>
 
 <file path=word/styles.xml><?xml version="1.0" encoding="utf-8"?>
-<w:styles xmlns:mc="http://schemas.openxmlformats.org/markup-compatibility/2006" xmlns:r="http://schemas.openxmlformats.org/officeDocument/2006/relationships" xmlns:w="http://schemas.openxmlformats.org/wordprocessingml/2006/main" xmlns:w14="http://schemas.microsoft.com/office/word/2010/wordml" xmlns:w15="http://schemas.microsoft.com/office/word/2012/wordml" xmlns:w16cid="http://schemas.microsoft.com/office/word/2016/wordml/cid" xmlns:w16se="http://schemas.microsoft.com/office/word/2015/wordml/symex" mc:Ignorable="w14 w15 w16se w16cid">
+<w:styles xmlns:mc="http://schemas.openxmlformats.org/markup-compatibility/2006" xmlns:r="http://schemas.openxmlformats.org/officeDocument/2006/relationships" xmlns:w="http://schemas.openxmlformats.org/wordprocessingml/2006/main" xmlns:w14="http://schemas.microsoft.com/office/word/2010/wordml" xmlns:w15="http://schemas.microsoft.com/office/word/2012/wordml" xmlns:w16cex="http://schemas.microsoft.com/office/word/2018/wordml/cex" xmlns:w16cid="http://schemas.microsoft.com/office/word/2016/wordml/cid" xmlns:w16="http://schemas.microsoft.com/office/word/2018/wordml" xmlns:w16se="http://schemas.microsoft.com/office/word/2015/wordml/symex" mc:Ignorable="w14 w15 w16se w16cid w16 w16cex">
   <w:docDefaults>
     <w:rPrDefault>
       <w:rPr>
@@ -20206,7 +20347,7 @@
       </w:pPr>
     </w:pPrDefault>
   </w:docDefaults>
-  <w:latentStyles w:defLockedState="0" w:defUIPriority="99" w:defSemiHidden="0" w:defUnhideWhenUsed="0" w:defQFormat="0" w:count="375">
+  <w:latentStyles w:defLockedState="0" w:defUIPriority="99" w:defSemiHidden="0" w:defUnhideWhenUsed="0" w:defQFormat="0" w:count="376">
     <w:lsdException w:name="Normal" w:uiPriority="0" w:qFormat="1"/>
     <w:lsdException w:name="heading 1" w:uiPriority="9" w:qFormat="1"/>
     <w:lsdException w:name="heading 2" w:semiHidden="1" w:uiPriority="0" w:unhideWhenUsed="1" w:qFormat="1"/>
@@ -20312,7 +20453,6 @@
     <w:lsdException w:name="HTML Sample" w:semiHidden="1" w:unhideWhenUsed="1"/>
     <w:lsdException w:name="HTML Typewriter" w:semiHidden="1" w:unhideWhenUsed="1"/>
     <w:lsdException w:name="HTML Variable" w:semiHidden="1" w:unhideWhenUsed="1"/>
-    <w:lsdException w:name="Normal Table" w:semiHidden="1" w:unhideWhenUsed="1"/>
     <w:lsdException w:name="annotation subject" w:semiHidden="1" w:unhideWhenUsed="1"/>
     <w:lsdException w:name="No List" w:semiHidden="1" w:unhideWhenUsed="1"/>
     <w:lsdException w:name="Outline List 1" w:semiHidden="1" w:unhideWhenUsed="1"/>
@@ -20359,10 +20499,8 @@
     <w:lsdException w:name="Table Subtle 2" w:semiHidden="1" w:unhideWhenUsed="1"/>
     <w:lsdException w:name="Table Web 1" w:semiHidden="1" w:unhideWhenUsed="1"/>
     <w:lsdException w:name="Table Web 2" w:semiHidden="1" w:unhideWhenUsed="1"/>
-    <w:lsdException w:name="Table Web 3" w:semiHidden="1" w:unhideWhenUsed="1"/>
     <w:lsdException w:name="Balloon Text" w:semiHidden="1" w:unhideWhenUsed="1"/>
     <w:lsdException w:name="Table Grid" w:uiPriority="59"/>
-    <w:lsdException w:name="Table Theme" w:semiHidden="1" w:unhideWhenUsed="1"/>
     <w:lsdException w:name="Placeholder Text" w:semiHidden="1"/>
     <w:lsdException w:name="No Spacing" w:uiPriority="1" w:qFormat="1"/>
     <w:lsdException w:name="Light Shading" w:uiPriority="60"/>
@@ -20582,6 +20720,7 @@
     <w:lsdException w:name="Smart Hyperlink" w:semiHidden="1" w:unhideWhenUsed="1"/>
     <w:lsdException w:name="Hashtag" w:semiHidden="1" w:unhideWhenUsed="1"/>
     <w:lsdException w:name="Unresolved Mention" w:semiHidden="1" w:unhideWhenUsed="1"/>
+    <w:lsdException w:name="Smart Link" w:semiHidden="1" w:unhideWhenUsed="1"/>
   </w:latentStyles>
   <w:style w:type="paragraph" w:default="1" w:styleId="Normal">
     <w:name w:val="Normal"/>
@@ -23150,12 +23289,6 @@
     <dgm:cxn modelId="{CEE5A715-CF38-40C5-979D-480CA29DA690}" type="presOf" srcId="{1FF6E5A7-6BE2-4701-A130-C98517D9E735}" destId="{3DC4E067-18D6-424D-B0DE-9A953ABFCC30}" srcOrd="0" destOrd="0" presId="urn:microsoft.com/office/officeart/2005/8/layout/hierarchy4"/>
     <dgm:cxn modelId="{4B1BF622-E74B-453A-AB33-4F3859252539}" srcId="{9475E3CD-5FF6-405D-8A35-4B1609707878}" destId="{D7CAEF1B-DB8E-44D9-878F-5B1ACBADCF6E}" srcOrd="1" destOrd="0" parTransId="{A8249722-716E-4F83-94BF-9B06E85B411D}" sibTransId="{763DCEA2-132E-4FB0-B675-F82225212B07}"/>
     <dgm:cxn modelId="{68C57238-1DB8-46DA-A4B1-0207FF9725CF}" type="presOf" srcId="{87804DC8-818D-4189-80BC-B5F7CEF36CFF}" destId="{01A28E8D-5B32-4673-9A1C-611CDBEB0609}" srcOrd="0" destOrd="0" presId="urn:microsoft.com/office/officeart/2005/8/layout/hierarchy4"/>
-    <dgm:cxn modelId="{2A5DE245-82A0-4BF5-A217-21FE73CB5F83}" srcId="{32851140-48E1-4BD7-8505-8E5AC296644C}" destId="{EABF350D-BC40-41B7-AAE0-14628B75BDAE}" srcOrd="0" destOrd="0" parTransId="{72F133B2-38E2-47EC-A38A-BCB464784683}" sibTransId="{7D54C612-B7EC-47ED-9818-2516707EB458}"/>
-    <dgm:cxn modelId="{67187E4A-AF79-458D-906D-32D60DFF6386}" srcId="{9475E3CD-5FF6-405D-8A35-4B1609707878}" destId="{32851140-48E1-4BD7-8505-8E5AC296644C}" srcOrd="0" destOrd="0" parTransId="{1945C54A-E1F8-4B7F-BBFF-0AB9C28B8944}" sibTransId="{C33F2972-05C6-4F6A-97D3-3722DF0F3786}"/>
-    <dgm:cxn modelId="{9A7BAC4A-8053-4C66-9ADD-64BB385B82BB}" srcId="{9475E3CD-5FF6-405D-8A35-4B1609707878}" destId="{9732A636-BD63-4FE7-B894-AC2D9842EA96}" srcOrd="2" destOrd="0" parTransId="{7457D6B9-9B44-488A-A08A-9FEDF9607520}" sibTransId="{9CF97B10-DFB7-4BB4-96EE-23CDB1848A2F}"/>
-    <dgm:cxn modelId="{F8C91951-11D7-4BF9-9D18-1B23AA50112C}" type="presOf" srcId="{FC82E41C-88AE-432D-864E-2745F094DB99}" destId="{D24A6BD1-6E78-4A5A-8713-0361EB27B242}" srcOrd="0" destOrd="0" presId="urn:microsoft.com/office/officeart/2005/8/layout/hierarchy4"/>
-    <dgm:cxn modelId="{4DA1B254-AC7D-4758-9A3F-FBA227747002}" type="presOf" srcId="{9475E3CD-5FF6-405D-8A35-4B1609707878}" destId="{E028C13D-C2CB-4095-AD61-6660AE0C3B36}" srcOrd="0" destOrd="0" presId="urn:microsoft.com/office/officeart/2005/8/layout/hierarchy4"/>
-    <dgm:cxn modelId="{74D1FC56-431B-4E1A-A041-A4877382699E}" srcId="{919C5EFC-3774-45A3-9AA1-26483057BED5}" destId="{79CC9E88-734F-4D80-8A30-169249E408C6}" srcOrd="2" destOrd="0" parTransId="{302BF10C-F88B-4F17-96AC-09840CBDF81A}" sibTransId="{4D0C0565-DC57-455B-9168-EFA0423C60D1}"/>
     <dgm:cxn modelId="{BB8CDB5D-81C8-4960-93D0-3032C0109C15}" type="presOf" srcId="{0B0D4289-941F-419B-9CCD-7DB7676E805E}" destId="{390F1A2D-4D51-49FA-B409-1600A132E88A}" srcOrd="0" destOrd="0" presId="urn:microsoft.com/office/officeart/2005/8/layout/hierarchy4"/>
     <dgm:cxn modelId="{9AB4A05E-1063-4529-A540-9EC1C07D0DC4}" srcId="{919C5EFC-3774-45A3-9AA1-26483057BED5}" destId="{3EE51A27-FD4F-4926-9180-E581442D8220}" srcOrd="0" destOrd="0" parTransId="{85B304B2-7AE2-40E7-B0B0-B388BBFF8FBB}" sibTransId="{BBDFEBF1-7A89-4616-8415-C854B2272DD0}"/>
     <dgm:cxn modelId="{E2073460-B369-4C66-AC71-85E982CF3466}" srcId="{79CC9E88-734F-4D80-8A30-169249E408C6}" destId="{0B0D4289-941F-419B-9CCD-7DB7676E805E}" srcOrd="0" destOrd="0" parTransId="{0EFBD12C-3266-46FA-9EA9-4C7AA5DC248F}" sibTransId="{FF6A4FEB-F51A-4E9D-B531-0DB6FCB6CC50}"/>
@@ -23163,8 +23296,14 @@
     <dgm:cxn modelId="{E3EF9163-1B07-4001-AAD4-1AAC3E93F5AC}" srcId="{919C5EFC-3774-45A3-9AA1-26483057BED5}" destId="{A2A892F2-B6B6-43D9-8521-5DA2AC340FB8}" srcOrd="1" destOrd="0" parTransId="{71A5EB60-7AB5-4E77-925C-646CB947A2B1}" sibTransId="{2444CB36-B24E-43A3-9C99-C856A151A0BB}"/>
     <dgm:cxn modelId="{38244064-A645-45AC-AEAE-BF13D16B211E}" type="presOf" srcId="{A2A892F2-B6B6-43D9-8521-5DA2AC340FB8}" destId="{D62648BE-693E-4FC1-ABEE-6606AF1E16AD}" srcOrd="0" destOrd="0" presId="urn:microsoft.com/office/officeart/2005/8/layout/hierarchy4"/>
     <dgm:cxn modelId="{51F68D64-D156-4475-9195-EDD06E455E10}" srcId="{32851140-48E1-4BD7-8505-8E5AC296644C}" destId="{F5ECF041-C3FC-4F57-9D03-0C2B741FD33C}" srcOrd="1" destOrd="0" parTransId="{7725EDAE-25A7-4F20-943C-90BD860FD6B3}" sibTransId="{28F8DA23-5FCA-4EB0-AE3C-4D0FFAE8FA5A}"/>
+    <dgm:cxn modelId="{2A5DE245-82A0-4BF5-A217-21FE73CB5F83}" srcId="{32851140-48E1-4BD7-8505-8E5AC296644C}" destId="{EABF350D-BC40-41B7-AAE0-14628B75BDAE}" srcOrd="0" destOrd="0" parTransId="{72F133B2-38E2-47EC-A38A-BCB464784683}" sibTransId="{7D54C612-B7EC-47ED-9818-2516707EB458}"/>
+    <dgm:cxn modelId="{67187E4A-AF79-458D-906D-32D60DFF6386}" srcId="{9475E3CD-5FF6-405D-8A35-4B1609707878}" destId="{32851140-48E1-4BD7-8505-8E5AC296644C}" srcOrd="0" destOrd="0" parTransId="{1945C54A-E1F8-4B7F-BBFF-0AB9C28B8944}" sibTransId="{C33F2972-05C6-4F6A-97D3-3722DF0F3786}"/>
+    <dgm:cxn modelId="{9A7BAC4A-8053-4C66-9ADD-64BB385B82BB}" srcId="{9475E3CD-5FF6-405D-8A35-4B1609707878}" destId="{9732A636-BD63-4FE7-B894-AC2D9842EA96}" srcOrd="2" destOrd="0" parTransId="{7457D6B9-9B44-488A-A08A-9FEDF9607520}" sibTransId="{9CF97B10-DFB7-4BB4-96EE-23CDB1848A2F}"/>
     <dgm:cxn modelId="{CA086B6B-A822-495E-9B0C-C4E27113FE9E}" srcId="{A2A892F2-B6B6-43D9-8521-5DA2AC340FB8}" destId="{6D3B2BD5-E650-4F9A-AC98-04AD988219A6}" srcOrd="0" destOrd="0" parTransId="{9B6D5DE5-5983-486D-BC94-2666AD2E1AE3}" sibTransId="{4FA6A69D-91CC-4D1E-9809-349FE0DB2572}"/>
+    <dgm:cxn modelId="{F8C91951-11D7-4BF9-9D18-1B23AA50112C}" type="presOf" srcId="{FC82E41C-88AE-432D-864E-2745F094DB99}" destId="{D24A6BD1-6E78-4A5A-8713-0361EB27B242}" srcOrd="0" destOrd="0" presId="urn:microsoft.com/office/officeart/2005/8/layout/hierarchy4"/>
     <dgm:cxn modelId="{3E00B272-F0F6-4862-AF99-E3A480629684}" type="presOf" srcId="{32851140-48E1-4BD7-8505-8E5AC296644C}" destId="{60E99112-D6FD-456F-9E6A-853F12DBCA50}" srcOrd="0" destOrd="0" presId="urn:microsoft.com/office/officeart/2005/8/layout/hierarchy4"/>
+    <dgm:cxn modelId="{4DA1B254-AC7D-4758-9A3F-FBA227747002}" type="presOf" srcId="{9475E3CD-5FF6-405D-8A35-4B1609707878}" destId="{E028C13D-C2CB-4095-AD61-6660AE0C3B36}" srcOrd="0" destOrd="0" presId="urn:microsoft.com/office/officeart/2005/8/layout/hierarchy4"/>
+    <dgm:cxn modelId="{74D1FC56-431B-4E1A-A041-A4877382699E}" srcId="{919C5EFC-3774-45A3-9AA1-26483057BED5}" destId="{79CC9E88-734F-4D80-8A30-169249E408C6}" srcOrd="2" destOrd="0" parTransId="{302BF10C-F88B-4F17-96AC-09840CBDF81A}" sibTransId="{4D0C0565-DC57-455B-9168-EFA0423C60D1}"/>
     <dgm:cxn modelId="{FFB7397B-6B06-4240-80A9-12269463E51C}" type="presOf" srcId="{D8791044-F189-4337-9EF5-3EEE620C5154}" destId="{2A7A8ACB-BA43-471C-9098-9A91FA4004A6}" srcOrd="0" destOrd="0" presId="urn:microsoft.com/office/officeart/2005/8/layout/hierarchy4"/>
     <dgm:cxn modelId="{D824FD7D-8848-4651-AACC-9869190293DC}" type="presOf" srcId="{9732A636-BD63-4FE7-B894-AC2D9842EA96}" destId="{D6785156-23C3-4636-A937-F2CE7A3FEA61}" srcOrd="0" destOrd="0" presId="urn:microsoft.com/office/officeart/2005/8/layout/hierarchy4"/>
     <dgm:cxn modelId="{A17C9B80-9B7A-4398-87E5-149AEDFC3357}" srcId="{3EE51A27-FD4F-4926-9180-E581442D8220}" destId="{B27C93BB-9D20-4466-94B3-E872EE7C16C0}" srcOrd="0" destOrd="0" parTransId="{E025E4FA-122F-431A-8390-24A8B758E8F3}" sibTransId="{ADD47F25-87AE-4359-AA95-95E0FF10865E}"/>

</xml_diff>

<commit_message>
changed in section 8 p- 3 be inspected monthly to (annually)
</commit_message>
<xml_diff>
--- a/RSM/Alta Avionics Master.docx
+++ b/RSM/Alta Avionics Master.docx
@@ -7508,7 +7508,13 @@
     </w:p>
     <w:p>
       <w:r>
-        <w:t>Fire protection devices and systems will be inspected monthly.</w:t>
+        <w:t>Fire protection devices and systems will be inspected</w:t>
+      </w:r>
+      <w:r>
+        <w:t xml:space="preserve"> annually</w:t>
+      </w:r>
+      <w:r>
+        <w:t>.</w:t>
       </w:r>
     </w:p>
     <w:p>

</xml_diff>

<commit_message>
changed section 8 p1 repair station number to xxxxxxxx
</commit_message>
<xml_diff>
--- a/RSM/Alta Avionics Master.docx
+++ b/RSM/Alta Avionics Master.docx
@@ -12934,7 +12934,10 @@
         <w:t xml:space="preserve">ertified Repair Station No. </w:t>
       </w:r>
       <w:r>
-        <w:t xml:space="preserve">7AYR463B </w:t>
+        <w:t>XXXXXXX</w:t>
+      </w:r>
+      <w:r>
+        <w:t xml:space="preserve"> </w:t>
       </w:r>
       <w:r>
         <w:t>is primarily</w:t>

</xml_diff>

<commit_message>
updated section 8 by removing excessive description of type of enviromental controls and lighting. removed address of sample facility and entered address of AA need Sq feet still
</commit_message>
<xml_diff>
--- a/RSM/Alta Avionics Master.docx
+++ b/RSM/Alta Avionics Master.docx
@@ -12946,12 +12946,18 @@
         <w:t xml:space="preserve"> housed in a building constructed of wood and adobe with metal and glass; with an office, storage space, and a shop consisting of the following:</w:t>
       </w:r>
     </w:p>
+    <w:p/>
+    <w:p>
+      <w:r>
+        <w:t xml:space="preserve">Sq feet </w:t>
+      </w:r>
+    </w:p>
     <w:p>
       <w:pPr>
         <w:jc w:val="center"/>
       </w:pPr>
       <w:r>
-        <w:t>430 Square feet office/shop/shipping/receiving/storage located at:</w:t>
+        <w:t>1887 S 1800 W</w:t>
       </w:r>
     </w:p>
     <w:p>
@@ -12959,53 +12965,7 @@
         <w:jc w:val="center"/>
       </w:pPr>
       <w:r>
-        <w:t>2483 South 1200 East</w:t>
-      </w:r>
-    </w:p>
-    <w:p>
-      <w:pPr>
-        <w:jc w:val="center"/>
-      </w:pPr>
-      <w:r>
-        <w:t>Apple Valley, Utah 84737</w:t>
-      </w:r>
-    </w:p>
-    <w:p>
-      <w:pPr>
-        <w:jc w:val="center"/>
-        <w:rPr>
-          <w:b/>
-        </w:rPr>
-      </w:pPr>
-      <w:r>
-        <w:rPr>
-          <w:b/>
-        </w:rPr>
-        <w:t>And</w:t>
-      </w:r>
-    </w:p>
-    <w:p>
-      <w:pPr>
-        <w:jc w:val="center"/>
-      </w:pPr>
-      <w:r>
-        <w:t>120 square feet office/storage room inside a 15000 square feet hanger at:</w:t>
-      </w:r>
-    </w:p>
-    <w:p>
-      <w:pPr>
-        <w:jc w:val="center"/>
-      </w:pPr>
-      <w:r>
-        <w:t>4196 Airport Parkway #52G</w:t>
-      </w:r>
-    </w:p>
-    <w:p>
-      <w:pPr>
-        <w:jc w:val="center"/>
-      </w:pPr>
-      <w:r>
-        <w:t>St George, Utah 84790</w:t>
+        <w:t>Woods Cross, UT 84087</w:t>
       </w:r>
     </w:p>
     <w:p>
@@ -13024,13 +12984,7 @@
         <w:t xml:space="preserve"> </w:t>
       </w:r>
       <w:r>
-        <w:t>is lit with fluorescent light and environmentally controlled with air conditioning and</w:t>
-      </w:r>
-      <w:r>
-        <w:t xml:space="preserve"> </w:t>
-      </w:r>
-      <w:r>
-        <w:t>heating.</w:t>
+        <w:t xml:space="preserve">is lit and environmentally controlled </w:t>
       </w:r>
     </w:p>
     <w:p>

</xml_diff>

<commit_message>
rsm - changed address in section 8 and removed excessively descriptive context
</commit_message>
<xml_diff>
--- a/RSM/Alta Avionics Master.docx
+++ b/RSM/Alta Avionics Master.docx
@@ -213,7 +213,7 @@
         </w:sectPr>
       </w:pPr>
     </w:p>
-    <w:bookmarkStart w:id="5" w:name="_Toc58755549" w:displacedByCustomXml="next"/>
+    <w:bookmarkStart w:id="4" w:name="_Toc58755549" w:displacedByCustomXml="next"/>
     <w:sdt>
       <w:sdtPr>
         <w:rPr>
@@ -240,7 +240,7 @@
           <w:r>
             <w:t>Table of Contents</w:t>
           </w:r>
-          <w:bookmarkEnd w:id="5"/>
+          <w:bookmarkEnd w:id="4"/>
           <w:r>
             <w:t xml:space="preserve"> </w:t>
           </w:r>
@@ -4167,12 +4167,12 @@
       <w:pPr>
         <w:pStyle w:val="Heading1"/>
       </w:pPr>
-      <w:bookmarkStart w:id="6" w:name="_Toc58755550"/>
+      <w:bookmarkStart w:id="5" w:name="_Toc58755550"/>
       <w:r>
         <w:lastRenderedPageBreak/>
         <w:t>Introduction</w:t>
       </w:r>
-      <w:bookmarkEnd w:id="6"/>
+      <w:bookmarkEnd w:id="5"/>
     </w:p>
     <w:p>
       <w:r>
@@ -4235,15 +4235,7 @@
         <w:t xml:space="preserve"> </w:t>
       </w:r>
       <w:r>
-        <w:t xml:space="preserve">inspections for an air carrier, or commercial operator having a continuous airworthiness program under 14 CFR Part 121, 125, 135, or 129, will be performed in accordance with the requirements of 14 CFR Part 145, Subpart E, and the requirements of that air carrier or commercial </w:t>
-      </w:r>
-      <w:proofErr w:type="gramStart"/>
-      <w:r>
-        <w:t>operators</w:t>
-      </w:r>
-      <w:proofErr w:type="gramEnd"/>
-      <w:r>
-        <w:t xml:space="preserve"> maintenance program.</w:t>
+        <w:t>inspections for an air carrier, or commercial operator having a continuous airworthiness program under 14 CFR Part 121, 125, 135, or 129, will be performed in accordance with the requirements of 14 CFR Part 145, Subpart E, and the requirements of that air carrier or commercial operators maintenance program.</w:t>
       </w:r>
     </w:p>
     <w:p>
@@ -4271,12 +4263,12 @@
       <w:pPr>
         <w:pStyle w:val="Heading1"/>
       </w:pPr>
-      <w:bookmarkStart w:id="7" w:name="_Toc58755551"/>
+      <w:bookmarkStart w:id="6" w:name="_Toc58755551"/>
       <w:r>
         <w:lastRenderedPageBreak/>
         <w:t>Manual Control</w:t>
       </w:r>
-      <w:bookmarkEnd w:id="7"/>
+      <w:bookmarkEnd w:id="6"/>
     </w:p>
     <w:p>
       <w:r>
@@ -4454,11 +4446,11 @@
       <w:pPr>
         <w:pStyle w:val="Heading2"/>
       </w:pPr>
-      <w:bookmarkStart w:id="8" w:name="_Toc58755552"/>
+      <w:bookmarkStart w:id="7" w:name="_Toc58755552"/>
       <w:r>
         <w:t>Satellite Facilities</w:t>
       </w:r>
-      <w:bookmarkEnd w:id="8"/>
+      <w:bookmarkEnd w:id="7"/>
     </w:p>
     <w:p>
       <w:r>
@@ -4486,11 +4478,11 @@
       <w:pPr>
         <w:pStyle w:val="Heading1"/>
       </w:pPr>
-      <w:bookmarkStart w:id="9" w:name="_Toc58755553"/>
+      <w:bookmarkStart w:id="8" w:name="_Toc58755553"/>
       <w:r>
         <w:t>Record of Revision</w:t>
       </w:r>
-      <w:bookmarkEnd w:id="9"/>
+      <w:bookmarkEnd w:id="8"/>
     </w:p>
     <w:tbl>
       <w:tblPr>
@@ -4504,9 +4496,9 @@
       </w:tblPr>
       <w:tblGrid>
         <w:gridCol w:w="1615"/>
-        <w:gridCol w:w="1121"/>
-        <w:gridCol w:w="4909"/>
-        <w:gridCol w:w="1705"/>
+        <w:gridCol w:w="1282"/>
+        <w:gridCol w:w="4769"/>
+        <w:gridCol w:w="1684"/>
       </w:tblGrid>
       <w:tr>
         <w:trPr>
@@ -4612,7 +4604,7 @@
               <w:jc w:val="center"/>
             </w:pPr>
             <w:r>
-              <w:t>3/2020</w:t>
+              <w:t>01FEB2021</w:t>
             </w:r>
           </w:p>
         </w:tc>
@@ -4667,13 +4659,13 @@
       <w:pPr>
         <w:pStyle w:val="Heading1"/>
       </w:pPr>
-      <w:bookmarkStart w:id="10" w:name="ListOfEffectivePages"/>
-      <w:bookmarkStart w:id="11" w:name="_Toc58755554"/>
+      <w:bookmarkStart w:id="9" w:name="ListOfEffectivePages"/>
+      <w:bookmarkStart w:id="10" w:name="_Toc58755554"/>
       <w:r>
         <w:lastRenderedPageBreak/>
         <w:t>List of Effective Pages</w:t>
       </w:r>
-      <w:bookmarkEnd w:id="11"/>
+      <w:bookmarkEnd w:id="10"/>
     </w:p>
     <w:tbl>
       <w:tblPr>
@@ -4693,7 +4685,7 @@
             <w:tcW w:w="8432" w:type="dxa"/>
             <w:gridSpan w:val="3"/>
           </w:tcPr>
-          <w:bookmarkEnd w:id="10"/>
+          <w:bookmarkEnd w:id="9"/>
           <w:p>
             <w:pPr>
               <w:jc w:val="center"/>
@@ -4909,17 +4901,17 @@
                 <w:sz w:val="20"/>
                 <w:szCs w:val="20"/>
               </w:rPr>
-            </w:r>
-            <w:r>
-              <w:rPr>
-                <w:rFonts w:ascii="Times New Roman" w:hAnsi="Times New Roman" w:cs="Times New Roman"/>
-                <w:sz w:val="20"/>
-                <w:szCs w:val="20"/>
-              </w:rPr>
               <w:fldChar w:fldCharType="separate"/>
             </w:r>
             <w:r>
-              <w:t>03/2020</w:t>
+              <w:rPr>
+                <w:rFonts w:ascii="Times New Roman" w:hAnsi="Times New Roman" w:cs="Times New Roman"/>
+                <w:b/>
+                <w:bCs/>
+                <w:sz w:val="20"/>
+                <w:szCs w:val="20"/>
+              </w:rPr>
+              <w:t>Error! Reference source not found.</w:t>
             </w:r>
             <w:r>
               <w:rPr>
@@ -4945,7 +4937,6 @@
                 <w:sz w:val="20"/>
               </w:rPr>
             </w:pPr>
-            <w:proofErr w:type="spellStart"/>
             <w:r>
               <w:rPr>
                 <w:rFonts w:ascii="Times New Roman" w:hAnsi="Times New Roman"/>
@@ -4953,7 +4944,6 @@
               </w:rPr>
               <w:t>i</w:t>
             </w:r>
-            <w:proofErr w:type="spellEnd"/>
           </w:p>
         </w:tc>
         <w:tc>
@@ -5058,7 +5048,10 @@
               <w:fldChar w:fldCharType="separate"/>
             </w:r>
             <w:r>
-              <w:t>03/2020</w:t>
+              <w:t>01FEB</w:t>
+            </w:r>
+            <w:r>
+              <w:t>2020</w:t>
             </w:r>
             <w:r>
               <w:rPr>
@@ -5195,7 +5188,10 @@
               <w:fldChar w:fldCharType="separate"/>
             </w:r>
             <w:r>
-              <w:t>03/2020</w:t>
+              <w:t>01FEB</w:t>
+            </w:r>
+            <w:r>
+              <w:t>2020</w:t>
             </w:r>
             <w:r>
               <w:rPr>
@@ -5332,7 +5328,10 @@
               <w:fldChar w:fldCharType="separate"/>
             </w:r>
             <w:r>
-              <w:t>03/2020</w:t>
+              <w:t>01FEB</w:t>
+            </w:r>
+            <w:r>
+              <w:t>2020</w:t>
             </w:r>
             <w:r>
               <w:rPr>
@@ -5469,7 +5468,10 @@
               <w:fldChar w:fldCharType="separate"/>
             </w:r>
             <w:r>
-              <w:t>03/2020</w:t>
+              <w:t>01FEB</w:t>
+            </w:r>
+            <w:r>
+              <w:t>2020</w:t>
             </w:r>
             <w:r>
               <w:rPr>
@@ -5606,7 +5608,10 @@
               <w:fldChar w:fldCharType="separate"/>
             </w:r>
             <w:r>
-              <w:t>03/2020</w:t>
+              <w:t>01FEB</w:t>
+            </w:r>
+            <w:r>
+              <w:t>2020</w:t>
             </w:r>
             <w:r>
               <w:rPr>
@@ -5743,7 +5748,10 @@
               <w:fldChar w:fldCharType="separate"/>
             </w:r>
             <w:r>
-              <w:t>03/2020</w:t>
+              <w:t>01FEB</w:t>
+            </w:r>
+            <w:r>
+              <w:t>2020</w:t>
             </w:r>
             <w:r>
               <w:rPr>
@@ -5880,7 +5888,10 @@
               <w:fldChar w:fldCharType="separate"/>
             </w:r>
             <w:r>
-              <w:t>03/2020</w:t>
+              <w:t>01FEB</w:t>
+            </w:r>
+            <w:r>
+              <w:t>2020</w:t>
             </w:r>
             <w:r>
               <w:rPr>
@@ -6017,7 +6028,10 @@
               <w:fldChar w:fldCharType="separate"/>
             </w:r>
             <w:r>
-              <w:t>03/2020</w:t>
+              <w:t>01FEB</w:t>
+            </w:r>
+            <w:r>
+              <w:t>2020</w:t>
             </w:r>
             <w:r>
               <w:rPr>
@@ -6154,7 +6168,10 @@
               <w:fldChar w:fldCharType="separate"/>
             </w:r>
             <w:r>
-              <w:t>03/2020</w:t>
+              <w:t>01FEB</w:t>
+            </w:r>
+            <w:r>
+              <w:t>2020</w:t>
             </w:r>
             <w:r>
               <w:rPr>
@@ -6291,7 +6308,10 @@
               <w:fldChar w:fldCharType="separate"/>
             </w:r>
             <w:r>
-              <w:t>03/2020</w:t>
+              <w:t>01FEB</w:t>
+            </w:r>
+            <w:r>
+              <w:t>2020</w:t>
             </w:r>
             <w:r>
               <w:rPr>
@@ -6428,7 +6448,10 @@
               <w:fldChar w:fldCharType="separate"/>
             </w:r>
             <w:r>
-              <w:t>03/2020</w:t>
+              <w:t>01FEB</w:t>
+            </w:r>
+            <w:r>
+              <w:t>2020</w:t>
             </w:r>
             <w:r>
               <w:rPr>
@@ -6565,7 +6588,10 @@
               <w:fldChar w:fldCharType="separate"/>
             </w:r>
             <w:r>
-              <w:t>03/2020</w:t>
+              <w:t>01FEB</w:t>
+            </w:r>
+            <w:r>
+              <w:t>2020</w:t>
             </w:r>
             <w:r>
               <w:rPr>
@@ -6702,7 +6728,10 @@
               <w:fldChar w:fldCharType="separate"/>
             </w:r>
             <w:r>
-              <w:t>03/2020</w:t>
+              <w:t>01FEB</w:t>
+            </w:r>
+            <w:r>
+              <w:t>2020</w:t>
             </w:r>
             <w:r>
               <w:rPr>
@@ -6839,7 +6868,10 @@
               <w:fldChar w:fldCharType="separate"/>
             </w:r>
             <w:r>
-              <w:t>03/2020</w:t>
+              <w:t>01FEB</w:t>
+            </w:r>
+            <w:r>
+              <w:t>2020</w:t>
             </w:r>
             <w:r>
               <w:rPr>
@@ -6976,7 +7008,10 @@
               <w:fldChar w:fldCharType="separate"/>
             </w:r>
             <w:r>
-              <w:t>03/2020</w:t>
+              <w:t>01FEB</w:t>
+            </w:r>
+            <w:r>
+              <w:t>2020</w:t>
             </w:r>
             <w:r>
               <w:rPr>
@@ -7113,7 +7148,10 @@
               <w:fldChar w:fldCharType="separate"/>
             </w:r>
             <w:r>
-              <w:t>03/2020</w:t>
+              <w:t>01FEB</w:t>
+            </w:r>
+            <w:r>
+              <w:t>2020</w:t>
             </w:r>
             <w:r>
               <w:rPr>
@@ -7250,7 +7288,10 @@
               <w:fldChar w:fldCharType="separate"/>
             </w:r>
             <w:r>
-              <w:t>03/2020</w:t>
+              <w:t>01FEB</w:t>
+            </w:r>
+            <w:r>
+              <w:t>2020</w:t>
             </w:r>
             <w:r>
               <w:rPr>
@@ -7387,7 +7428,10 @@
               <w:fldChar w:fldCharType="separate"/>
             </w:r>
             <w:r>
-              <w:t>03/2020</w:t>
+              <w:t>01FEB</w:t>
+            </w:r>
+            <w:r>
+              <w:t>2020</w:t>
             </w:r>
             <w:r>
               <w:rPr>
@@ -7524,7 +7568,10 @@
               <w:fldChar w:fldCharType="separate"/>
             </w:r>
             <w:r>
-              <w:t>03/2020</w:t>
+              <w:t>01FEB</w:t>
+            </w:r>
+            <w:r>
+              <w:t>2020</w:t>
             </w:r>
             <w:r>
               <w:rPr>
@@ -7661,7 +7708,10 @@
               <w:fldChar w:fldCharType="separate"/>
             </w:r>
             <w:r>
-              <w:t>03/2020</w:t>
+              <w:t>01FEB</w:t>
+            </w:r>
+            <w:r>
+              <w:t>2020</w:t>
             </w:r>
             <w:r>
               <w:rPr>
@@ -7798,7 +7848,10 @@
               <w:fldChar w:fldCharType="separate"/>
             </w:r>
             <w:r>
-              <w:t>03/2020</w:t>
+              <w:t>01FEB</w:t>
+            </w:r>
+            <w:r>
+              <w:t>2020</w:t>
             </w:r>
             <w:r>
               <w:rPr>
@@ -7935,7 +7988,10 @@
               <w:fldChar w:fldCharType="separate"/>
             </w:r>
             <w:r>
-              <w:t>03/2020</w:t>
+              <w:t>01FEB</w:t>
+            </w:r>
+            <w:r>
+              <w:t>2020</w:t>
             </w:r>
             <w:r>
               <w:rPr>
@@ -8073,7 +8129,10 @@
               <w:fldChar w:fldCharType="separate"/>
             </w:r>
             <w:r>
-              <w:t>03/2020</w:t>
+              <w:t>01FEB</w:t>
+            </w:r>
+            <w:r>
+              <w:t>2020</w:t>
             </w:r>
             <w:r>
               <w:rPr>
@@ -8210,7 +8269,10 @@
               <w:fldChar w:fldCharType="separate"/>
             </w:r>
             <w:r>
-              <w:t>03/2020</w:t>
+              <w:t>01FEB</w:t>
+            </w:r>
+            <w:r>
+              <w:t>2020</w:t>
             </w:r>
             <w:r>
               <w:rPr>
@@ -8347,7 +8409,10 @@
               <w:fldChar w:fldCharType="separate"/>
             </w:r>
             <w:r>
-              <w:t>03/2020</w:t>
+              <w:t>01FEB</w:t>
+            </w:r>
+            <w:r>
+              <w:t>2020</w:t>
             </w:r>
             <w:r>
               <w:rPr>
@@ -8484,7 +8549,10 @@
               <w:fldChar w:fldCharType="separate"/>
             </w:r>
             <w:r>
-              <w:t>03/2020</w:t>
+              <w:t>01FEB</w:t>
+            </w:r>
+            <w:r>
+              <w:t>2020</w:t>
             </w:r>
             <w:r>
               <w:rPr>
@@ -8621,7 +8689,10 @@
               <w:fldChar w:fldCharType="separate"/>
             </w:r>
             <w:r>
-              <w:t>03/2020</w:t>
+              <w:t>01FEB</w:t>
+            </w:r>
+            <w:r>
+              <w:t>2020</w:t>
             </w:r>
             <w:r>
               <w:rPr>
@@ -8758,7 +8829,10 @@
               <w:fldChar w:fldCharType="separate"/>
             </w:r>
             <w:r>
-              <w:t>03/2020</w:t>
+              <w:t>01FEB</w:t>
+            </w:r>
+            <w:r>
+              <w:t>2020</w:t>
             </w:r>
             <w:r>
               <w:rPr>
@@ -8895,7 +8969,10 @@
               <w:fldChar w:fldCharType="separate"/>
             </w:r>
             <w:r>
-              <w:t>03/2020</w:t>
+              <w:t>01FEB</w:t>
+            </w:r>
+            <w:r>
+              <w:t>2020</w:t>
             </w:r>
             <w:r>
               <w:rPr>
@@ -9032,7 +9109,10 @@
               <w:fldChar w:fldCharType="separate"/>
             </w:r>
             <w:r>
-              <w:t>03/2020</w:t>
+              <w:t>01FEB</w:t>
+            </w:r>
+            <w:r>
+              <w:t>2020</w:t>
             </w:r>
             <w:r>
               <w:rPr>
@@ -9169,7 +9249,10 @@
               <w:fldChar w:fldCharType="separate"/>
             </w:r>
             <w:r>
-              <w:t>03/2020</w:t>
+              <w:t>01FEB</w:t>
+            </w:r>
+            <w:r>
+              <w:t>2020</w:t>
             </w:r>
             <w:r>
               <w:rPr>
@@ -9306,7 +9389,10 @@
               <w:fldChar w:fldCharType="separate"/>
             </w:r>
             <w:r>
-              <w:t>03/2020</w:t>
+              <w:t>01FEB</w:t>
+            </w:r>
+            <w:r>
+              <w:t>2020</w:t>
             </w:r>
             <w:r>
               <w:rPr>
@@ -9443,7 +9529,10 @@
               <w:fldChar w:fldCharType="separate"/>
             </w:r>
             <w:r>
-              <w:t>03/2020</w:t>
+              <w:t>01FEB</w:t>
+            </w:r>
+            <w:r>
+              <w:t>2020</w:t>
             </w:r>
             <w:r>
               <w:rPr>
@@ -9580,7 +9669,10 @@
               <w:fldChar w:fldCharType="separate"/>
             </w:r>
             <w:r>
-              <w:t>03/2020</w:t>
+              <w:t>01FEB</w:t>
+            </w:r>
+            <w:r>
+              <w:t>2020</w:t>
             </w:r>
             <w:r>
               <w:rPr>
@@ -9717,7 +9809,10 @@
               <w:fldChar w:fldCharType="separate"/>
             </w:r>
             <w:r>
-              <w:t>03/2020</w:t>
+              <w:t>01FEB</w:t>
+            </w:r>
+            <w:r>
+              <w:t>2020</w:t>
             </w:r>
             <w:r>
               <w:rPr>
@@ -9854,7 +9949,10 @@
               <w:fldChar w:fldCharType="separate"/>
             </w:r>
             <w:r>
-              <w:t>03/2020</w:t>
+              <w:t>01FEB</w:t>
+            </w:r>
+            <w:r>
+              <w:t>2020</w:t>
             </w:r>
             <w:r>
               <w:rPr>
@@ -9991,7 +10089,10 @@
               <w:fldChar w:fldCharType="separate"/>
             </w:r>
             <w:r>
-              <w:t>03/2020</w:t>
+              <w:t>01FEB</w:t>
+            </w:r>
+            <w:r>
+              <w:t>2020</w:t>
             </w:r>
             <w:r>
               <w:rPr>
@@ -10128,7 +10229,10 @@
               <w:fldChar w:fldCharType="separate"/>
             </w:r>
             <w:r>
-              <w:t>03/2020</w:t>
+              <w:t>01FEB</w:t>
+            </w:r>
+            <w:r>
+              <w:t>2020</w:t>
             </w:r>
             <w:r>
               <w:rPr>
@@ -10265,7 +10369,10 @@
               <w:fldChar w:fldCharType="separate"/>
             </w:r>
             <w:r>
-              <w:t>03/2020</w:t>
+              <w:t>01FEB</w:t>
+            </w:r>
+            <w:r>
+              <w:t>2020</w:t>
             </w:r>
             <w:r>
               <w:rPr>
@@ -10303,12 +10410,12 @@
       <w:pPr>
         <w:pStyle w:val="Heading1"/>
       </w:pPr>
-      <w:bookmarkStart w:id="12" w:name="_Toc58755555"/>
+      <w:bookmarkStart w:id="11" w:name="_Toc58755555"/>
       <w:r>
         <w:lastRenderedPageBreak/>
         <w:t>Organizational Chart</w:t>
       </w:r>
-      <w:bookmarkEnd w:id="12"/>
+      <w:bookmarkEnd w:id="11"/>
     </w:p>
     <w:p>
       <w:pPr>
@@ -10357,11 +10464,11 @@
       <w:pPr>
         <w:pStyle w:val="Heading2"/>
       </w:pPr>
-      <w:bookmarkStart w:id="13" w:name="_Toc58755556"/>
+      <w:bookmarkStart w:id="12" w:name="_Toc58755556"/>
       <w:r>
         <w:t>President</w:t>
       </w:r>
-      <w:bookmarkEnd w:id="13"/>
+      <w:bookmarkEnd w:id="12"/>
     </w:p>
     <w:p>
       <w:r>
@@ -10430,12 +10537,12 @@
       <w:pPr>
         <w:pStyle w:val="Heading2"/>
       </w:pPr>
-      <w:bookmarkStart w:id="14" w:name="_Toc58755557"/>
+      <w:bookmarkStart w:id="13" w:name="_Toc58755557"/>
       <w:r>
         <w:lastRenderedPageBreak/>
         <w:t>General Manager</w:t>
       </w:r>
-      <w:bookmarkEnd w:id="14"/>
+      <w:bookmarkEnd w:id="13"/>
     </w:p>
     <w:p>
       <w:r>
@@ -10565,12 +10672,12 @@
       <w:pPr>
         <w:pStyle w:val="Heading2"/>
       </w:pPr>
-      <w:bookmarkStart w:id="15" w:name="_Toc58755558"/>
+      <w:bookmarkStart w:id="14" w:name="_Toc58755558"/>
       <w:r>
         <w:lastRenderedPageBreak/>
         <w:t>Accountable Manager</w:t>
       </w:r>
-      <w:bookmarkEnd w:id="15"/>
+      <w:bookmarkEnd w:id="14"/>
     </w:p>
     <w:p>
       <w:r>
@@ -10740,12 +10847,12 @@
       <w:pPr>
         <w:pStyle w:val="Heading2"/>
       </w:pPr>
-      <w:bookmarkStart w:id="16" w:name="_Toc58755559"/>
+      <w:bookmarkStart w:id="15" w:name="_Toc58755559"/>
       <w:r>
         <w:lastRenderedPageBreak/>
         <w:t>Chief Inspector</w:t>
       </w:r>
-      <w:bookmarkEnd w:id="16"/>
+      <w:bookmarkEnd w:id="15"/>
     </w:p>
     <w:p>
       <w:pPr>
@@ -11025,12 +11132,12 @@
       <w:pPr>
         <w:pStyle w:val="Heading2"/>
       </w:pPr>
-      <w:bookmarkStart w:id="17" w:name="_Toc58755560"/>
+      <w:bookmarkStart w:id="16" w:name="_Toc58755560"/>
       <w:r>
         <w:lastRenderedPageBreak/>
         <w:t>FAA Coordinator</w:t>
       </w:r>
-      <w:bookmarkEnd w:id="17"/>
+      <w:bookmarkEnd w:id="16"/>
     </w:p>
     <w:p>
       <w:r>
@@ -11156,12 +11263,12 @@
       <w:pPr>
         <w:pStyle w:val="Heading2"/>
       </w:pPr>
-      <w:bookmarkStart w:id="18" w:name="_Toc58755561"/>
+      <w:bookmarkStart w:id="17" w:name="_Toc58755561"/>
       <w:r>
         <w:lastRenderedPageBreak/>
         <w:t>Quality Assurance Manager</w:t>
       </w:r>
-      <w:bookmarkEnd w:id="18"/>
+      <w:bookmarkEnd w:id="17"/>
     </w:p>
     <w:p/>
     <w:p>
@@ -11244,21 +11351,7 @@
         <w:rPr>
           <w:sz w:val="24"/>
         </w:rPr>
-        <w:t xml:space="preserve">Establishing and maintaining a </w:t>
-      </w:r>
-      <w:proofErr w:type="gramStart"/>
-      <w:r>
-        <w:rPr>
-          <w:sz w:val="24"/>
-        </w:rPr>
-        <w:t>shelf life</w:t>
-      </w:r>
-      <w:proofErr w:type="gramEnd"/>
-      <w:r>
-        <w:rPr>
-          <w:sz w:val="24"/>
-        </w:rPr>
-        <w:t xml:space="preserve"> program.</w:t>
+        <w:t>Establishing and maintaining a shelf life program.</w:t>
       </w:r>
     </w:p>
     <w:p>
@@ -11312,12 +11405,12 @@
       <w:pPr>
         <w:pStyle w:val="Heading2"/>
       </w:pPr>
-      <w:bookmarkStart w:id="19" w:name="_Toc58755562"/>
+      <w:bookmarkStart w:id="18" w:name="_Toc58755562"/>
       <w:r>
         <w:lastRenderedPageBreak/>
         <w:t>Facility Manager</w:t>
       </w:r>
-      <w:bookmarkEnd w:id="19"/>
+      <w:bookmarkEnd w:id="18"/>
     </w:p>
     <w:p>
       <w:r>
@@ -11513,12 +11606,12 @@
       <w:pPr>
         <w:pStyle w:val="Heading2"/>
       </w:pPr>
-      <w:bookmarkStart w:id="20" w:name="_Toc58755563"/>
+      <w:bookmarkStart w:id="19" w:name="_Toc58755563"/>
       <w:r>
         <w:lastRenderedPageBreak/>
         <w:t>Installation Inspector</w:t>
       </w:r>
-      <w:bookmarkEnd w:id="20"/>
+      <w:bookmarkEnd w:id="19"/>
     </w:p>
     <w:p>
       <w:r>
@@ -11697,12 +11790,12 @@
       <w:pPr>
         <w:pStyle w:val="Heading2"/>
       </w:pPr>
-      <w:bookmarkStart w:id="21" w:name="_Toc58755564"/>
+      <w:bookmarkStart w:id="20" w:name="_Toc58755564"/>
       <w:r>
         <w:lastRenderedPageBreak/>
         <w:t>Service Inspector</w:t>
       </w:r>
-      <w:bookmarkEnd w:id="21"/>
+      <w:bookmarkEnd w:id="20"/>
     </w:p>
     <w:p>
       <w:r>
@@ -11847,12 +11940,12 @@
       <w:pPr>
         <w:pStyle w:val="Heading2"/>
       </w:pPr>
-      <w:bookmarkStart w:id="22" w:name="_Toc58755565"/>
+      <w:bookmarkStart w:id="21" w:name="_Toc58755565"/>
       <w:r>
         <w:lastRenderedPageBreak/>
         <w:t>Parts Inspector</w:t>
       </w:r>
-      <w:bookmarkEnd w:id="22"/>
+      <w:bookmarkEnd w:id="21"/>
     </w:p>
     <w:p>
       <w:r>
@@ -11960,12 +12053,12 @@
       <w:pPr>
         <w:pStyle w:val="Heading2"/>
       </w:pPr>
-      <w:bookmarkStart w:id="23" w:name="_Toc58755566"/>
+      <w:bookmarkStart w:id="22" w:name="_Toc58755566"/>
       <w:r>
         <w:lastRenderedPageBreak/>
         <w:t>Installation Department Supervisor</w:t>
       </w:r>
-      <w:bookmarkEnd w:id="23"/>
+      <w:bookmarkEnd w:id="22"/>
     </w:p>
     <w:p>
       <w:r>
@@ -12046,15 +12139,7 @@
     </w:p>
     <w:p>
       <w:r>
-        <w:t xml:space="preserve">The Installation Department Supervisor can assume the duties of the General Manager, Instrument Department Supervisor, or Service Department Supervisor in his/her absence, if </w:t>
-      </w:r>
-      <w:proofErr w:type="gramStart"/>
-      <w:r>
-        <w:t>so</w:t>
-      </w:r>
-      <w:proofErr w:type="gramEnd"/>
-      <w:r>
-        <w:t xml:space="preserve"> delegated by the President or General Manager.</w:t>
+        <w:t>The Installation Department Supervisor can assume the duties of the General Manager, Instrument Department Supervisor, or Service Department Supervisor in his/her absence, if so delegated by the President or General Manager.</w:t>
       </w:r>
     </w:p>
     <w:p>
@@ -12102,17 +12187,12 @@
       <w:pPr>
         <w:pStyle w:val="Heading2"/>
       </w:pPr>
-      <w:bookmarkStart w:id="24" w:name="_Toc58755567"/>
+      <w:bookmarkStart w:id="23" w:name="_Toc58755567"/>
       <w:r>
         <w:lastRenderedPageBreak/>
-        <w:t xml:space="preserve">Service </w:t>
-      </w:r>
-      <w:proofErr w:type="gramStart"/>
-      <w:r>
-        <w:t>Department  Supervisor</w:t>
-      </w:r>
-      <w:bookmarkEnd w:id="24"/>
-      <w:proofErr w:type="gramEnd"/>
+        <w:t>Service Department  Supervisor</w:t>
+      </w:r>
+      <w:bookmarkEnd w:id="23"/>
     </w:p>
     <w:p>
       <w:r>
@@ -12265,15 +12345,7 @@
         <w:t xml:space="preserve"> </w:t>
       </w:r>
       <w:r>
-        <w:t xml:space="preserve">absence, if </w:t>
-      </w:r>
-      <w:proofErr w:type="gramStart"/>
-      <w:r>
-        <w:t>so</w:t>
-      </w:r>
-      <w:proofErr w:type="gramEnd"/>
-      <w:r>
-        <w:t xml:space="preserve"> delegated by the President or General Manager.</w:t>
+        <w:t>absence, if so delegated by the President or General Manager.</w:t>
       </w:r>
     </w:p>
     <w:p>
@@ -12331,12 +12403,12 @@
       <w:pPr>
         <w:pStyle w:val="Heading2"/>
       </w:pPr>
-      <w:bookmarkStart w:id="25" w:name="_Toc58755568"/>
+      <w:bookmarkStart w:id="24" w:name="_Toc58755568"/>
       <w:r>
         <w:lastRenderedPageBreak/>
         <w:t>Instrument Department Supervisor</w:t>
       </w:r>
-      <w:bookmarkEnd w:id="25"/>
+      <w:bookmarkEnd w:id="24"/>
     </w:p>
     <w:p>
       <w:r>
@@ -12417,15 +12489,7 @@
     </w:p>
     <w:p>
       <w:r>
-        <w:t xml:space="preserve">The Instrument Department Supervisor can assume the duties of the General Manager, Service Department Supervisor, or Installation Department Supervisor in his/her absence, if </w:t>
-      </w:r>
-      <w:proofErr w:type="gramStart"/>
-      <w:r>
-        <w:t>so</w:t>
-      </w:r>
-      <w:proofErr w:type="gramEnd"/>
-      <w:r>
-        <w:t xml:space="preserve"> delegated by the President or General Manager.</w:t>
+        <w:t>The Instrument Department Supervisor can assume the duties of the General Manager, Service Department Supervisor, or Installation Department Supervisor in his/her absence, if so delegated by the President or General Manager.</w:t>
       </w:r>
     </w:p>
     <w:p>
@@ -12459,12 +12523,12 @@
       <w:pPr>
         <w:pStyle w:val="Heading2"/>
       </w:pPr>
-      <w:bookmarkStart w:id="26" w:name="_Toc58755569"/>
+      <w:bookmarkStart w:id="25" w:name="_Toc58755569"/>
       <w:r>
         <w:lastRenderedPageBreak/>
         <w:t>Administration Staff</w:t>
       </w:r>
-      <w:bookmarkEnd w:id="26"/>
+      <w:bookmarkEnd w:id="25"/>
     </w:p>
     <w:p>
       <w:r>
@@ -12526,12 +12590,12 @@
       <w:pPr>
         <w:pStyle w:val="Heading2"/>
       </w:pPr>
-      <w:bookmarkStart w:id="27" w:name="_Toc58755570"/>
+      <w:bookmarkStart w:id="26" w:name="_Toc58755570"/>
       <w:r>
         <w:lastRenderedPageBreak/>
         <w:t>Installation Technician</w:t>
       </w:r>
-      <w:bookmarkEnd w:id="27"/>
+      <w:bookmarkEnd w:id="26"/>
     </w:p>
     <w:p>
       <w:r>
@@ -12605,7 +12669,7 @@
       <w:pPr>
         <w:pStyle w:val="Heading2"/>
       </w:pPr>
-      <w:bookmarkStart w:id="28" w:name="_Toc58755571"/>
+      <w:bookmarkStart w:id="27" w:name="_Toc58755571"/>
       <w:r>
         <w:lastRenderedPageBreak/>
         <w:t xml:space="preserve">Service </w:t>
@@ -12613,7 +12677,7 @@
       <w:r>
         <w:t>Technician</w:t>
       </w:r>
-      <w:bookmarkEnd w:id="28"/>
+      <w:bookmarkEnd w:id="27"/>
     </w:p>
     <w:p>
       <w:r>
@@ -12723,135 +12787,93 @@
       <w:pPr>
         <w:pStyle w:val="Heading1"/>
       </w:pPr>
-      <w:bookmarkStart w:id="29" w:name="_Toc58755572"/>
+      <w:bookmarkStart w:id="28" w:name="_Toc58755572"/>
       <w:r>
         <w:lastRenderedPageBreak/>
         <w:t>Roster of Repair Station Personnel</w:t>
       </w:r>
+      <w:bookmarkEnd w:id="28"/>
+    </w:p>
+    <w:p>
+      <w:r>
+        <w:t xml:space="preserve">The Roster of Repair Station Personnel is maintained by the QA Manager and will be stored on </w:t>
+      </w:r>
+      <w:r>
+        <w:t>Alta Avionics, LLC</w:t>
+      </w:r>
+      <w:r>
+        <w:t>. main computer server. Alta Avionics, LLC. will supply a direct link on every computer terminal for manual access for all employees. A computer backup will be performed every Friday and a copy will be stored in the Alta Avionics, LLC safe in case of computer failure. Changes to the Roster of Repair Station Personnel caused by termination, reassignment, change in duties or scope of assignment, or the addition of personnel must be made within 5 business days. Repairman Certificates will be applied for in accordance with 14 CFR Part 65. Upon leaving employment at Alta Avionic s,LLC, Repairman Certificates, airport identification, ramp passes, company tools, and shop keys will be turned in to the QA Manager. The Roster contains the following sections:</w:t>
+      </w:r>
+    </w:p>
+    <w:p>
+      <w:pPr>
+        <w:pStyle w:val="Heading2"/>
+      </w:pPr>
+      <w:bookmarkStart w:id="29" w:name="_Toc58755573"/>
+      <w:r>
+        <w:t>Roster Of Supervisory Personnel</w:t>
+      </w:r>
       <w:bookmarkEnd w:id="29"/>
     </w:p>
     <w:p>
       <w:r>
-        <w:t xml:space="preserve">The Roster of Repair Station Personnel is maintained by the QA Manager and will be stored on </w:t>
-      </w:r>
-      <w:r>
-        <w:t>Alta Avionics, LLC</w:t>
-      </w:r>
-      <w:r>
-        <w:t xml:space="preserve">. main computer server. Alta Avionics, LLC. will supply a direct link on every computer terminal for manual access for all employees. A computer backup will be performed every Friday and a copy will be stored in the Alta </w:t>
-      </w:r>
-      <w:proofErr w:type="gramStart"/>
-      <w:r>
-        <w:t>Avionics,</w:t>
-      </w:r>
-      <w:proofErr w:type="gramEnd"/>
-      <w:r>
-        <w:t xml:space="preserve"> LLC safe in case of computer failure. Changes to the Roster of Repair Station Personnel caused by termination, reassignment, change in duties or scope of assignment, or the addition of personnel must be made within 5 business days. Repairman Certificates will be applied for in accordance with 14 CFR Part 65. Upon leaving employment at Alta Avionic </w:t>
-      </w:r>
-      <w:proofErr w:type="spellStart"/>
-      <w:proofErr w:type="gramStart"/>
-      <w:r>
-        <w:t>s,LLC</w:t>
-      </w:r>
-      <w:proofErr w:type="spellEnd"/>
-      <w:proofErr w:type="gramEnd"/>
-      <w:r>
-        <w:t>, Repairman Certificates, airport identification, ramp passes, company tools, and shop keys will be turned in to the QA Manager. The Roster contains the following sections:</w:t>
+        <w:t>This section contains the names of the supervisors, their FAA certificate numbers, and the departments over which they are responsible.</w:t>
       </w:r>
     </w:p>
     <w:p>
       <w:pPr>
         <w:pStyle w:val="Heading2"/>
       </w:pPr>
-      <w:bookmarkStart w:id="30" w:name="_Toc58755573"/>
-      <w:r>
-        <w:t xml:space="preserve">Roster </w:t>
-      </w:r>
-      <w:proofErr w:type="gramStart"/>
-      <w:r>
-        <w:t>Of</w:t>
-      </w:r>
-      <w:proofErr w:type="gramEnd"/>
-      <w:r>
-        <w:t xml:space="preserve"> Supervisory Personnel</w:t>
+      <w:bookmarkStart w:id="30" w:name="_Toc58755574"/>
+      <w:r>
+        <w:t>Roster Of Inspection Personnel</w:t>
       </w:r>
       <w:bookmarkEnd w:id="30"/>
     </w:p>
     <w:p>
       <w:r>
-        <w:t>This section contains the names of the supervisors, their FAA certificate numbers, and the departments over which they are responsible.</w:t>
+        <w:t>This section lists the only personnel authorized to return appliances and aircraft to service under the Repair Station certificate. The roster specifies the inspector's name, FAA certificate number, and the individual's inspection status.</w:t>
       </w:r>
     </w:p>
     <w:p>
       <w:pPr>
         <w:pStyle w:val="Heading2"/>
       </w:pPr>
-      <w:bookmarkStart w:id="31" w:name="_Toc58755574"/>
-      <w:r>
-        <w:t xml:space="preserve">Roster </w:t>
-      </w:r>
-      <w:proofErr w:type="gramStart"/>
-      <w:r>
-        <w:t>Of</w:t>
-      </w:r>
-      <w:proofErr w:type="gramEnd"/>
-      <w:r>
-        <w:t xml:space="preserve"> Inspection Personnel</w:t>
+      <w:bookmarkStart w:id="31" w:name="_Toc58755575"/>
+      <w:r>
+        <w:t>Inspector’s Limitations</w:t>
       </w:r>
       <w:bookmarkEnd w:id="31"/>
     </w:p>
     <w:p>
       <w:r>
-        <w:t>This section lists the only personnel authorized to return appliances and aircraft to service under the Repair Station certificate. The roster specifies the inspector's name, FAA certificate number, and the individual's inspection status.</w:t>
+        <w:t>This section contains those inspectors whose ratings and/or locations are limited by the Repair Station.</w:t>
       </w:r>
     </w:p>
     <w:p>
       <w:pPr>
         <w:pStyle w:val="Heading2"/>
       </w:pPr>
-      <w:bookmarkStart w:id="32" w:name="_Toc58755575"/>
-      <w:r>
-        <w:t>Inspector’s Limitations</w:t>
+      <w:bookmarkStart w:id="32" w:name="_Toc58755576"/>
+      <w:r>
+        <w:t>Employee Summaries</w:t>
       </w:r>
       <w:bookmarkEnd w:id="32"/>
     </w:p>
     <w:p>
       <w:r>
-        <w:t>This section contains those inspectors whose ratings and/or locations are limited by the Repair Station.</w:t>
+        <w:t>This section includes employee summaries for supervisors, inspectors, and any employee working on aircraft, aircraft appliances, or any part thereof, under the Repair Station certificate.</w:t>
       </w:r>
     </w:p>
     <w:p>
       <w:pPr>
         <w:pStyle w:val="Heading2"/>
       </w:pPr>
-      <w:bookmarkStart w:id="33" w:name="_Toc58755576"/>
-      <w:r>
-        <w:t>Employee Summaries</w:t>
+      <w:bookmarkStart w:id="33" w:name="_Toc58755577"/>
+      <w:r>
+        <w:t>Authorized Signatures And Initials</w:t>
       </w:r>
       <w:bookmarkEnd w:id="33"/>
-    </w:p>
-    <w:p>
-      <w:r>
-        <w:t>This section includes employee summaries for supervisors, inspectors, and any employee working on aircraft, aircraft appliances, or any part thereof, under the Repair Station certificate.</w:t>
-      </w:r>
-    </w:p>
-    <w:p>
-      <w:pPr>
-        <w:pStyle w:val="Heading2"/>
-      </w:pPr>
-      <w:bookmarkStart w:id="34" w:name="_Toc58755577"/>
-      <w:r>
-        <w:t xml:space="preserve">Authorized Signatures </w:t>
-      </w:r>
-      <w:proofErr w:type="gramStart"/>
-      <w:r>
-        <w:t>And</w:t>
-      </w:r>
-      <w:proofErr w:type="gramEnd"/>
-      <w:r>
-        <w:t xml:space="preserve"> Initials</w:t>
-      </w:r>
-      <w:bookmarkEnd w:id="34"/>
     </w:p>
     <w:p>
       <w:r>
@@ -12875,41 +12897,19 @@
         <w:rPr>
           <w:b/>
         </w:rPr>
-        <w:t xml:space="preserve">*All pertinent Employees with Alta Avionic s, LLC. will be entered and maintained under the Roster of Repair Station Personnel. Alta </w:t>
-      </w:r>
-      <w:proofErr w:type="gramStart"/>
-      <w:r>
-        <w:rPr>
-          <w:b/>
-        </w:rPr>
-        <w:t>Avionics,  LLC</w:t>
-      </w:r>
-      <w:proofErr w:type="gramEnd"/>
-      <w:r>
-        <w:rPr>
-          <w:b/>
-        </w:rPr>
-        <w:t>. will not limit employees to location unless specified under “Inspector’s Limitations” or “Employee Summaries”.</w:t>
+        <w:t>*All pertinent Employees with Alta Avionic s, LLC. will be entered and maintained under the Roster of Repair Station Personnel. Alta Avionics,  LLC. will not limit employees to location unless specified under “Inspector’s Limitations” or “Employee Summaries”.</w:t>
       </w:r>
     </w:p>
     <w:p>
       <w:pPr>
         <w:pStyle w:val="Heading1"/>
       </w:pPr>
-      <w:bookmarkStart w:id="35" w:name="_Toc58755578"/>
+      <w:bookmarkStart w:id="34" w:name="_Toc58755578"/>
       <w:r>
         <w:lastRenderedPageBreak/>
-        <w:t xml:space="preserve">Housing </w:t>
-      </w:r>
-      <w:proofErr w:type="gramStart"/>
-      <w:r>
-        <w:t>And</w:t>
-      </w:r>
-      <w:proofErr w:type="gramEnd"/>
-      <w:r>
-        <w:t xml:space="preserve"> Facilities</w:t>
-      </w:r>
-      <w:bookmarkEnd w:id="35"/>
+        <w:t>Housing And Facilities</w:t>
+      </w:r>
+      <w:bookmarkEnd w:id="34"/>
     </w:p>
     <w:p>
       <w:r>
@@ -12970,15 +12970,7 @@
     </w:p>
     <w:p>
       <w:r>
-        <w:t xml:space="preserve">The hanger is a metal building with floor constructed of reinforced </w:t>
-      </w:r>
-      <w:proofErr w:type="gramStart"/>
-      <w:r>
-        <w:t>concrete .Storage</w:t>
-      </w:r>
-      <w:proofErr w:type="gramEnd"/>
-      <w:r>
-        <w:t xml:space="preserve"> room</w:t>
+        <w:t>The hanger is a metal building with floor constructed of reinforced concrete .Storage room</w:t>
       </w:r>
       <w:r>
         <w:t xml:space="preserve"> </w:t>
@@ -13062,12 +13054,12 @@
       <w:pPr>
         <w:pStyle w:val="Heading1"/>
       </w:pPr>
-      <w:bookmarkStart w:id="36" w:name="_Toc58755579"/>
+      <w:bookmarkStart w:id="35" w:name="_Toc58755579"/>
       <w:r>
         <w:lastRenderedPageBreak/>
         <w:t>Safety, Security, Fire Protection</w:t>
       </w:r>
-      <w:bookmarkEnd w:id="36"/>
+      <w:bookmarkEnd w:id="35"/>
     </w:p>
     <w:p>
       <w:r>
@@ -13134,12 +13126,12 @@
       <w:pPr>
         <w:pStyle w:val="Heading1"/>
       </w:pPr>
-      <w:bookmarkStart w:id="37" w:name="_Toc58755580"/>
+      <w:bookmarkStart w:id="36" w:name="_Toc58755580"/>
       <w:r>
         <w:lastRenderedPageBreak/>
         <w:t>Facilities Floor Plans</w:t>
       </w:r>
-      <w:bookmarkEnd w:id="37"/>
+      <w:bookmarkEnd w:id="36"/>
     </w:p>
     <w:p>
       <w:pPr>
@@ -13179,168 +13171,168 @@
       <w:pPr>
         <w:pStyle w:val="Heading1"/>
       </w:pPr>
-      <w:bookmarkStart w:id="38" w:name="_Toc58755581"/>
+      <w:bookmarkStart w:id="37" w:name="_Toc58755581"/>
       <w:r>
         <w:t>Equipment, Tools, Technical Data, And Materials</w:t>
       </w:r>
+      <w:bookmarkEnd w:id="37"/>
+    </w:p>
+    <w:p>
+      <w:r>
+        <w:t>Equipment and tooling required in the performance of maintenance, inspection, and alterations, is either that which is required by the manufacturer, or tooling which is shown to comply with the requirements on the basis of a tool equivalency program adopted by the Repair Station.</w:t>
+      </w:r>
+    </w:p>
+    <w:p>
+      <w:r>
+        <w:t>The Repair Station may develop and use equivalent equipment or test apparatus, and will follow the procedures of the Repair Station Manual in determining the suitability of equivalent equipment or test apparatus.</w:t>
+      </w:r>
+    </w:p>
+    <w:p>
+      <w:r>
+        <w:t>The Repair Station may lease or borrow equipment and tooling, and when doing so,</w:t>
+      </w:r>
+      <w:r>
+        <w:t xml:space="preserve"> </w:t>
+      </w:r>
+      <w:r>
+        <w:t>will follow the procedures contained in the Repair Station Manual, and Quality</w:t>
+      </w:r>
+      <w:r>
+        <w:t xml:space="preserve"> </w:t>
+      </w:r>
+      <w:r>
+        <w:t>Control manual as applicable.</w:t>
+      </w:r>
+    </w:p>
+    <w:p>
+      <w:r>
+        <w:t xml:space="preserve">Certain tooling and equipment, which is leased or borrowed from outside the </w:t>
+      </w:r>
+      <w:r>
+        <w:t>Alta Avionics, LLC</w:t>
+      </w:r>
+      <w:r>
+        <w:t>. repair station network, may be subject to the calibration requirements of</w:t>
+      </w:r>
+      <w:r>
+        <w:t xml:space="preserve"> </w:t>
+      </w:r>
+      <w:r>
+        <w:t>the Repair Station. In those instances, the tooling or equipment is incorporated into the</w:t>
+      </w:r>
+      <w:r>
+        <w:t xml:space="preserve"> </w:t>
+      </w:r>
+      <w:r>
+        <w:t>Repair Station’s calibration tracking program prior to its use.</w:t>
+      </w:r>
+    </w:p>
+    <w:p>
+      <w:r>
+        <w:t>All test and inspection equipment used to make airworthiness determinations are</w:t>
+      </w:r>
+      <w:r>
+        <w:t xml:space="preserve"> </w:t>
+      </w:r>
+      <w:r>
+        <w:t>calibrated to a standard acceptable to the FAA.</w:t>
+      </w:r>
+    </w:p>
+    <w:p>
+      <w:r>
+        <w:t>The technical data and documents required for the maintenance, inspection, or</w:t>
+      </w:r>
+      <w:r>
+        <w:t xml:space="preserve"> </w:t>
+      </w:r>
+      <w:r>
+        <w:t>alterations is that of the manufacturer’s current publication listing, or is verified to be</w:t>
+      </w:r>
+      <w:r>
+        <w:t xml:space="preserve"> </w:t>
+      </w:r>
+      <w:r>
+        <w:t>current at the time the work is being accomplished, and all technical data is accessible</w:t>
+      </w:r>
+      <w:r>
+        <w:t xml:space="preserve"> </w:t>
+      </w:r>
+      <w:r>
+        <w:t>by technical personnel.</w:t>
+      </w:r>
+    </w:p>
+    <w:p>
+      <w:r>
+        <w:t>Parts and materials used in the maintenance, inspection and alteration of aircraft and/or</w:t>
+      </w:r>
+      <w:r>
+        <w:t xml:space="preserve"> </w:t>
+      </w:r>
+      <w:r>
+        <w:t>components are procured through the Parts Department, and purchased from approved</w:t>
+      </w:r>
+      <w:r>
+        <w:t xml:space="preserve"> </w:t>
+      </w:r>
+      <w:r>
+        <w:t>sources, and documented on Purchase Orders.</w:t>
+      </w:r>
+    </w:p>
+    <w:p>
+      <w:r>
+        <w:t>All parts and materials are subjected to a receiving inspection, which consists of a</w:t>
+      </w:r>
+      <w:r>
+        <w:t xml:space="preserve"> </w:t>
+      </w:r>
+      <w:r>
+        <w:t>review of the documentation supporting airworthiness, and a state of preservation</w:t>
+      </w:r>
+      <w:r>
+        <w:t xml:space="preserve"> </w:t>
+      </w:r>
+      <w:r>
+        <w:t>and/or visual inspection to determine whether the part or material was received in</w:t>
+      </w:r>
+      <w:r>
+        <w:t xml:space="preserve"> </w:t>
+      </w:r>
+      <w:r>
+        <w:t>acceptable condition.</w:t>
+      </w:r>
+    </w:p>
+    <w:p>
+      <w:r>
+        <w:t>Materials, which are subject to Electrostatic Discharge Safety (ESDS), are handled,</w:t>
+      </w:r>
+      <w:r>
+        <w:t xml:space="preserve"> </w:t>
+      </w:r>
+      <w:r>
+        <w:t>packaged and protected such that damage does not occur during storage and handling.</w:t>
+      </w:r>
+      <w:r>
+        <w:t xml:space="preserve"> </w:t>
+      </w:r>
+      <w:r>
+        <w:t>Special calibrated ESDS packaging tables are used during the receiving process to</w:t>
+      </w:r>
+      <w:r>
+        <w:t xml:space="preserve"> </w:t>
+      </w:r>
+      <w:r>
+        <w:t>ensure product integrity.</w:t>
+      </w:r>
+    </w:p>
+    <w:p>
+      <w:pPr>
+        <w:pStyle w:val="Heading2"/>
+      </w:pPr>
+      <w:bookmarkStart w:id="38" w:name="_Toc58755582"/>
+      <w:r>
+        <w:t>Satellite Facilities</w:t>
+      </w:r>
       <w:bookmarkEnd w:id="38"/>
-    </w:p>
-    <w:p>
-      <w:r>
-        <w:t>Equipment and tooling required in the performance of maintenance, inspection, and alterations, is either that which is required by the manufacturer, or tooling which is shown to comply with the requirements on the basis of a tool equivalency program adopted by the Repair Station.</w:t>
-      </w:r>
-    </w:p>
-    <w:p>
-      <w:r>
-        <w:t>The Repair Station may develop and use equivalent equipment or test apparatus, and will follow the procedures of the Repair Station Manual in determining the suitability of equivalent equipment or test apparatus.</w:t>
-      </w:r>
-    </w:p>
-    <w:p>
-      <w:r>
-        <w:t>The Repair Station may lease or borrow equipment and tooling, and when doing so,</w:t>
-      </w:r>
-      <w:r>
-        <w:t xml:space="preserve"> </w:t>
-      </w:r>
-      <w:r>
-        <w:t>will follow the procedures contained in the Repair Station Manual, and Quality</w:t>
-      </w:r>
-      <w:r>
-        <w:t xml:space="preserve"> </w:t>
-      </w:r>
-      <w:r>
-        <w:t>Control manual as applicable.</w:t>
-      </w:r>
-    </w:p>
-    <w:p>
-      <w:r>
-        <w:t xml:space="preserve">Certain tooling and equipment, which is leased or borrowed from outside the </w:t>
-      </w:r>
-      <w:r>
-        <w:t>Alta Avionics, LLC</w:t>
-      </w:r>
-      <w:r>
-        <w:t>. repair station network, may be subject to the calibration requirements of</w:t>
-      </w:r>
-      <w:r>
-        <w:t xml:space="preserve"> </w:t>
-      </w:r>
-      <w:r>
-        <w:t>the Repair Station. In those instances, the tooling or equipment is incorporated into the</w:t>
-      </w:r>
-      <w:r>
-        <w:t xml:space="preserve"> </w:t>
-      </w:r>
-      <w:r>
-        <w:t>Repair Station’s calibration tracking program prior to its use.</w:t>
-      </w:r>
-    </w:p>
-    <w:p>
-      <w:r>
-        <w:t>All test and inspection equipment used to make airworthiness determinations are</w:t>
-      </w:r>
-      <w:r>
-        <w:t xml:space="preserve"> </w:t>
-      </w:r>
-      <w:r>
-        <w:t>calibrated to a standard acceptable to the FAA.</w:t>
-      </w:r>
-    </w:p>
-    <w:p>
-      <w:r>
-        <w:t>The technical data and documents required for the maintenance, inspection, or</w:t>
-      </w:r>
-      <w:r>
-        <w:t xml:space="preserve"> </w:t>
-      </w:r>
-      <w:r>
-        <w:t>alterations is that of the manufacturer’s current publication listing, or is verified to be</w:t>
-      </w:r>
-      <w:r>
-        <w:t xml:space="preserve"> </w:t>
-      </w:r>
-      <w:r>
-        <w:t>current at the time the work is being accomplished, and all technical data is accessible</w:t>
-      </w:r>
-      <w:r>
-        <w:t xml:space="preserve"> </w:t>
-      </w:r>
-      <w:r>
-        <w:t>by technical personnel.</w:t>
-      </w:r>
-    </w:p>
-    <w:p>
-      <w:r>
-        <w:t>Parts and materials used in the maintenance, inspection and alteration of aircraft and/or</w:t>
-      </w:r>
-      <w:r>
-        <w:t xml:space="preserve"> </w:t>
-      </w:r>
-      <w:r>
-        <w:t>components are procured through the Parts Department, and purchased from approved</w:t>
-      </w:r>
-      <w:r>
-        <w:t xml:space="preserve"> </w:t>
-      </w:r>
-      <w:r>
-        <w:t>sources, and documented on Purchase Orders.</w:t>
-      </w:r>
-    </w:p>
-    <w:p>
-      <w:r>
-        <w:t>All parts and materials are subjected to a receiving inspection, which consists of a</w:t>
-      </w:r>
-      <w:r>
-        <w:t xml:space="preserve"> </w:t>
-      </w:r>
-      <w:r>
-        <w:t>review of the documentation supporting airworthiness, and a state of preservation</w:t>
-      </w:r>
-      <w:r>
-        <w:t xml:space="preserve"> </w:t>
-      </w:r>
-      <w:r>
-        <w:t>and/or visual inspection to determine whether the part or material was received in</w:t>
-      </w:r>
-      <w:r>
-        <w:t xml:space="preserve"> </w:t>
-      </w:r>
-      <w:r>
-        <w:t>acceptable condition.</w:t>
-      </w:r>
-    </w:p>
-    <w:p>
-      <w:r>
-        <w:t>Materials, which are subject to Electrostatic Discharge Safety (ESDS), are handled,</w:t>
-      </w:r>
-      <w:r>
-        <w:t xml:space="preserve"> </w:t>
-      </w:r>
-      <w:r>
-        <w:t>packaged and protected such that damage does not occur during storage and handling.</w:t>
-      </w:r>
-      <w:r>
-        <w:t xml:space="preserve"> </w:t>
-      </w:r>
-      <w:r>
-        <w:t>Special calibrated ESDS packaging tables are used during the receiving process to</w:t>
-      </w:r>
-      <w:r>
-        <w:t xml:space="preserve"> </w:t>
-      </w:r>
-      <w:r>
-        <w:t>ensure product integrity.</w:t>
-      </w:r>
-    </w:p>
-    <w:p>
-      <w:pPr>
-        <w:pStyle w:val="Heading2"/>
-      </w:pPr>
-      <w:bookmarkStart w:id="39" w:name="_Toc58755582"/>
-      <w:r>
-        <w:t>Satellite Facilities</w:t>
-      </w:r>
-      <w:bookmarkEnd w:id="39"/>
     </w:p>
     <w:p>
       <w:pPr>
@@ -13430,60 +13422,60 @@
       <w:pPr>
         <w:pStyle w:val="Heading1"/>
       </w:pPr>
-      <w:bookmarkStart w:id="40" w:name="_Toc58755583"/>
+      <w:bookmarkStart w:id="39" w:name="_Toc58755583"/>
       <w:r>
         <w:lastRenderedPageBreak/>
         <w:t>Training</w:t>
       </w:r>
+      <w:bookmarkEnd w:id="39"/>
+    </w:p>
+    <w:p>
+      <w:r>
+        <w:t xml:space="preserve">The Training Program consists of initial, factory, on-the-job, and recurrent training, approved and scheduled as required by the General Manager for </w:t>
+      </w:r>
+      <w:r>
+        <w:t>Alta Avionics, LLC</w:t>
+      </w:r>
+      <w:r>
+        <w:t>. Training will be provided for any employee working on aircraft, aircraft appliances, or any part thereof.</w:t>
+      </w:r>
+    </w:p>
+    <w:p>
+      <w:r>
+        <w:t xml:space="preserve">After approval by </w:t>
+      </w:r>
+      <w:r>
+        <w:t>Alta Avionics, LLC</w:t>
+      </w:r>
+      <w:r>
+        <w:t xml:space="preserve"> President, the FAA Coordinator or his/her designee will submit the Training Manual and any subsequent revisions, to the FAA/CHDO for approval, in electronic form (PDF). FAA approval will be noted on the “List of Effective Pages”, and will reflect the current revision. Revisions are marked with a vertical bar in the margin. The FAA/CHDO will be notified each time a revision is needed.</w:t>
+      </w:r>
+    </w:p>
+    <w:p>
+      <w:r>
+        <w:t>The FAA Coordinator will revise manuals as required, and explain the revisions to all employees. All employees will fill out an Employee Training Record KA-25 to verify and acknowledge the understating of each revision. An electronic copy of the Employee Training Record KA-25 will be digitally stored into all employees training records.</w:t>
+      </w:r>
+    </w:p>
+    <w:p>
+      <w:r>
+        <w:t xml:space="preserve">Training shall be documented on form KA-25 (Employee Training Record). Training will be documented in the company computer system under Training Records. Training records will be retained for a minimum of 2 years after the termination of an employee. Requirements and procedures for applicable training can be found in the Training Manual. A sample of form KA-25 can be found in the Forms Manual. </w:t>
+      </w:r>
+      <w:r>
+        <w:t>Alta Avionics, LLC</w:t>
+      </w:r>
+      <w:r>
+        <w:t>. President and FAA Coordinator will review the Training Manual for currency and completeness yearly.</w:t>
+      </w:r>
+    </w:p>
+    <w:p>
+      <w:pPr>
+        <w:pStyle w:val="Heading2"/>
+      </w:pPr>
+      <w:bookmarkStart w:id="40" w:name="_Toc58755584"/>
+      <w:r>
+        <w:t>Satellite Facilities</w:t>
+      </w:r>
       <w:bookmarkEnd w:id="40"/>
-    </w:p>
-    <w:p>
-      <w:r>
-        <w:t xml:space="preserve">The Training Program consists of initial, factory, on-the-job, and recurrent training, approved and scheduled as required by the General Manager for </w:t>
-      </w:r>
-      <w:r>
-        <w:t>Alta Avionics, LLC</w:t>
-      </w:r>
-      <w:r>
-        <w:t>. Training will be provided for any employee working on aircraft, aircraft appliances, or any part thereof.</w:t>
-      </w:r>
-    </w:p>
-    <w:p>
-      <w:r>
-        <w:t xml:space="preserve">After approval by </w:t>
-      </w:r>
-      <w:r>
-        <w:t>Alta Avionics, LLC</w:t>
-      </w:r>
-      <w:r>
-        <w:t xml:space="preserve"> President, the FAA Coordinator or his/her designee will submit the Training Manual and any subsequent revisions, to the FAA/CHDO for approval, in electronic form (PDF). FAA approval will be noted on the “List of Effective Pages”, and will reflect the current revision. Revisions are marked with a vertical bar in the margin. The FAA/CHDO will be notified each time a revision is needed.</w:t>
-      </w:r>
-    </w:p>
-    <w:p>
-      <w:r>
-        <w:t>The FAA Coordinator will revise manuals as required, and explain the revisions to all employees. All employees will fill out an Employee Training Record KA-25 to verify and acknowledge the understating of each revision. An electronic copy of the Employee Training Record KA-25 will be digitally stored into all employees training records.</w:t>
-      </w:r>
-    </w:p>
-    <w:p>
-      <w:r>
-        <w:t xml:space="preserve">Training shall be documented on form KA-25 (Employee Training Record). Training will be documented in the company computer system under Training Records. Training records will be retained for a minimum of 2 years after the termination of an employee. Requirements and procedures for applicable training can be found in the Training Manual. A sample of form KA-25 can be found in the Forms Manual. </w:t>
-      </w:r>
-      <w:r>
-        <w:t>Alta Avionics, LLC</w:t>
-      </w:r>
-      <w:r>
-        <w:t>. President and FAA Coordinator will review the Training Manual for currency and completeness yearly.</w:t>
-      </w:r>
-    </w:p>
-    <w:p>
-      <w:pPr>
-        <w:pStyle w:val="Heading2"/>
-      </w:pPr>
-      <w:bookmarkStart w:id="41" w:name="_Toc58755584"/>
-      <w:r>
-        <w:t>Satellite Facilities</w:t>
-      </w:r>
-      <w:bookmarkEnd w:id="41"/>
       <w:r>
         <w:t xml:space="preserve"> </w:t>
       </w:r>
@@ -13537,12 +13529,12 @@
       <w:pPr>
         <w:pStyle w:val="Heading1"/>
       </w:pPr>
-      <w:bookmarkStart w:id="42" w:name="_Toc58755585"/>
+      <w:bookmarkStart w:id="41" w:name="_Toc58755585"/>
       <w:r>
         <w:lastRenderedPageBreak/>
         <w:t>Authorized Signatures and Initials</w:t>
       </w:r>
-      <w:bookmarkEnd w:id="42"/>
+      <w:bookmarkEnd w:id="41"/>
     </w:p>
     <w:p>
       <w:pPr>
@@ -13597,17 +13589,8 @@
           <w:sz w:val="24"/>
           <w:szCs w:val="24"/>
         </w:rPr>
-        <w:t xml:space="preserve">Handwritten - all handwritten signatures and initials are authorized on Return </w:t>
-      </w:r>
-      <w:proofErr w:type="gramStart"/>
-      <w:r>
-        <w:rPr>
-          <w:sz w:val="24"/>
-          <w:szCs w:val="24"/>
-        </w:rPr>
-        <w:t>To</w:t>
-      </w:r>
-      <w:proofErr w:type="gramEnd"/>
+        <w:t>Handwritten - all handwritten signatures and initials are authorized on Return To</w:t>
+      </w:r>
       <w:r>
         <w:rPr>
           <w:sz w:val="24"/>
@@ -13713,76 +13696,68 @@
       <w:pPr>
         <w:pStyle w:val="Heading1"/>
       </w:pPr>
-      <w:bookmarkStart w:id="43" w:name="_Toc58755586"/>
+      <w:bookmarkStart w:id="42" w:name="_Toc58755586"/>
       <w:r>
         <w:lastRenderedPageBreak/>
-        <w:t xml:space="preserve">Work Performed </w:t>
-      </w:r>
-      <w:proofErr w:type="gramStart"/>
-      <w:r>
-        <w:t>At</w:t>
-      </w:r>
-      <w:proofErr w:type="gramEnd"/>
-      <w:r>
-        <w:t xml:space="preserve"> Another Location</w:t>
+        <w:t>Work Performed At Another Location</w:t>
+      </w:r>
+      <w:bookmarkEnd w:id="42"/>
+    </w:p>
+    <w:p>
+      <w:r>
+        <w:t xml:space="preserve">All maintenance, preventive maintenance, or alterations that are performed away from </w:t>
+      </w:r>
+      <w:r>
+        <w:t>Alta Avionics, LLC</w:t>
+      </w:r>
+      <w:r>
+        <w:t>. will be performed without deviation from any procedures set forth in the Repair Station Manual, and Quality Control Manual. Repair station personnel will have access to these manuals at all times.</w:t>
+      </w:r>
+    </w:p>
+    <w:p>
+      <w:r>
+        <w:t>Satisfactory facilities and housing will be provided to accomplish the maintenance, preventive maintenance, or alteration as necessary.</w:t>
+      </w:r>
+    </w:p>
+    <w:p>
+      <w:r>
+        <w:t>All the necessary tools, equipment, material, and current technical data to accomplish the work to be performed, will be available at the location.</w:t>
+      </w:r>
+    </w:p>
+    <w:p>
+      <w:r>
+        <w:t>Properly certificated supervisory/inspection personnel will be available at the location where the work is to be performed. For aircraft operated under 14 CFR 91, the technician and inspector can be the same person if authorized by the Roster of Repair Station Personnel. For aircraft operated under 14 CFR 121/135, the technician will follow the operator’s procedures for the performance and inspection of that work.</w:t>
+      </w:r>
+    </w:p>
+    <w:p>
+      <w:r>
+        <w:t>All work and inspections performed will be to the same standards as if performed at the permanent location.</w:t>
+      </w:r>
+    </w:p>
+    <w:p>
+      <w:r>
+        <w:t>The Accountable Manager or his/her designee, will be responsible for determining if the work location, personnel, and tools and equipment are appropriate for the work to be performed.</w:t>
+      </w:r>
+    </w:p>
+    <w:p>
+      <w:r>
+        <w:t>A Facility Manager or his/her designee will be designated ‘person in charge’ of the work to be performed, and holds responsibility for ensuring all Repair Station procedures are followed and complied with.</w:t>
+      </w:r>
+    </w:p>
+    <w:p>
+      <w:r>
+        <w:t>The Facility Manager or his/her designee is responsible for establishing means of communication with personnel working away from the Repair Station fixed location, and for the transfer of required materials, tooling, test equipment, or other needs such as transportation, and personnel accommodations are necessary.</w:t>
+      </w:r>
+    </w:p>
+    <w:p>
+      <w:pPr>
+        <w:pStyle w:val="Heading2"/>
+      </w:pPr>
+      <w:bookmarkStart w:id="43" w:name="_Toc58755587"/>
+      <w:r>
+        <w:t>Satellite Facilities</w:t>
       </w:r>
       <w:bookmarkEnd w:id="43"/>
-    </w:p>
-    <w:p>
-      <w:r>
-        <w:t xml:space="preserve">All maintenance, preventive maintenance, or alterations that are performed away from </w:t>
-      </w:r>
-      <w:r>
-        <w:t>Alta Avionics, LLC</w:t>
-      </w:r>
-      <w:r>
-        <w:t>. will be performed without deviation from any procedures set forth in the Repair Station Manual, and Quality Control Manual. Repair station personnel will have access to these manuals at all times.</w:t>
-      </w:r>
-    </w:p>
-    <w:p>
-      <w:r>
-        <w:t>Satisfactory facilities and housing will be provided to accomplish the maintenance, preventive maintenance, or alteration as necessary.</w:t>
-      </w:r>
-    </w:p>
-    <w:p>
-      <w:r>
-        <w:t>All the necessary tools, equipment, material, and current technical data to accomplish the work to be performed, will be available at the location.</w:t>
-      </w:r>
-    </w:p>
-    <w:p>
-      <w:r>
-        <w:t>Properly certificated supervisory/inspection personnel will be available at the location where the work is to be performed. For aircraft operated under 14 CFR 91, the technician and inspector can be the same person if authorized by the Roster of Repair Station Personnel. For aircraft operated under 14 CFR 121/135, the technician will follow the operator’s procedures for the performance and inspection of that work.</w:t>
-      </w:r>
-    </w:p>
-    <w:p>
-      <w:r>
-        <w:t>All work and inspections performed will be to the same standards as if performed at the permanent location.</w:t>
-      </w:r>
-    </w:p>
-    <w:p>
-      <w:r>
-        <w:t>The Accountable Manager or his/her designee, will be responsible for determining if the work location, personnel, and tools and equipment are appropriate for the work to be performed.</w:t>
-      </w:r>
-    </w:p>
-    <w:p>
-      <w:r>
-        <w:t>A Facility Manager or his/her designee will be designated ‘person in charge’ of the work to be performed, and holds responsibility for ensuring all Repair Station procedures are followed and complied with.</w:t>
-      </w:r>
-    </w:p>
-    <w:p>
-      <w:r>
-        <w:t>The Facility Manager or his/her designee is responsible for establishing means of communication with personnel working away from the Repair Station fixed location, and for the transfer of required materials, tooling, test equipment, or other needs such as transportation, and personnel accommodations are necessary.</w:t>
-      </w:r>
-    </w:p>
-    <w:p>
-      <w:pPr>
-        <w:pStyle w:val="Heading2"/>
-      </w:pPr>
-      <w:bookmarkStart w:id="44" w:name="_Toc58755587"/>
-      <w:r>
-        <w:t>Satellite Facilities</w:t>
-      </w:r>
-      <w:bookmarkEnd w:id="44"/>
       <w:r>
         <w:t xml:space="preserve"> </w:t>
       </w:r>
@@ -13817,64 +13792,40 @@
       <w:pPr>
         <w:pStyle w:val="Heading1"/>
       </w:pPr>
-      <w:bookmarkStart w:id="45" w:name="_Toc58755588"/>
+      <w:bookmarkStart w:id="44" w:name="_Toc58755588"/>
       <w:r>
         <w:lastRenderedPageBreak/>
-        <w:t xml:space="preserve">Maintenance </w:t>
-      </w:r>
-      <w:proofErr w:type="gramStart"/>
-      <w:r>
-        <w:t>For</w:t>
-      </w:r>
-      <w:proofErr w:type="gramEnd"/>
-      <w:r>
-        <w:t xml:space="preserve"> Air Carriers</w:t>
+        <w:t>Maintenance For Air Carriers</w:t>
+      </w:r>
+      <w:bookmarkEnd w:id="44"/>
+    </w:p>
+    <w:p>
+      <w:r>
+        <w:t>Maintenance, preventive maintenance, and alterations performed for certificate holders under CFR parts 121, 125, 135, and part 129, will be accomplished in accordance with the operator’s program, maintenance manual, or FAA approved inspection and/or  maintenance program as applicable.</w:t>
+      </w:r>
+    </w:p>
+    <w:p>
+      <w:r>
+        <w:t>Alta Avionics, LLC</w:t>
+      </w:r>
+      <w:r>
+        <w:t>. will use a current copy of the applicable section of the operator’s manual, for the performance of that operator’s maintenance. The Chief Inspector or his/her designee will be responsible for determining that the operator’s manual to be used is current, before the aircraft is approved for Return to Service.</w:t>
+      </w:r>
+    </w:p>
+    <w:p>
+      <w:r>
+        <w:t>Any maintenance operations, which, if improperly performed, could be critical to the safe flight of an aircraft, will be given a required inspection. An appropriately rated inspector, familiar with all inspection methods, techniques, and equipment, will be assigned to determine that the airworthiness requirements of CFR parts 121, 125, 135, and part 129, as applicable, have been met. The required inspection items specified by the operator will be maintained as RII items. The individual performing the RII inspection must be trained by the operator, and documented in the employee training records (KA-25) as found in the forms manual, and specifically designated by the operator, as RII authorized.</w:t>
+      </w:r>
+    </w:p>
+    <w:p>
+      <w:pPr>
+        <w:pStyle w:val="Heading2"/>
+      </w:pPr>
+      <w:bookmarkStart w:id="45" w:name="_Toc58755589"/>
+      <w:r>
+        <w:t>Satellite Facilities</w:t>
       </w:r>
       <w:bookmarkEnd w:id="45"/>
-    </w:p>
-    <w:p>
-      <w:r>
-        <w:t>Maintenance, preventive maintenance, and alterations performed for certificate holders under CFR parts 121, 125, 135, and part 129, will be accomplished in accordance with the operator’s program, maintenance manual, or FAA approved inspection and/</w:t>
-      </w:r>
-      <w:proofErr w:type="gramStart"/>
-      <w:r>
-        <w:t>or  maintenance</w:t>
-      </w:r>
-      <w:proofErr w:type="gramEnd"/>
-      <w:r>
-        <w:t xml:space="preserve"> program as applicable.</w:t>
-      </w:r>
-    </w:p>
-    <w:p>
-      <w:r>
-        <w:t>Alta Avionics, LLC</w:t>
-      </w:r>
-      <w:r>
-        <w:t>. will use a current copy of the applicable section of the operator’s manual, for the performance of that operator’s maintenance. The Chief Inspector or his/her designee will be responsible for determining that the operator’s manual to be used is current, before the aircraft is approved for Return to Service.</w:t>
-      </w:r>
-    </w:p>
-    <w:p>
-      <w:r>
-        <w:t xml:space="preserve">Any maintenance operations, which, if improperly performed, could be critical to the safe flight of an aircraft, will be given a required inspection. An appropriately rated inspector, familiar with all inspection methods, techniques, and equipment, will be assigned to determine that the airworthiness requirements of CFR parts 121, 125, 135, and part 129, as applicable, have been met. The required inspection items specified by the operator will be maintained as RII items. The individual performing the RII inspection must be trained by the operator, and documented in the employee training records (KA-25) as found in the </w:t>
-      </w:r>
-      <w:proofErr w:type="gramStart"/>
-      <w:r>
-        <w:t>forms</w:t>
-      </w:r>
-      <w:proofErr w:type="gramEnd"/>
-      <w:r>
-        <w:t xml:space="preserve"> manual, and specifically designated by the operator, as RII authorized.</w:t>
-      </w:r>
-    </w:p>
-    <w:p>
-      <w:pPr>
-        <w:pStyle w:val="Heading2"/>
-      </w:pPr>
-      <w:bookmarkStart w:id="46" w:name="_Toc58755589"/>
-      <w:r>
-        <w:t>Satellite Facilities</w:t>
-      </w:r>
-      <w:bookmarkEnd w:id="46"/>
     </w:p>
     <w:p>
       <w:pPr>
@@ -13890,15 +13841,7 @@
         <w:t>Alta Avionics, LLC</w:t>
       </w:r>
       <w:r>
-        <w:t xml:space="preserve">. will adhere to all maintenance for air </w:t>
-      </w:r>
-      <w:proofErr w:type="gramStart"/>
-      <w:r>
-        <w:t>carriers</w:t>
-      </w:r>
-      <w:proofErr w:type="gramEnd"/>
-      <w:r>
-        <w:t xml:space="preserve"> requirements set forth by the FAA accepted Repair Station Manual where applicable.</w:t>
+        <w:t>. will adhere to all maintenance for air carriers requirements set forth by the FAA accepted Repair Station Manual where applicable.</w:t>
       </w:r>
     </w:p>
     <w:p>
@@ -13920,12 +13863,12 @@
       <w:pPr>
         <w:pStyle w:val="Heading1"/>
       </w:pPr>
-      <w:bookmarkStart w:id="47" w:name="_Toc58755590"/>
+      <w:bookmarkStart w:id="46" w:name="_Toc58755590"/>
       <w:r>
         <w:lastRenderedPageBreak/>
         <w:t>Contract Maintenance</w:t>
       </w:r>
-      <w:bookmarkEnd w:id="47"/>
+      <w:bookmarkEnd w:id="46"/>
     </w:p>
     <w:p>
       <w:r>
@@ -14158,11 +14101,11 @@
           <w:bCs/>
         </w:rPr>
       </w:pPr>
-      <w:bookmarkStart w:id="48" w:name="_Toc58755591"/>
+      <w:bookmarkStart w:id="47" w:name="_Toc58755591"/>
       <w:r>
         <w:t>Satellite Facilities</w:t>
       </w:r>
-      <w:bookmarkEnd w:id="48"/>
+      <w:bookmarkEnd w:id="47"/>
     </w:p>
     <w:p>
       <w:r>
@@ -14205,12 +14148,12 @@
       <w:pPr>
         <w:pStyle w:val="Heading1"/>
       </w:pPr>
-      <w:bookmarkStart w:id="49" w:name="_Toc58755592"/>
+      <w:bookmarkStart w:id="48" w:name="_Toc58755592"/>
       <w:r>
         <w:lastRenderedPageBreak/>
         <w:t>Capabilities List</w:t>
       </w:r>
-      <w:bookmarkEnd w:id="49"/>
+      <w:bookmarkEnd w:id="48"/>
     </w:p>
     <w:p>
       <w:r>
@@ -14497,64 +14440,64 @@
       <w:pPr>
         <w:pStyle w:val="Heading1"/>
       </w:pPr>
-      <w:bookmarkStart w:id="50" w:name="_Toc58755593"/>
+      <w:bookmarkStart w:id="49" w:name="_Toc58755593"/>
       <w:r>
         <w:lastRenderedPageBreak/>
         <w:t>Repair Station Records</w:t>
       </w:r>
+      <w:bookmarkEnd w:id="49"/>
+    </w:p>
+    <w:p>
+      <w:r>
+        <w:t>Alta Avionics, LLC</w:t>
+      </w:r>
+      <w:r>
+        <w:t xml:space="preserve">. will utilize a company work order, identified by a number, containing the customer’s name, date, and appropriate identification required to identify any part, unit, or aircraft or Repair Station number. This work order will list all work that is to be accomplished, in sufficient detail to be readily understandable to the technician. The work order, and documentation contained within, will be maintained in electronic form in </w:t>
+      </w:r>
+      <w:r>
+        <w:t>Alta</w:t>
+      </w:r>
+      <w:r>
+        <w:t xml:space="preserve"> Avionics’ computer system for a period of not less than two years.</w:t>
+      </w:r>
+    </w:p>
+    <w:p>
+      <w:r>
+        <w:t>A computer system data backup will be performed once each month, with rolling data ‘snapshots’ each day, and that data will be used to restore repair station data in the</w:t>
+      </w:r>
+      <w:r>
+        <w:t xml:space="preserve"> </w:t>
+      </w:r>
+      <w:r>
+        <w:t>event of computer failure.</w:t>
+      </w:r>
+    </w:p>
+    <w:p>
+      <w:r>
+        <w:t xml:space="preserve">All records received, generated, and maintained by </w:t>
+      </w:r>
+      <w:r>
+        <w:t>Alta Avionics, LLC</w:t>
+      </w:r>
+      <w:r>
+        <w:t>. will conform</w:t>
+      </w:r>
+      <w:r>
+        <w:t xml:space="preserve"> </w:t>
+      </w:r>
+      <w:r>
+        <w:t>to 14 CFR Part 43.</w:t>
+      </w:r>
+    </w:p>
+    <w:p>
+      <w:pPr>
+        <w:pStyle w:val="Heading2"/>
+      </w:pPr>
+      <w:bookmarkStart w:id="50" w:name="_Toc58755594"/>
+      <w:r>
+        <w:t>Satellite Facilities</w:t>
+      </w:r>
       <w:bookmarkEnd w:id="50"/>
-    </w:p>
-    <w:p>
-      <w:r>
-        <w:t>Alta Avionics, LLC</w:t>
-      </w:r>
-      <w:r>
-        <w:t xml:space="preserve">. will utilize a company work order, identified by a number, containing the customer’s name, date, and appropriate identification required to identify any part, unit, or aircraft or Repair Station number. This work order will list all work that is to be accomplished, in sufficient detail to be readily understandable to the technician. The work order, and documentation contained within, will be maintained in electronic form in </w:t>
-      </w:r>
-      <w:r>
-        <w:t>Alta</w:t>
-      </w:r>
-      <w:r>
-        <w:t xml:space="preserve"> Avionics’ computer system for a period of not less than two years.</w:t>
-      </w:r>
-    </w:p>
-    <w:p>
-      <w:r>
-        <w:t>A computer system data backup will be performed once each month, with rolling data ‘snapshots’ each day, and that data will be used to restore repair station data in the</w:t>
-      </w:r>
-      <w:r>
-        <w:t xml:space="preserve"> </w:t>
-      </w:r>
-      <w:r>
-        <w:t>event of computer failure.</w:t>
-      </w:r>
-    </w:p>
-    <w:p>
-      <w:r>
-        <w:t xml:space="preserve">All records received, generated, and maintained by </w:t>
-      </w:r>
-      <w:r>
-        <w:t>Alta Avionics, LLC</w:t>
-      </w:r>
-      <w:r>
-        <w:t>. will conform</w:t>
-      </w:r>
-      <w:r>
-        <w:t xml:space="preserve"> </w:t>
-      </w:r>
-      <w:r>
-        <w:t>to 14 CFR Part 43.</w:t>
-      </w:r>
-    </w:p>
-    <w:p>
-      <w:pPr>
-        <w:pStyle w:val="Heading2"/>
-      </w:pPr>
-      <w:bookmarkStart w:id="51" w:name="_Toc58755594"/>
-      <w:r>
-        <w:t>Satellite Facilities</w:t>
-      </w:r>
-      <w:bookmarkEnd w:id="51"/>
     </w:p>
     <w:p>
       <w:pPr>
@@ -14686,7 +14629,13 @@
       <w:rPr>
         <w:rFonts w:ascii="Palatino Linotype" w:hAnsi="Palatino Linotype"/>
       </w:rPr>
-      <w:t>03/2020</w:t>
+      <w:t>01FEB</w:t>
+    </w:r>
+    <w:r>
+      <w:rPr>
+        <w:rFonts w:ascii="Palatino Linotype" w:hAnsi="Palatino Linotype"/>
+      </w:rPr>
+      <w:t>2020</w:t>
     </w:r>
     <w:bookmarkEnd w:id="1"/>
   </w:p>
@@ -14732,11 +14681,9 @@
     <w:r>
       <w:t xml:space="preserve">Dated </w:t>
     </w:r>
-    <w:bookmarkStart w:id="4" w:name="coverPageDate"/>
     <w:r>
-      <w:t>03/2020</w:t>
+      <w:t>01FEB2021</w:t>
     </w:r>
-    <w:bookmarkEnd w:id="4"/>
   </w:p>
 </w:ftr>
 </file>
@@ -14783,7 +14730,10 @@
       <w:ptab w:relativeTo="margin" w:alignment="right" w:leader="none"/>
     </w:r>
     <w:r>
-      <w:t>Dated 03/2020</w:t>
+      <w:t xml:space="preserve">Dated </w:t>
+    </w:r>
+    <w:r>
+      <w:t>01FEB2021</w:t>
     </w:r>
   </w:p>
 </w:ftr>

</xml_diff>

<commit_message>
updated LEP to current dates and sections
</commit_message>
<xml_diff>
--- a/RSM/Alta Avionics Master.docx
+++ b/RSM/Alta Avionics Master.docx
@@ -4235,7 +4235,15 @@
         <w:t xml:space="preserve"> </w:t>
       </w:r>
       <w:r>
-        <w:t>inspections for an air carrier, or commercial operator having a continuous airworthiness program under 14 CFR Part 121, 125, 135, or 129, will be performed in accordance with the requirements of 14 CFR Part 145, Subpart E, and the requirements of that air carrier or commercial operators maintenance program.</w:t>
+        <w:t xml:space="preserve">inspections for an air carrier, or commercial operator having a continuous airworthiness program under 14 CFR Part 121, 125, 135, or 129, will be performed in accordance with the requirements of 14 CFR Part 145, Subpart E, and the requirements of that air carrier or commercial </w:t>
+      </w:r>
+      <w:proofErr w:type="gramStart"/>
+      <w:r>
+        <w:t>operators</w:t>
+      </w:r>
+      <w:proofErr w:type="gramEnd"/>
+      <w:r>
+        <w:t xml:space="preserve"> maintenance program.</w:t>
       </w:r>
     </w:p>
     <w:p>
@@ -4659,13 +4667,13 @@
       <w:pPr>
         <w:pStyle w:val="Heading1"/>
       </w:pPr>
-      <w:bookmarkStart w:id="9" w:name="ListOfEffectivePages"/>
-      <w:bookmarkStart w:id="10" w:name="_Toc58755554"/>
+      <w:bookmarkStart w:id="9" w:name="_Toc58755554"/>
+      <w:bookmarkStart w:id="10" w:name="ListOfEffectivePages"/>
       <w:r>
         <w:lastRenderedPageBreak/>
         <w:t>List of Effective Pages</w:t>
       </w:r>
-      <w:bookmarkEnd w:id="10"/>
+      <w:bookmarkEnd w:id="9"/>
     </w:p>
     <w:tbl>
       <w:tblPr>
@@ -4685,7 +4693,7 @@
             <w:tcW w:w="8432" w:type="dxa"/>
             <w:gridSpan w:val="3"/>
           </w:tcPr>
-          <w:bookmarkEnd w:id="9"/>
+          <w:bookmarkEnd w:id="10"/>
           <w:p>
             <w:pPr>
               <w:jc w:val="center"/>
@@ -4937,6 +4945,7 @@
                 <w:sz w:val="20"/>
               </w:rPr>
             </w:pPr>
+            <w:proofErr w:type="spellStart"/>
             <w:r>
               <w:rPr>
                 <w:rFonts w:ascii="Times New Roman" w:hAnsi="Times New Roman"/>
@@ -4944,6 +4953,7 @@
               </w:rPr>
               <w:t>i</w:t>
             </w:r>
+            <w:proofErr w:type="spellEnd"/>
           </w:p>
         </w:tc>
         <w:tc>
@@ -5051,7 +5061,7 @@
               <w:t>01FEB</w:t>
             </w:r>
             <w:r>
-              <w:t>2020</w:t>
+              <w:t>202</w:t>
             </w:r>
             <w:r>
               <w:rPr>
@@ -5060,6 +5070,14 @@
                 <w:szCs w:val="20"/>
               </w:rPr>
               <w:fldChar w:fldCharType="end"/>
+            </w:r>
+            <w:r>
+              <w:rPr>
+                <w:rFonts w:ascii="Times New Roman" w:hAnsi="Times New Roman" w:cs="Times New Roman"/>
+                <w:sz w:val="20"/>
+                <w:szCs w:val="20"/>
+              </w:rPr>
+              <w:t>1</w:t>
             </w:r>
           </w:p>
         </w:tc>
@@ -5082,7 +5100,7 @@
                 <w:rFonts w:ascii="Times New Roman" w:hAnsi="Times New Roman"/>
                 <w:sz w:val="20"/>
               </w:rPr>
-              <w:t>2-1</w:t>
+              <w:t>ii</w:t>
             </w:r>
           </w:p>
         </w:tc>
@@ -5191,7 +5209,7 @@
               <w:t>01FEB</w:t>
             </w:r>
             <w:r>
-              <w:t>2020</w:t>
+              <w:t>202</w:t>
             </w:r>
             <w:r>
               <w:rPr>
@@ -5200,6 +5218,14 @@
                 <w:szCs w:val="20"/>
               </w:rPr>
               <w:fldChar w:fldCharType="end"/>
+            </w:r>
+            <w:r>
+              <w:rPr>
+                <w:rFonts w:ascii="Times New Roman" w:hAnsi="Times New Roman" w:cs="Times New Roman"/>
+                <w:sz w:val="20"/>
+                <w:szCs w:val="20"/>
+              </w:rPr>
+              <w:t>1</w:t>
             </w:r>
           </w:p>
         </w:tc>
@@ -5222,7 +5248,7 @@
                 <w:rFonts w:ascii="Times New Roman" w:hAnsi="Times New Roman"/>
                 <w:sz w:val="20"/>
               </w:rPr>
-              <w:t>3-1</w:t>
+              <w:t>iii</w:t>
             </w:r>
           </w:p>
         </w:tc>
@@ -5331,7 +5357,7 @@
               <w:t>01FEB</w:t>
             </w:r>
             <w:r>
-              <w:t>2020</w:t>
+              <w:t>202</w:t>
             </w:r>
             <w:r>
               <w:rPr>
@@ -5340,6 +5366,14 @@
                 <w:szCs w:val="20"/>
               </w:rPr>
               <w:fldChar w:fldCharType="end"/>
+            </w:r>
+            <w:r>
+              <w:rPr>
+                <w:rFonts w:ascii="Times New Roman" w:hAnsi="Times New Roman" w:cs="Times New Roman"/>
+                <w:sz w:val="20"/>
+                <w:szCs w:val="20"/>
+              </w:rPr>
+              <w:t>1</w:t>
             </w:r>
           </w:p>
         </w:tc>
@@ -5362,7 +5396,7 @@
                 <w:rFonts w:ascii="Times New Roman" w:hAnsi="Times New Roman"/>
                 <w:sz w:val="20"/>
               </w:rPr>
-              <w:t>3.2</w:t>
+              <w:t>iv</w:t>
             </w:r>
           </w:p>
         </w:tc>
@@ -5471,7 +5505,7 @@
               <w:t>01FEB</w:t>
             </w:r>
             <w:r>
-              <w:t>2020</w:t>
+              <w:t>202</w:t>
             </w:r>
             <w:r>
               <w:rPr>
@@ -5480,6 +5514,14 @@
                 <w:szCs w:val="20"/>
               </w:rPr>
               <w:fldChar w:fldCharType="end"/>
+            </w:r>
+            <w:r>
+              <w:rPr>
+                <w:rFonts w:ascii="Times New Roman" w:hAnsi="Times New Roman" w:cs="Times New Roman"/>
+                <w:sz w:val="20"/>
+                <w:szCs w:val="20"/>
+              </w:rPr>
+              <w:t>1</w:t>
             </w:r>
           </w:p>
         </w:tc>
@@ -5502,7 +5544,7 @@
                 <w:rFonts w:ascii="Times New Roman" w:hAnsi="Times New Roman"/>
                 <w:sz w:val="20"/>
               </w:rPr>
-              <w:t>4-1</w:t>
+              <w:t>v</w:t>
             </w:r>
           </w:p>
         </w:tc>
@@ -5611,7 +5653,7 @@
               <w:t>01FEB</w:t>
             </w:r>
             <w:r>
-              <w:t>2020</w:t>
+              <w:t>202</w:t>
             </w:r>
             <w:r>
               <w:rPr>
@@ -5620,6 +5662,14 @@
                 <w:szCs w:val="20"/>
               </w:rPr>
               <w:fldChar w:fldCharType="end"/>
+            </w:r>
+            <w:r>
+              <w:rPr>
+                <w:rFonts w:ascii="Times New Roman" w:hAnsi="Times New Roman" w:cs="Times New Roman"/>
+                <w:sz w:val="20"/>
+                <w:szCs w:val="20"/>
+              </w:rPr>
+              <w:t>1</w:t>
             </w:r>
           </w:p>
         </w:tc>
@@ -5642,7 +5692,7 @@
                 <w:rFonts w:ascii="Times New Roman" w:hAnsi="Times New Roman"/>
                 <w:sz w:val="20"/>
               </w:rPr>
-              <w:t>5-1</w:t>
+              <w:t>vi</w:t>
             </w:r>
           </w:p>
         </w:tc>
@@ -5751,7 +5801,7 @@
               <w:t>01FEB</w:t>
             </w:r>
             <w:r>
-              <w:t>2020</w:t>
+              <w:t>202</w:t>
             </w:r>
             <w:r>
               <w:rPr>
@@ -5760,6 +5810,14 @@
                 <w:szCs w:val="20"/>
               </w:rPr>
               <w:fldChar w:fldCharType="end"/>
+            </w:r>
+            <w:r>
+              <w:rPr>
+                <w:rFonts w:ascii="Times New Roman" w:hAnsi="Times New Roman" w:cs="Times New Roman"/>
+                <w:sz w:val="20"/>
+                <w:szCs w:val="20"/>
+              </w:rPr>
+              <w:t>1</w:t>
             </w:r>
           </w:p>
         </w:tc>
@@ -5782,7 +5840,7 @@
                 <w:rFonts w:ascii="Times New Roman" w:hAnsi="Times New Roman"/>
                 <w:sz w:val="20"/>
               </w:rPr>
-              <w:t>5-2</w:t>
+              <w:t>vii</w:t>
             </w:r>
           </w:p>
         </w:tc>
@@ -5891,7 +5949,7 @@
               <w:t>01FEB</w:t>
             </w:r>
             <w:r>
-              <w:t>2020</w:t>
+              <w:t>202</w:t>
             </w:r>
             <w:r>
               <w:rPr>
@@ -5900,6 +5958,14 @@
                 <w:szCs w:val="20"/>
               </w:rPr>
               <w:fldChar w:fldCharType="end"/>
+            </w:r>
+            <w:r>
+              <w:rPr>
+                <w:rFonts w:ascii="Times New Roman" w:hAnsi="Times New Roman" w:cs="Times New Roman"/>
+                <w:sz w:val="20"/>
+                <w:szCs w:val="20"/>
+              </w:rPr>
+              <w:t>1</w:t>
             </w:r>
           </w:p>
         </w:tc>
@@ -5922,7 +5988,7 @@
                 <w:rFonts w:ascii="Times New Roman" w:hAnsi="Times New Roman"/>
                 <w:sz w:val="20"/>
               </w:rPr>
-              <w:t>5-3</w:t>
+              <w:t>viii</w:t>
             </w:r>
           </w:p>
         </w:tc>
@@ -6031,7 +6097,7 @@
               <w:t>01FEB</w:t>
             </w:r>
             <w:r>
-              <w:t>2020</w:t>
+              <w:t>202</w:t>
             </w:r>
             <w:r>
               <w:rPr>
@@ -6040,6 +6106,14 @@
                 <w:szCs w:val="20"/>
               </w:rPr>
               <w:fldChar w:fldCharType="end"/>
+            </w:r>
+            <w:r>
+              <w:rPr>
+                <w:rFonts w:ascii="Times New Roman" w:hAnsi="Times New Roman" w:cs="Times New Roman"/>
+                <w:sz w:val="20"/>
+                <w:szCs w:val="20"/>
+              </w:rPr>
+              <w:t>1</w:t>
             </w:r>
           </w:p>
         </w:tc>
@@ -6062,7 +6136,7 @@
                 <w:rFonts w:ascii="Times New Roman" w:hAnsi="Times New Roman"/>
                 <w:sz w:val="20"/>
               </w:rPr>
-              <w:t>5-4</w:t>
+              <w:t>6-1</w:t>
             </w:r>
           </w:p>
         </w:tc>
@@ -6171,7 +6245,7 @@
               <w:t>01FEB</w:t>
             </w:r>
             <w:r>
-              <w:t>2020</w:t>
+              <w:t>202</w:t>
             </w:r>
             <w:r>
               <w:rPr>
@@ -6180,6 +6254,14 @@
                 <w:szCs w:val="20"/>
               </w:rPr>
               <w:fldChar w:fldCharType="end"/>
+            </w:r>
+            <w:r>
+              <w:rPr>
+                <w:rFonts w:ascii="Times New Roman" w:hAnsi="Times New Roman" w:cs="Times New Roman"/>
+                <w:sz w:val="20"/>
+                <w:szCs w:val="20"/>
+              </w:rPr>
+              <w:t>1</w:t>
             </w:r>
           </w:p>
         </w:tc>
@@ -6202,7 +6284,7 @@
                 <w:rFonts w:ascii="Times New Roman" w:hAnsi="Times New Roman"/>
                 <w:sz w:val="20"/>
               </w:rPr>
-              <w:t>5-5</w:t>
+              <w:t>6-2</w:t>
             </w:r>
           </w:p>
         </w:tc>
@@ -6311,7 +6393,7 @@
               <w:t>01FEB</w:t>
             </w:r>
             <w:r>
-              <w:t>2020</w:t>
+              <w:t>202</w:t>
             </w:r>
             <w:r>
               <w:rPr>
@@ -6320,6 +6402,14 @@
                 <w:szCs w:val="20"/>
               </w:rPr>
               <w:fldChar w:fldCharType="end"/>
+            </w:r>
+            <w:r>
+              <w:rPr>
+                <w:rFonts w:ascii="Times New Roman" w:hAnsi="Times New Roman" w:cs="Times New Roman"/>
+                <w:sz w:val="20"/>
+                <w:szCs w:val="20"/>
+              </w:rPr>
+              <w:t>1</w:t>
             </w:r>
           </w:p>
         </w:tc>
@@ -6342,7 +6432,7 @@
                 <w:rFonts w:ascii="Times New Roman" w:hAnsi="Times New Roman"/>
                 <w:sz w:val="20"/>
               </w:rPr>
-              <w:t>5-6</w:t>
+              <w:t>6-3</w:t>
             </w:r>
           </w:p>
         </w:tc>
@@ -6451,7 +6541,7 @@
               <w:t>01FEB</w:t>
             </w:r>
             <w:r>
-              <w:t>2020</w:t>
+              <w:t>202</w:t>
             </w:r>
             <w:r>
               <w:rPr>
@@ -6460,6 +6550,14 @@
                 <w:szCs w:val="20"/>
               </w:rPr>
               <w:fldChar w:fldCharType="end"/>
+            </w:r>
+            <w:r>
+              <w:rPr>
+                <w:rFonts w:ascii="Times New Roman" w:hAnsi="Times New Roman" w:cs="Times New Roman"/>
+                <w:sz w:val="20"/>
+                <w:szCs w:val="20"/>
+              </w:rPr>
+              <w:t>1</w:t>
             </w:r>
           </w:p>
         </w:tc>
@@ -6482,7 +6580,7 @@
                 <w:rFonts w:ascii="Times New Roman" w:hAnsi="Times New Roman"/>
                 <w:sz w:val="20"/>
               </w:rPr>
-              <w:t>5-7</w:t>
+              <w:t>6-3</w:t>
             </w:r>
           </w:p>
         </w:tc>
@@ -6591,7 +6689,7 @@
               <w:t>01FEB</w:t>
             </w:r>
             <w:r>
-              <w:t>2020</w:t>
+              <w:t>202</w:t>
             </w:r>
             <w:r>
               <w:rPr>
@@ -6600,6 +6698,14 @@
                 <w:szCs w:val="20"/>
               </w:rPr>
               <w:fldChar w:fldCharType="end"/>
+            </w:r>
+            <w:r>
+              <w:rPr>
+                <w:rFonts w:ascii="Times New Roman" w:hAnsi="Times New Roman" w:cs="Times New Roman"/>
+                <w:sz w:val="20"/>
+                <w:szCs w:val="20"/>
+              </w:rPr>
+              <w:t>1</w:t>
             </w:r>
           </w:p>
         </w:tc>
@@ -6622,7 +6728,7 @@
                 <w:rFonts w:ascii="Times New Roman" w:hAnsi="Times New Roman"/>
                 <w:sz w:val="20"/>
               </w:rPr>
-              <w:t>5-8</w:t>
+              <w:t>6-4</w:t>
             </w:r>
           </w:p>
         </w:tc>
@@ -6731,7 +6837,7 @@
               <w:t>01FEB</w:t>
             </w:r>
             <w:r>
-              <w:t>2020</w:t>
+              <w:t>202</w:t>
             </w:r>
             <w:r>
               <w:rPr>
@@ -6740,6 +6846,14 @@
                 <w:szCs w:val="20"/>
               </w:rPr>
               <w:fldChar w:fldCharType="end"/>
+            </w:r>
+            <w:r>
+              <w:rPr>
+                <w:rFonts w:ascii="Times New Roman" w:hAnsi="Times New Roman" w:cs="Times New Roman"/>
+                <w:sz w:val="20"/>
+                <w:szCs w:val="20"/>
+              </w:rPr>
+              <w:t>1</w:t>
             </w:r>
           </w:p>
         </w:tc>
@@ -6762,7 +6876,7 @@
                 <w:rFonts w:ascii="Times New Roman" w:hAnsi="Times New Roman"/>
                 <w:sz w:val="20"/>
               </w:rPr>
-              <w:t>5-9</w:t>
+              <w:t>6-5</w:t>
             </w:r>
           </w:p>
         </w:tc>
@@ -6871,7 +6985,7 @@
               <w:t>01FEB</w:t>
             </w:r>
             <w:r>
-              <w:t>2020</w:t>
+              <w:t>202</w:t>
             </w:r>
             <w:r>
               <w:rPr>
@@ -6880,6 +6994,14 @@
                 <w:szCs w:val="20"/>
               </w:rPr>
               <w:fldChar w:fldCharType="end"/>
+            </w:r>
+            <w:r>
+              <w:rPr>
+                <w:rFonts w:ascii="Times New Roman" w:hAnsi="Times New Roman" w:cs="Times New Roman"/>
+                <w:sz w:val="20"/>
+                <w:szCs w:val="20"/>
+              </w:rPr>
+              <w:t>1</w:t>
             </w:r>
           </w:p>
         </w:tc>
@@ -6902,7 +7024,7 @@
                 <w:rFonts w:ascii="Times New Roman" w:hAnsi="Times New Roman"/>
                 <w:sz w:val="20"/>
               </w:rPr>
-              <w:t>5-10</w:t>
+              <w:t>6-6</w:t>
             </w:r>
           </w:p>
         </w:tc>
@@ -7011,7 +7133,7 @@
               <w:t>01FEB</w:t>
             </w:r>
             <w:r>
-              <w:t>2020</w:t>
+              <w:t>202</w:t>
             </w:r>
             <w:r>
               <w:rPr>
@@ -7020,6 +7142,14 @@
                 <w:szCs w:val="20"/>
               </w:rPr>
               <w:fldChar w:fldCharType="end"/>
+            </w:r>
+            <w:r>
+              <w:rPr>
+                <w:rFonts w:ascii="Times New Roman" w:hAnsi="Times New Roman" w:cs="Times New Roman"/>
+                <w:sz w:val="20"/>
+                <w:szCs w:val="20"/>
+              </w:rPr>
+              <w:t>1</w:t>
             </w:r>
           </w:p>
         </w:tc>
@@ -7042,7 +7172,7 @@
                 <w:rFonts w:ascii="Times New Roman" w:hAnsi="Times New Roman"/>
                 <w:sz w:val="20"/>
               </w:rPr>
-              <w:t>5-11</w:t>
+              <w:t>6-7</w:t>
             </w:r>
           </w:p>
         </w:tc>
@@ -7151,7 +7281,7 @@
               <w:t>01FEB</w:t>
             </w:r>
             <w:r>
-              <w:t>2020</w:t>
+              <w:t>202</w:t>
             </w:r>
             <w:r>
               <w:rPr>
@@ -7160,6 +7290,14 @@
                 <w:szCs w:val="20"/>
               </w:rPr>
               <w:fldChar w:fldCharType="end"/>
+            </w:r>
+            <w:r>
+              <w:rPr>
+                <w:rFonts w:ascii="Times New Roman" w:hAnsi="Times New Roman" w:cs="Times New Roman"/>
+                <w:sz w:val="20"/>
+                <w:szCs w:val="20"/>
+              </w:rPr>
+              <w:t>1</w:t>
             </w:r>
           </w:p>
         </w:tc>
@@ -7182,7 +7320,7 @@
                 <w:rFonts w:ascii="Times New Roman" w:hAnsi="Times New Roman"/>
                 <w:sz w:val="20"/>
               </w:rPr>
-              <w:t>5-12</w:t>
+              <w:t>6.8</w:t>
             </w:r>
           </w:p>
         </w:tc>
@@ -7291,7 +7429,7 @@
               <w:t>01FEB</w:t>
             </w:r>
             <w:r>
-              <w:t>2020</w:t>
+              <w:t>202</w:t>
             </w:r>
             <w:r>
               <w:rPr>
@@ -7300,6 +7438,14 @@
                 <w:szCs w:val="20"/>
               </w:rPr>
               <w:fldChar w:fldCharType="end"/>
+            </w:r>
+            <w:r>
+              <w:rPr>
+                <w:rFonts w:ascii="Times New Roman" w:hAnsi="Times New Roman" w:cs="Times New Roman"/>
+                <w:sz w:val="20"/>
+                <w:szCs w:val="20"/>
+              </w:rPr>
+              <w:t>1</w:t>
             </w:r>
           </w:p>
         </w:tc>
@@ -7322,7 +7468,7 @@
                 <w:rFonts w:ascii="Times New Roman" w:hAnsi="Times New Roman"/>
                 <w:sz w:val="20"/>
               </w:rPr>
-              <w:t>5-13</w:t>
+              <w:t>6-9</w:t>
             </w:r>
           </w:p>
         </w:tc>
@@ -7431,7 +7577,7 @@
               <w:t>01FEB</w:t>
             </w:r>
             <w:r>
-              <w:t>2020</w:t>
+              <w:t>202</w:t>
             </w:r>
             <w:r>
               <w:rPr>
@@ -7440,6 +7586,14 @@
                 <w:szCs w:val="20"/>
               </w:rPr>
               <w:fldChar w:fldCharType="end"/>
+            </w:r>
+            <w:r>
+              <w:rPr>
+                <w:rFonts w:ascii="Times New Roman" w:hAnsi="Times New Roman" w:cs="Times New Roman"/>
+                <w:sz w:val="20"/>
+                <w:szCs w:val="20"/>
+              </w:rPr>
+              <w:t>1</w:t>
             </w:r>
           </w:p>
         </w:tc>
@@ -7462,7 +7616,7 @@
                 <w:rFonts w:ascii="Times New Roman" w:hAnsi="Times New Roman"/>
                 <w:sz w:val="20"/>
               </w:rPr>
-              <w:t>5-14</w:t>
+              <w:t>6-10</w:t>
             </w:r>
           </w:p>
         </w:tc>
@@ -7571,7 +7725,7 @@
               <w:t>01FEB</w:t>
             </w:r>
             <w:r>
-              <w:t>2020</w:t>
+              <w:t>202</w:t>
             </w:r>
             <w:r>
               <w:rPr>
@@ -7580,6 +7734,14 @@
                 <w:szCs w:val="20"/>
               </w:rPr>
               <w:fldChar w:fldCharType="end"/>
+            </w:r>
+            <w:r>
+              <w:rPr>
+                <w:rFonts w:ascii="Times New Roman" w:hAnsi="Times New Roman" w:cs="Times New Roman"/>
+                <w:sz w:val="20"/>
+                <w:szCs w:val="20"/>
+              </w:rPr>
+              <w:t>1</w:t>
             </w:r>
           </w:p>
         </w:tc>
@@ -7602,7 +7764,7 @@
                 <w:rFonts w:ascii="Times New Roman" w:hAnsi="Times New Roman"/>
                 <w:sz w:val="20"/>
               </w:rPr>
-              <w:t>5-15</w:t>
+              <w:t>6-11</w:t>
             </w:r>
           </w:p>
         </w:tc>
@@ -7711,7 +7873,7 @@
               <w:t>01FEB</w:t>
             </w:r>
             <w:r>
-              <w:t>2020</w:t>
+              <w:t>202</w:t>
             </w:r>
             <w:r>
               <w:rPr>
@@ -7720,6 +7882,14 @@
                 <w:szCs w:val="20"/>
               </w:rPr>
               <w:fldChar w:fldCharType="end"/>
+            </w:r>
+            <w:r>
+              <w:rPr>
+                <w:rFonts w:ascii="Times New Roman" w:hAnsi="Times New Roman" w:cs="Times New Roman"/>
+                <w:sz w:val="20"/>
+                <w:szCs w:val="20"/>
+              </w:rPr>
+              <w:t>1</w:t>
             </w:r>
           </w:p>
         </w:tc>
@@ -7742,7 +7912,7 @@
                 <w:rFonts w:ascii="Times New Roman" w:hAnsi="Times New Roman"/>
                 <w:sz w:val="20"/>
               </w:rPr>
-              <w:t>5-16</w:t>
+              <w:t>6-12</w:t>
             </w:r>
           </w:p>
         </w:tc>
@@ -7851,7 +8021,7 @@
               <w:t>01FEB</w:t>
             </w:r>
             <w:r>
-              <w:t>2020</w:t>
+              <w:t>202</w:t>
             </w:r>
             <w:r>
               <w:rPr>
@@ -7860,6 +8030,14 @@
                 <w:szCs w:val="20"/>
               </w:rPr>
               <w:fldChar w:fldCharType="end"/>
+            </w:r>
+            <w:r>
+              <w:rPr>
+                <w:rFonts w:ascii="Times New Roman" w:hAnsi="Times New Roman" w:cs="Times New Roman"/>
+                <w:sz w:val="20"/>
+                <w:szCs w:val="20"/>
+              </w:rPr>
+              <w:t>1</w:t>
             </w:r>
           </w:p>
         </w:tc>
@@ -7882,7 +8060,7 @@
                 <w:rFonts w:ascii="Times New Roman" w:hAnsi="Times New Roman"/>
                 <w:sz w:val="20"/>
               </w:rPr>
-              <w:t>5-17</w:t>
+              <w:t>6-13</w:t>
             </w:r>
           </w:p>
         </w:tc>
@@ -7991,7 +8169,7 @@
               <w:t>01FEB</w:t>
             </w:r>
             <w:r>
-              <w:t>2020</w:t>
+              <w:t>202</w:t>
             </w:r>
             <w:r>
               <w:rPr>
@@ -8000,6 +8178,14 @@
                 <w:szCs w:val="20"/>
               </w:rPr>
               <w:fldChar w:fldCharType="end"/>
+            </w:r>
+            <w:r>
+              <w:rPr>
+                <w:rFonts w:ascii="Times New Roman" w:hAnsi="Times New Roman" w:cs="Times New Roman"/>
+                <w:sz w:val="20"/>
+                <w:szCs w:val="20"/>
+              </w:rPr>
+              <w:t>1</w:t>
             </w:r>
           </w:p>
         </w:tc>
@@ -8023,7 +8209,7 @@
                 <w:sz w:val="20"/>
               </w:rPr>
               <w:lastRenderedPageBreak/>
-              <w:t>6-1</w:t>
+              <w:t>6-14</w:t>
             </w:r>
           </w:p>
         </w:tc>
@@ -8132,7 +8318,7 @@
               <w:t>01FEB</w:t>
             </w:r>
             <w:r>
-              <w:t>2020</w:t>
+              <w:t>202</w:t>
             </w:r>
             <w:r>
               <w:rPr>
@@ -8141,6 +8327,14 @@
                 <w:szCs w:val="20"/>
               </w:rPr>
               <w:fldChar w:fldCharType="end"/>
+            </w:r>
+            <w:r>
+              <w:rPr>
+                <w:rFonts w:ascii="Times New Roman" w:hAnsi="Times New Roman" w:cs="Times New Roman"/>
+                <w:sz w:val="20"/>
+                <w:szCs w:val="20"/>
+              </w:rPr>
+              <w:t>1</w:t>
             </w:r>
           </w:p>
         </w:tc>
@@ -8163,7 +8357,7 @@
                 <w:rFonts w:ascii="Times New Roman" w:hAnsi="Times New Roman"/>
                 <w:sz w:val="20"/>
               </w:rPr>
-              <w:t>7-1</w:t>
+              <w:t>6-15</w:t>
             </w:r>
           </w:p>
         </w:tc>
@@ -8272,7 +8466,7 @@
               <w:t>01FEB</w:t>
             </w:r>
             <w:r>
-              <w:t>2020</w:t>
+              <w:t>202</w:t>
             </w:r>
             <w:r>
               <w:rPr>
@@ -8281,6 +8475,14 @@
                 <w:szCs w:val="20"/>
               </w:rPr>
               <w:fldChar w:fldCharType="end"/>
+            </w:r>
+            <w:r>
+              <w:rPr>
+                <w:rFonts w:ascii="Times New Roman" w:hAnsi="Times New Roman" w:cs="Times New Roman"/>
+                <w:sz w:val="20"/>
+                <w:szCs w:val="20"/>
+              </w:rPr>
+              <w:t>1</w:t>
             </w:r>
           </w:p>
         </w:tc>
@@ -8303,7 +8505,7 @@
                 <w:rFonts w:ascii="Times New Roman" w:hAnsi="Times New Roman"/>
                 <w:sz w:val="20"/>
               </w:rPr>
-              <w:t>8-1</w:t>
+              <w:t>6-16</w:t>
             </w:r>
           </w:p>
         </w:tc>
@@ -8412,7 +8614,7 @@
               <w:t>01FEB</w:t>
             </w:r>
             <w:r>
-              <w:t>2020</w:t>
+              <w:t>202</w:t>
             </w:r>
             <w:r>
               <w:rPr>
@@ -8421,6 +8623,14 @@
                 <w:szCs w:val="20"/>
               </w:rPr>
               <w:fldChar w:fldCharType="end"/>
+            </w:r>
+            <w:r>
+              <w:rPr>
+                <w:rFonts w:ascii="Times New Roman" w:hAnsi="Times New Roman" w:cs="Times New Roman"/>
+                <w:sz w:val="20"/>
+                <w:szCs w:val="20"/>
+              </w:rPr>
+              <w:t>1</w:t>
             </w:r>
           </w:p>
         </w:tc>
@@ -8443,7 +8653,7 @@
                 <w:rFonts w:ascii="Times New Roman" w:hAnsi="Times New Roman"/>
                 <w:sz w:val="20"/>
               </w:rPr>
-              <w:t>9-1</w:t>
+              <w:t>6-17</w:t>
             </w:r>
           </w:p>
         </w:tc>
@@ -8552,7 +8762,7 @@
               <w:t>01FEB</w:t>
             </w:r>
             <w:r>
-              <w:t>2020</w:t>
+              <w:t>202</w:t>
             </w:r>
             <w:r>
               <w:rPr>
@@ -8561,6 +8771,14 @@
                 <w:szCs w:val="20"/>
               </w:rPr>
               <w:fldChar w:fldCharType="end"/>
+            </w:r>
+            <w:r>
+              <w:rPr>
+                <w:rFonts w:ascii="Times New Roman" w:hAnsi="Times New Roman" w:cs="Times New Roman"/>
+                <w:sz w:val="20"/>
+                <w:szCs w:val="20"/>
+              </w:rPr>
+              <w:t>1</w:t>
             </w:r>
           </w:p>
         </w:tc>
@@ -8583,7 +8801,7 @@
                 <w:rFonts w:ascii="Times New Roman" w:hAnsi="Times New Roman"/>
                 <w:sz w:val="20"/>
               </w:rPr>
-              <w:t>9-2</w:t>
+              <w:t>6-18</w:t>
             </w:r>
           </w:p>
         </w:tc>
@@ -8692,7 +8910,7 @@
               <w:t>01FEB</w:t>
             </w:r>
             <w:r>
-              <w:t>2020</w:t>
+              <w:t>202</w:t>
             </w:r>
             <w:r>
               <w:rPr>
@@ -8701,6 +8919,14 @@
                 <w:szCs w:val="20"/>
               </w:rPr>
               <w:fldChar w:fldCharType="end"/>
+            </w:r>
+            <w:r>
+              <w:rPr>
+                <w:rFonts w:ascii="Times New Roman" w:hAnsi="Times New Roman" w:cs="Times New Roman"/>
+                <w:sz w:val="20"/>
+                <w:szCs w:val="20"/>
+              </w:rPr>
+              <w:t>1</w:t>
             </w:r>
           </w:p>
         </w:tc>
@@ -8723,7 +8949,7 @@
                 <w:rFonts w:ascii="Times New Roman" w:hAnsi="Times New Roman"/>
                 <w:sz w:val="20"/>
               </w:rPr>
-              <w:t>10-1</w:t>
+              <w:t>7-1</w:t>
             </w:r>
           </w:p>
         </w:tc>
@@ -8832,7 +9058,7 @@
               <w:t>01FEB</w:t>
             </w:r>
             <w:r>
-              <w:t>2020</w:t>
+              <w:t>202</w:t>
             </w:r>
             <w:r>
               <w:rPr>
@@ -8841,6 +9067,14 @@
                 <w:szCs w:val="20"/>
               </w:rPr>
               <w:fldChar w:fldCharType="end"/>
+            </w:r>
+            <w:r>
+              <w:rPr>
+                <w:rFonts w:ascii="Times New Roman" w:hAnsi="Times New Roman" w:cs="Times New Roman"/>
+                <w:sz w:val="20"/>
+                <w:szCs w:val="20"/>
+              </w:rPr>
+              <w:t>1</w:t>
             </w:r>
           </w:p>
         </w:tc>
@@ -8863,7 +9097,7 @@
                 <w:rFonts w:ascii="Times New Roman" w:hAnsi="Times New Roman"/>
                 <w:sz w:val="20"/>
               </w:rPr>
-              <w:t>10-2</w:t>
+              <w:t>8-1</w:t>
             </w:r>
           </w:p>
         </w:tc>
@@ -8972,7 +9206,7 @@
               <w:t>01FEB</w:t>
             </w:r>
             <w:r>
-              <w:t>2020</w:t>
+              <w:t>202</w:t>
             </w:r>
             <w:r>
               <w:rPr>
@@ -8981,6 +9215,14 @@
                 <w:szCs w:val="20"/>
               </w:rPr>
               <w:fldChar w:fldCharType="end"/>
+            </w:r>
+            <w:r>
+              <w:rPr>
+                <w:rFonts w:ascii="Times New Roman" w:hAnsi="Times New Roman" w:cs="Times New Roman"/>
+                <w:sz w:val="20"/>
+                <w:szCs w:val="20"/>
+              </w:rPr>
+              <w:t>1</w:t>
             </w:r>
           </w:p>
         </w:tc>
@@ -9003,7 +9245,7 @@
                 <w:rFonts w:ascii="Times New Roman" w:hAnsi="Times New Roman"/>
                 <w:sz w:val="20"/>
               </w:rPr>
-              <w:t>11-1</w:t>
+              <w:t>9-1</w:t>
             </w:r>
           </w:p>
         </w:tc>
@@ -9112,7 +9354,7 @@
               <w:t>01FEB</w:t>
             </w:r>
             <w:r>
-              <w:t>2020</w:t>
+              <w:t>202</w:t>
             </w:r>
             <w:r>
               <w:rPr>
@@ -9121,6 +9363,14 @@
                 <w:szCs w:val="20"/>
               </w:rPr>
               <w:fldChar w:fldCharType="end"/>
+            </w:r>
+            <w:r>
+              <w:rPr>
+                <w:rFonts w:ascii="Times New Roman" w:hAnsi="Times New Roman" w:cs="Times New Roman"/>
+                <w:sz w:val="20"/>
+                <w:szCs w:val="20"/>
+              </w:rPr>
+              <w:t>1</w:t>
             </w:r>
           </w:p>
         </w:tc>
@@ -9143,7 +9393,7 @@
                 <w:rFonts w:ascii="Times New Roman" w:hAnsi="Times New Roman"/>
                 <w:sz w:val="20"/>
               </w:rPr>
-              <w:t>12-1</w:t>
+              <w:t>10-1</w:t>
             </w:r>
           </w:p>
         </w:tc>
@@ -9252,7 +9502,7 @@
               <w:t>01FEB</w:t>
             </w:r>
             <w:r>
-              <w:t>2020</w:t>
+              <w:t>202</w:t>
             </w:r>
             <w:r>
               <w:rPr>
@@ -9261,6 +9511,14 @@
                 <w:szCs w:val="20"/>
               </w:rPr>
               <w:fldChar w:fldCharType="end"/>
+            </w:r>
+            <w:r>
+              <w:rPr>
+                <w:rFonts w:ascii="Times New Roman" w:hAnsi="Times New Roman" w:cs="Times New Roman"/>
+                <w:sz w:val="20"/>
+                <w:szCs w:val="20"/>
+              </w:rPr>
+              <w:t>1</w:t>
             </w:r>
           </w:p>
         </w:tc>
@@ -9283,7 +9541,7 @@
                 <w:rFonts w:ascii="Times New Roman" w:hAnsi="Times New Roman"/>
                 <w:sz w:val="20"/>
               </w:rPr>
-              <w:t>13-1</w:t>
+              <w:t>10-2</w:t>
             </w:r>
           </w:p>
         </w:tc>
@@ -9392,7 +9650,7 @@
               <w:t>01FEB</w:t>
             </w:r>
             <w:r>
-              <w:t>2020</w:t>
+              <w:t>202</w:t>
             </w:r>
             <w:r>
               <w:rPr>
@@ -9401,6 +9659,14 @@
                 <w:szCs w:val="20"/>
               </w:rPr>
               <w:fldChar w:fldCharType="end"/>
+            </w:r>
+            <w:r>
+              <w:rPr>
+                <w:rFonts w:ascii="Times New Roman" w:hAnsi="Times New Roman" w:cs="Times New Roman"/>
+                <w:sz w:val="20"/>
+                <w:szCs w:val="20"/>
+              </w:rPr>
+              <w:t>1</w:t>
             </w:r>
           </w:p>
         </w:tc>
@@ -9423,7 +9689,7 @@
                 <w:rFonts w:ascii="Times New Roman" w:hAnsi="Times New Roman"/>
                 <w:sz w:val="20"/>
               </w:rPr>
-              <w:t>14-1</w:t>
+              <w:t>11-1</w:t>
             </w:r>
           </w:p>
         </w:tc>
@@ -9532,7 +9798,7 @@
               <w:t>01FEB</w:t>
             </w:r>
             <w:r>
-              <w:t>2020</w:t>
+              <w:t>202</w:t>
             </w:r>
             <w:r>
               <w:rPr>
@@ -9541,6 +9807,14 @@
                 <w:szCs w:val="20"/>
               </w:rPr>
               <w:fldChar w:fldCharType="end"/>
+            </w:r>
+            <w:r>
+              <w:rPr>
+                <w:rFonts w:ascii="Times New Roman" w:hAnsi="Times New Roman" w:cs="Times New Roman"/>
+                <w:sz w:val="20"/>
+                <w:szCs w:val="20"/>
+              </w:rPr>
+              <w:t>1</w:t>
             </w:r>
           </w:p>
         </w:tc>
@@ -9563,7 +9837,7 @@
                 <w:rFonts w:ascii="Times New Roman" w:hAnsi="Times New Roman"/>
                 <w:sz w:val="20"/>
               </w:rPr>
-              <w:t>15-1</w:t>
+              <w:t>11-2</w:t>
             </w:r>
           </w:p>
         </w:tc>
@@ -9672,7 +9946,7 @@
               <w:t>01FEB</w:t>
             </w:r>
             <w:r>
-              <w:t>2020</w:t>
+              <w:t>202</w:t>
             </w:r>
             <w:r>
               <w:rPr>
@@ -9681,6 +9955,14 @@
                 <w:szCs w:val="20"/>
               </w:rPr>
               <w:fldChar w:fldCharType="end"/>
+            </w:r>
+            <w:r>
+              <w:rPr>
+                <w:rFonts w:ascii="Times New Roman" w:hAnsi="Times New Roman" w:cs="Times New Roman"/>
+                <w:sz w:val="20"/>
+                <w:szCs w:val="20"/>
+              </w:rPr>
+              <w:t>1</w:t>
             </w:r>
           </w:p>
         </w:tc>
@@ -9703,7 +9985,7 @@
                 <w:rFonts w:ascii="Times New Roman" w:hAnsi="Times New Roman"/>
                 <w:sz w:val="20"/>
               </w:rPr>
-              <w:t>16-1</w:t>
+              <w:t>12-1</w:t>
             </w:r>
           </w:p>
         </w:tc>
@@ -9812,7 +10094,7 @@
               <w:t>01FEB</w:t>
             </w:r>
             <w:r>
-              <w:t>2020</w:t>
+              <w:t>202</w:t>
             </w:r>
             <w:r>
               <w:rPr>
@@ -9821,6 +10103,14 @@
                 <w:szCs w:val="20"/>
               </w:rPr>
               <w:fldChar w:fldCharType="end"/>
+            </w:r>
+            <w:r>
+              <w:rPr>
+                <w:rFonts w:ascii="Times New Roman" w:hAnsi="Times New Roman" w:cs="Times New Roman"/>
+                <w:sz w:val="20"/>
+                <w:szCs w:val="20"/>
+              </w:rPr>
+              <w:t>1</w:t>
             </w:r>
           </w:p>
         </w:tc>
@@ -9843,7 +10133,7 @@
                 <w:rFonts w:ascii="Times New Roman" w:hAnsi="Times New Roman"/>
                 <w:sz w:val="20"/>
               </w:rPr>
-              <w:t>16-2</w:t>
+              <w:t>13-1</w:t>
             </w:r>
           </w:p>
         </w:tc>
@@ -9952,7 +10242,7 @@
               <w:t>01FEB</w:t>
             </w:r>
             <w:r>
-              <w:t>2020</w:t>
+              <w:t>202</w:t>
             </w:r>
             <w:r>
               <w:rPr>
@@ -9961,6 +10251,14 @@
                 <w:szCs w:val="20"/>
               </w:rPr>
               <w:fldChar w:fldCharType="end"/>
+            </w:r>
+            <w:r>
+              <w:rPr>
+                <w:rFonts w:ascii="Times New Roman" w:hAnsi="Times New Roman" w:cs="Times New Roman"/>
+                <w:sz w:val="20"/>
+                <w:szCs w:val="20"/>
+              </w:rPr>
+              <w:t>1</w:t>
             </w:r>
           </w:p>
         </w:tc>
@@ -9983,7 +10281,7 @@
                 <w:rFonts w:ascii="Times New Roman" w:hAnsi="Times New Roman"/>
                 <w:sz w:val="20"/>
               </w:rPr>
-              <w:t>17-1</w:t>
+              <w:t>14-1</w:t>
             </w:r>
           </w:p>
         </w:tc>
@@ -10092,7 +10390,7 @@
               <w:t>01FEB</w:t>
             </w:r>
             <w:r>
-              <w:t>2020</w:t>
+              <w:t>202</w:t>
             </w:r>
             <w:r>
               <w:rPr>
@@ -10101,6 +10399,14 @@
                 <w:szCs w:val="20"/>
               </w:rPr>
               <w:fldChar w:fldCharType="end"/>
+            </w:r>
+            <w:r>
+              <w:rPr>
+                <w:rFonts w:ascii="Times New Roman" w:hAnsi="Times New Roman" w:cs="Times New Roman"/>
+                <w:sz w:val="20"/>
+                <w:szCs w:val="20"/>
+              </w:rPr>
+              <w:t>1</w:t>
             </w:r>
           </w:p>
         </w:tc>
@@ -10123,7 +10429,7 @@
                 <w:rFonts w:ascii="Times New Roman" w:hAnsi="Times New Roman"/>
                 <w:sz w:val="20"/>
               </w:rPr>
-              <w:t>18-1</w:t>
+              <w:t>15-1</w:t>
             </w:r>
           </w:p>
         </w:tc>
@@ -10232,7 +10538,7 @@
               <w:t>01FEB</w:t>
             </w:r>
             <w:r>
-              <w:t>2020</w:t>
+              <w:t>202</w:t>
             </w:r>
             <w:r>
               <w:rPr>
@@ -10241,6 +10547,14 @@
                 <w:szCs w:val="20"/>
               </w:rPr>
               <w:fldChar w:fldCharType="end"/>
+            </w:r>
+            <w:r>
+              <w:rPr>
+                <w:rFonts w:ascii="Times New Roman" w:hAnsi="Times New Roman" w:cs="Times New Roman"/>
+                <w:sz w:val="20"/>
+                <w:szCs w:val="20"/>
+              </w:rPr>
+              <w:t>1</w:t>
             </w:r>
           </w:p>
         </w:tc>
@@ -10263,7 +10577,7 @@
                 <w:rFonts w:ascii="Times New Roman" w:hAnsi="Times New Roman"/>
                 <w:sz w:val="20"/>
               </w:rPr>
-              <w:t>18-2</w:t>
+              <w:t>16-1</w:t>
             </w:r>
           </w:p>
         </w:tc>
@@ -10369,10 +10683,16 @@
               <w:fldChar w:fldCharType="separate"/>
             </w:r>
             <w:r>
-              <w:t>01FEB</w:t>
-            </w:r>
-            <w:r>
-              <w:t>2020</w:t>
+              <w:t>01</w:t>
+            </w:r>
+            <w:r>
+              <w:t>F</w:t>
+            </w:r>
+            <w:r>
+              <w:t>EB</w:t>
+            </w:r>
+            <w:r>
+              <w:t>202</w:t>
             </w:r>
             <w:r>
               <w:rPr>
@@ -10381,6 +10701,221 @@
                 <w:szCs w:val="20"/>
               </w:rPr>
               <w:fldChar w:fldCharType="end"/>
+            </w:r>
+            <w:r>
+              <w:rPr>
+                <w:rFonts w:ascii="Times New Roman" w:hAnsi="Times New Roman" w:cs="Times New Roman"/>
+                <w:sz w:val="20"/>
+                <w:szCs w:val="20"/>
+              </w:rPr>
+              <w:t>1</w:t>
+            </w:r>
+          </w:p>
+        </w:tc>
+      </w:tr>
+      <w:tr>
+        <w:tc>
+          <w:tcPr>
+            <w:tcW w:w="1957" w:type="dxa"/>
+          </w:tcPr>
+          <w:p>
+            <w:pPr>
+              <w:jc w:val="center"/>
+              <w:rPr>
+                <w:rFonts w:ascii="Times New Roman" w:hAnsi="Times New Roman"/>
+                <w:sz w:val="20"/>
+              </w:rPr>
+            </w:pPr>
+            <w:r>
+              <w:rPr>
+                <w:rFonts w:ascii="Times New Roman" w:hAnsi="Times New Roman"/>
+                <w:sz w:val="20"/>
+              </w:rPr>
+              <w:t>17-1</w:t>
+            </w:r>
+          </w:p>
+        </w:tc>
+        <w:tc>
+          <w:tcPr>
+            <w:tcW w:w="3661" w:type="dxa"/>
+          </w:tcPr>
+          <w:p>
+            <w:pPr>
+              <w:jc w:val="center"/>
+              <w:rPr>
+                <w:rFonts w:ascii="Times New Roman" w:hAnsi="Times New Roman" w:cs="Times New Roman"/>
+                <w:sz w:val="20"/>
+                <w:szCs w:val="20"/>
+              </w:rPr>
+            </w:pPr>
+            <w:r>
+              <w:rPr>
+                <w:rFonts w:ascii="Times New Roman" w:hAnsi="Times New Roman" w:cs="Times New Roman"/>
+                <w:sz w:val="20"/>
+                <w:szCs w:val="20"/>
+              </w:rPr>
+              <w:t>1.0</w:t>
+            </w:r>
+          </w:p>
+        </w:tc>
+        <w:tc>
+          <w:tcPr>
+            <w:tcW w:w="2814" w:type="dxa"/>
+          </w:tcPr>
+          <w:p>
+            <w:pPr>
+              <w:jc w:val="center"/>
+              <w:rPr>
+                <w:rFonts w:ascii="Times New Roman" w:hAnsi="Times New Roman" w:cs="Times New Roman"/>
+                <w:sz w:val="20"/>
+                <w:szCs w:val="20"/>
+              </w:rPr>
+            </w:pPr>
+            <w:r>
+              <w:rPr>
+                <w:rFonts w:ascii="Times New Roman" w:hAnsi="Times New Roman" w:cs="Times New Roman"/>
+                <w:sz w:val="20"/>
+                <w:szCs w:val="20"/>
+              </w:rPr>
+              <w:t>01FEB2021</w:t>
+            </w:r>
+          </w:p>
+        </w:tc>
+      </w:tr>
+      <w:tr>
+        <w:tc>
+          <w:tcPr>
+            <w:tcW w:w="1957" w:type="dxa"/>
+          </w:tcPr>
+          <w:p>
+            <w:pPr>
+              <w:jc w:val="center"/>
+              <w:rPr>
+                <w:rFonts w:ascii="Times New Roman" w:hAnsi="Times New Roman"/>
+                <w:sz w:val="20"/>
+              </w:rPr>
+            </w:pPr>
+            <w:r>
+              <w:rPr>
+                <w:rFonts w:ascii="Times New Roman" w:hAnsi="Times New Roman"/>
+                <w:sz w:val="20"/>
+              </w:rPr>
+              <w:t>17-2</w:t>
+            </w:r>
+          </w:p>
+        </w:tc>
+        <w:tc>
+          <w:tcPr>
+            <w:tcW w:w="3661" w:type="dxa"/>
+          </w:tcPr>
+          <w:p>
+            <w:pPr>
+              <w:jc w:val="center"/>
+              <w:rPr>
+                <w:rFonts w:ascii="Times New Roman" w:hAnsi="Times New Roman" w:cs="Times New Roman"/>
+                <w:sz w:val="20"/>
+                <w:szCs w:val="20"/>
+              </w:rPr>
+            </w:pPr>
+            <w:r>
+              <w:rPr>
+                <w:rFonts w:ascii="Times New Roman" w:hAnsi="Times New Roman" w:cs="Times New Roman"/>
+                <w:sz w:val="20"/>
+                <w:szCs w:val="20"/>
+              </w:rPr>
+              <w:t>1.0</w:t>
+            </w:r>
+          </w:p>
+        </w:tc>
+        <w:tc>
+          <w:tcPr>
+            <w:tcW w:w="2814" w:type="dxa"/>
+          </w:tcPr>
+          <w:p>
+            <w:pPr>
+              <w:jc w:val="center"/>
+              <w:rPr>
+                <w:rFonts w:ascii="Times New Roman" w:hAnsi="Times New Roman" w:cs="Times New Roman"/>
+                <w:sz w:val="20"/>
+                <w:szCs w:val="20"/>
+              </w:rPr>
+            </w:pPr>
+            <w:r>
+              <w:rPr>
+                <w:rFonts w:ascii="Times New Roman" w:hAnsi="Times New Roman" w:cs="Times New Roman"/>
+                <w:sz w:val="20"/>
+                <w:szCs w:val="20"/>
+              </w:rPr>
+              <w:t>01FEB2021</w:t>
+            </w:r>
+          </w:p>
+        </w:tc>
+      </w:tr>
+      <w:tr>
+        <w:tc>
+          <w:tcPr>
+            <w:tcW w:w="1957" w:type="dxa"/>
+          </w:tcPr>
+          <w:p>
+            <w:pPr>
+              <w:jc w:val="center"/>
+              <w:rPr>
+                <w:rFonts w:ascii="Times New Roman" w:hAnsi="Times New Roman"/>
+                <w:sz w:val="20"/>
+              </w:rPr>
+            </w:pPr>
+            <w:r>
+              <w:rPr>
+                <w:rFonts w:ascii="Times New Roman" w:hAnsi="Times New Roman"/>
+                <w:sz w:val="20"/>
+              </w:rPr>
+              <w:t>18-1</w:t>
+            </w:r>
+          </w:p>
+        </w:tc>
+        <w:tc>
+          <w:tcPr>
+            <w:tcW w:w="3661" w:type="dxa"/>
+          </w:tcPr>
+          <w:p>
+            <w:pPr>
+              <w:jc w:val="center"/>
+              <w:rPr>
+                <w:rFonts w:ascii="Times New Roman" w:hAnsi="Times New Roman" w:cs="Times New Roman"/>
+                <w:sz w:val="20"/>
+                <w:szCs w:val="20"/>
+              </w:rPr>
+            </w:pPr>
+            <w:r>
+              <w:rPr>
+                <w:rFonts w:ascii="Times New Roman" w:hAnsi="Times New Roman" w:cs="Times New Roman"/>
+                <w:sz w:val="20"/>
+                <w:szCs w:val="20"/>
+              </w:rPr>
+              <w:t>1.0</w:t>
+            </w:r>
+          </w:p>
+        </w:tc>
+        <w:tc>
+          <w:tcPr>
+            <w:tcW w:w="2814" w:type="dxa"/>
+          </w:tcPr>
+          <w:p>
+            <w:pPr>
+              <w:jc w:val="center"/>
+              <w:rPr>
+                <w:rFonts w:ascii="Times New Roman" w:hAnsi="Times New Roman" w:cs="Times New Roman"/>
+                <w:sz w:val="20"/>
+                <w:szCs w:val="20"/>
+              </w:rPr>
+            </w:pPr>
+            <w:r>
+              <w:rPr>
+                <w:rFonts w:ascii="Times New Roman" w:hAnsi="Times New Roman" w:cs="Times New Roman"/>
+                <w:sz w:val="20"/>
+                <w:szCs w:val="20"/>
+              </w:rPr>
+              <w:t>01FEB2021</w:t>
             </w:r>
           </w:p>
         </w:tc>
@@ -11351,7 +11886,21 @@
         <w:rPr>
           <w:sz w:val="24"/>
         </w:rPr>
-        <w:t>Establishing and maintaining a shelf life program.</w:t>
+        <w:t xml:space="preserve">Establishing and maintaining a </w:t>
+      </w:r>
+      <w:proofErr w:type="gramStart"/>
+      <w:r>
+        <w:rPr>
+          <w:sz w:val="24"/>
+        </w:rPr>
+        <w:t>shelf life</w:t>
+      </w:r>
+      <w:proofErr w:type="gramEnd"/>
+      <w:r>
+        <w:rPr>
+          <w:sz w:val="24"/>
+        </w:rPr>
+        <w:t xml:space="preserve"> program.</w:t>
       </w:r>
     </w:p>
     <w:p>
@@ -12139,7 +12688,15 @@
     </w:p>
     <w:p>
       <w:r>
-        <w:t>The Installation Department Supervisor can assume the duties of the General Manager, Instrument Department Supervisor, or Service Department Supervisor in his/her absence, if so delegated by the President or General Manager.</w:t>
+        <w:t xml:space="preserve">The Installation Department Supervisor can assume the duties of the General Manager, Instrument Department Supervisor, or Service Department Supervisor in his/her absence, if </w:t>
+      </w:r>
+      <w:proofErr w:type="gramStart"/>
+      <w:r>
+        <w:t>so</w:t>
+      </w:r>
+      <w:proofErr w:type="gramEnd"/>
+      <w:r>
+        <w:t xml:space="preserve"> delegated by the President or General Manager.</w:t>
       </w:r>
     </w:p>
     <w:p>
@@ -12190,9 +12747,14 @@
       <w:bookmarkStart w:id="23" w:name="_Toc58755567"/>
       <w:r>
         <w:lastRenderedPageBreak/>
-        <w:t>Service Department  Supervisor</w:t>
+        <w:t xml:space="preserve">Service </w:t>
+      </w:r>
+      <w:proofErr w:type="gramStart"/>
+      <w:r>
+        <w:t>Department  Supervisor</w:t>
       </w:r>
       <w:bookmarkEnd w:id="23"/>
+      <w:proofErr w:type="gramEnd"/>
     </w:p>
     <w:p>
       <w:r>
@@ -12345,7 +12907,15 @@
         <w:t xml:space="preserve"> </w:t>
       </w:r>
       <w:r>
-        <w:t>absence, if so delegated by the President or General Manager.</w:t>
+        <w:t xml:space="preserve">absence, if </w:t>
+      </w:r>
+      <w:proofErr w:type="gramStart"/>
+      <w:r>
+        <w:t>so</w:t>
+      </w:r>
+      <w:proofErr w:type="gramEnd"/>
+      <w:r>
+        <w:t xml:space="preserve"> delegated by the President or General Manager.</w:t>
       </w:r>
     </w:p>
     <w:p>
@@ -12489,7 +13059,15 @@
     </w:p>
     <w:p>
       <w:r>
-        <w:t>The Instrument Department Supervisor can assume the duties of the General Manager, Service Department Supervisor, or Installation Department Supervisor in his/her absence, if so delegated by the President or General Manager.</w:t>
+        <w:t xml:space="preserve">The Instrument Department Supervisor can assume the duties of the General Manager, Service Department Supervisor, or Installation Department Supervisor in his/her absence, if </w:t>
+      </w:r>
+      <w:proofErr w:type="gramStart"/>
+      <w:r>
+        <w:t>so</w:t>
+      </w:r>
+      <w:proofErr w:type="gramEnd"/>
+      <w:r>
+        <w:t xml:space="preserve"> delegated by the President or General Manager.</w:t>
       </w:r>
     </w:p>
     <w:p>
@@ -12802,7 +13380,25 @@
         <w:t>Alta Avionics, LLC</w:t>
       </w:r>
       <w:r>
-        <w:t>. main computer server. Alta Avionics, LLC. will supply a direct link on every computer terminal for manual access for all employees. A computer backup will be performed every Friday and a copy will be stored in the Alta Avionics, LLC safe in case of computer failure. Changes to the Roster of Repair Station Personnel caused by termination, reassignment, change in duties or scope of assignment, or the addition of personnel must be made within 5 business days. Repairman Certificates will be applied for in accordance with 14 CFR Part 65. Upon leaving employment at Alta Avionic s,LLC, Repairman Certificates, airport identification, ramp passes, company tools, and shop keys will be turned in to the QA Manager. The Roster contains the following sections:</w:t>
+        <w:t xml:space="preserve">. main computer server. Alta Avionics, LLC. will supply a direct link on every computer terminal for manual access for all employees. A computer backup will be performed every Friday and a copy will be stored in the Alta </w:t>
+      </w:r>
+      <w:proofErr w:type="gramStart"/>
+      <w:r>
+        <w:t>Avionics,</w:t>
+      </w:r>
+      <w:proofErr w:type="gramEnd"/>
+      <w:r>
+        <w:t xml:space="preserve"> LLC safe in case of computer failure. Changes to the Roster of Repair Station Personnel caused by termination, reassignment, change in duties or scope of assignment, or the addition of personnel must be made within 5 business days. Repairman Certificates will be applied for in accordance with 14 CFR Part 65. Upon leaving employment at Alta Avionic </w:t>
+      </w:r>
+      <w:proofErr w:type="spellStart"/>
+      <w:proofErr w:type="gramStart"/>
+      <w:r>
+        <w:t>s,LLC</w:t>
+      </w:r>
+      <w:proofErr w:type="spellEnd"/>
+      <w:proofErr w:type="gramEnd"/>
+      <w:r>
+        <w:t>, Repairman Certificates, airport identification, ramp passes, company tools, and shop keys will be turned in to the QA Manager. The Roster contains the following sections:</w:t>
       </w:r>
     </w:p>
     <w:p>
@@ -12811,7 +13407,15 @@
       </w:pPr>
       <w:bookmarkStart w:id="29" w:name="_Toc58755573"/>
       <w:r>
-        <w:t>Roster Of Supervisory Personnel</w:t>
+        <w:t xml:space="preserve">Roster </w:t>
+      </w:r>
+      <w:proofErr w:type="gramStart"/>
+      <w:r>
+        <w:t>Of</w:t>
+      </w:r>
+      <w:proofErr w:type="gramEnd"/>
+      <w:r>
+        <w:t xml:space="preserve"> Supervisory Personnel</w:t>
       </w:r>
       <w:bookmarkEnd w:id="29"/>
     </w:p>
@@ -12826,7 +13430,15 @@
       </w:pPr>
       <w:bookmarkStart w:id="30" w:name="_Toc58755574"/>
       <w:r>
-        <w:t>Roster Of Inspection Personnel</w:t>
+        <w:t xml:space="preserve">Roster </w:t>
+      </w:r>
+      <w:proofErr w:type="gramStart"/>
+      <w:r>
+        <w:t>Of</w:t>
+      </w:r>
+      <w:proofErr w:type="gramEnd"/>
+      <w:r>
+        <w:t xml:space="preserve"> Inspection Personnel</w:t>
       </w:r>
       <w:bookmarkEnd w:id="30"/>
     </w:p>
@@ -12871,7 +13483,15 @@
       </w:pPr>
       <w:bookmarkStart w:id="33" w:name="_Toc58755577"/>
       <w:r>
-        <w:t>Authorized Signatures And Initials</w:t>
+        <w:t xml:space="preserve">Authorized Signatures </w:t>
+      </w:r>
+      <w:proofErr w:type="gramStart"/>
+      <w:r>
+        <w:t>And</w:t>
+      </w:r>
+      <w:proofErr w:type="gramEnd"/>
+      <w:r>
+        <w:t xml:space="preserve"> Initials</w:t>
       </w:r>
       <w:bookmarkEnd w:id="33"/>
     </w:p>
@@ -12897,7 +13517,21 @@
         <w:rPr>
           <w:b/>
         </w:rPr>
-        <w:t>*All pertinent Employees with Alta Avionic s, LLC. will be entered and maintained under the Roster of Repair Station Personnel. Alta Avionics,  LLC. will not limit employees to location unless specified under “Inspector’s Limitations” or “Employee Summaries”.</w:t>
+        <w:t xml:space="preserve">*All pertinent Employees with Alta Avionic s, LLC. will be entered and maintained under the Roster of Repair Station Personnel. Alta </w:t>
+      </w:r>
+      <w:proofErr w:type="gramStart"/>
+      <w:r>
+        <w:rPr>
+          <w:b/>
+        </w:rPr>
+        <w:t>Avionics,  LLC</w:t>
+      </w:r>
+      <w:proofErr w:type="gramEnd"/>
+      <w:r>
+        <w:rPr>
+          <w:b/>
+        </w:rPr>
+        <w:t>. will not limit employees to location unless specified under “Inspector’s Limitations” or “Employee Summaries”.</w:t>
       </w:r>
     </w:p>
     <w:p>
@@ -12907,7 +13541,15 @@
       <w:bookmarkStart w:id="34" w:name="_Toc58755578"/>
       <w:r>
         <w:lastRenderedPageBreak/>
-        <w:t>Housing And Facilities</w:t>
+        <w:t xml:space="preserve">Housing </w:t>
+      </w:r>
+      <w:proofErr w:type="gramStart"/>
+      <w:r>
+        <w:t>And</w:t>
+      </w:r>
+      <w:proofErr w:type="gramEnd"/>
+      <w:r>
+        <w:t xml:space="preserve"> Facilities</w:t>
       </w:r>
       <w:bookmarkEnd w:id="34"/>
     </w:p>
@@ -12970,7 +13612,15 @@
     </w:p>
     <w:p>
       <w:r>
-        <w:t>The hanger is a metal building with floor constructed of reinforced concrete .Storage room</w:t>
+        <w:t xml:space="preserve">The hanger is a metal building with floor constructed of reinforced </w:t>
+      </w:r>
+      <w:proofErr w:type="gramStart"/>
+      <w:r>
+        <w:t>concrete .Storage</w:t>
+      </w:r>
+      <w:proofErr w:type="gramEnd"/>
+      <w:r>
+        <w:t xml:space="preserve"> room</w:t>
       </w:r>
       <w:r>
         <w:t xml:space="preserve"> </w:t>
@@ -13589,8 +14239,17 @@
           <w:sz w:val="24"/>
           <w:szCs w:val="24"/>
         </w:rPr>
-        <w:t>Handwritten - all handwritten signatures and initials are authorized on Return To</w:t>
-      </w:r>
+        <w:t xml:space="preserve">Handwritten - all handwritten signatures and initials are authorized on Return </w:t>
+      </w:r>
+      <w:proofErr w:type="gramStart"/>
+      <w:r>
+        <w:rPr>
+          <w:sz w:val="24"/>
+          <w:szCs w:val="24"/>
+        </w:rPr>
+        <w:t>To</w:t>
+      </w:r>
+      <w:proofErr w:type="gramEnd"/>
       <w:r>
         <w:rPr>
           <w:sz w:val="24"/>
@@ -13699,7 +14358,15 @@
       <w:bookmarkStart w:id="42" w:name="_Toc58755586"/>
       <w:r>
         <w:lastRenderedPageBreak/>
-        <w:t>Work Performed At Another Location</w:t>
+        <w:t xml:space="preserve">Work Performed </w:t>
+      </w:r>
+      <w:proofErr w:type="gramStart"/>
+      <w:r>
+        <w:t>At</w:t>
+      </w:r>
+      <w:proofErr w:type="gramEnd"/>
+      <w:r>
+        <w:t xml:space="preserve"> Another Location</w:t>
       </w:r>
       <w:bookmarkEnd w:id="42"/>
     </w:p>
@@ -13795,13 +14462,29 @@
       <w:bookmarkStart w:id="44" w:name="_Toc58755588"/>
       <w:r>
         <w:lastRenderedPageBreak/>
-        <w:t>Maintenance For Air Carriers</w:t>
+        <w:t xml:space="preserve">Maintenance </w:t>
+      </w:r>
+      <w:proofErr w:type="gramStart"/>
+      <w:r>
+        <w:t>For</w:t>
+      </w:r>
+      <w:proofErr w:type="gramEnd"/>
+      <w:r>
+        <w:t xml:space="preserve"> Air Carriers</w:t>
       </w:r>
       <w:bookmarkEnd w:id="44"/>
     </w:p>
     <w:p>
       <w:r>
-        <w:t>Maintenance, preventive maintenance, and alterations performed for certificate holders under CFR parts 121, 125, 135, and part 129, will be accomplished in accordance with the operator’s program, maintenance manual, or FAA approved inspection and/or  maintenance program as applicable.</w:t>
+        <w:t>Maintenance, preventive maintenance, and alterations performed for certificate holders under CFR parts 121, 125, 135, and part 129, will be accomplished in accordance with the operator’s program, maintenance manual, or FAA approved inspection and/</w:t>
+      </w:r>
+      <w:proofErr w:type="gramStart"/>
+      <w:r>
+        <w:t>or  maintenance</w:t>
+      </w:r>
+      <w:proofErr w:type="gramEnd"/>
+      <w:r>
+        <w:t xml:space="preserve"> program as applicable.</w:t>
       </w:r>
     </w:p>
     <w:p>
@@ -13814,7 +14497,15 @@
     </w:p>
     <w:p>
       <w:r>
-        <w:t>Any maintenance operations, which, if improperly performed, could be critical to the safe flight of an aircraft, will be given a required inspection. An appropriately rated inspector, familiar with all inspection methods, techniques, and equipment, will be assigned to determine that the airworthiness requirements of CFR parts 121, 125, 135, and part 129, as applicable, have been met. The required inspection items specified by the operator will be maintained as RII items. The individual performing the RII inspection must be trained by the operator, and documented in the employee training records (KA-25) as found in the forms manual, and specifically designated by the operator, as RII authorized.</w:t>
+        <w:t xml:space="preserve">Any maintenance operations, which, if improperly performed, could be critical to the safe flight of an aircraft, will be given a required inspection. An appropriately rated inspector, familiar with all inspection methods, techniques, and equipment, will be assigned to determine that the airworthiness requirements of CFR parts 121, 125, 135, and part 129, as applicable, have been met. The required inspection items specified by the operator will be maintained as RII items. The individual performing the RII inspection must be trained by the operator, and documented in the employee training records (KA-25) as found in the </w:t>
+      </w:r>
+      <w:proofErr w:type="gramStart"/>
+      <w:r>
+        <w:t>forms</w:t>
+      </w:r>
+      <w:proofErr w:type="gramEnd"/>
+      <w:r>
+        <w:t xml:space="preserve"> manual, and specifically designated by the operator, as RII authorized.</w:t>
       </w:r>
     </w:p>
     <w:p>
@@ -13841,7 +14532,15 @@
         <w:t>Alta Avionics, LLC</w:t>
       </w:r>
       <w:r>
-        <w:t>. will adhere to all maintenance for air carriers requirements set forth by the FAA accepted Repair Station Manual where applicable.</w:t>
+        <w:t xml:space="preserve">. will adhere to all maintenance for air </w:t>
+      </w:r>
+      <w:proofErr w:type="gramStart"/>
+      <w:r>
+        <w:t>carriers</w:t>
+      </w:r>
+      <w:proofErr w:type="gramEnd"/>
+      <w:r>
+        <w:t xml:space="preserve"> requirements set forth by the FAA accepted Repair Station Manual where applicable.</w:t>
       </w:r>
     </w:p>
     <w:p>
@@ -14679,10 +15378,7 @@
       <w:ptab w:relativeTo="margin" w:alignment="right" w:leader="none"/>
     </w:r>
     <w:r>
-      <w:t xml:space="preserve">Dated </w:t>
-    </w:r>
-    <w:r>
-      <w:t>01FEB2021</w:t>
+      <w:t>Dated 01FEB2021</w:t>
     </w:r>
   </w:p>
 </w:ftr>
@@ -14730,10 +15426,7 @@
       <w:ptab w:relativeTo="margin" w:alignment="right" w:leader="none"/>
     </w:r>
     <w:r>
-      <w:t xml:space="preserve">Dated </w:t>
-    </w:r>
-    <w:r>
-      <w:t>01FEB2021</w:t>
+      <w:t>Dated 01FEB2021</w:t>
     </w:r>
   </w:p>
 </w:ftr>
@@ -21303,6 +21996,37 @@
     <w:rPr>
       <w:rFonts w:ascii="Palatino Linotype" w:hAnsi="Palatino Linotype"/>
       <w:color w:val="000000" w:themeColor="text1"/>
+    </w:rPr>
+  </w:style>
+  <w:style w:type="paragraph" w:styleId="BalloonText">
+    <w:name w:val="Balloon Text"/>
+    <w:basedOn w:val="Normal"/>
+    <w:link w:val="BalloonTextChar"/>
+    <w:uiPriority w:val="99"/>
+    <w:semiHidden/>
+    <w:unhideWhenUsed/>
+    <w:rsid w:val="00854C91"/>
+    <w:pPr>
+      <w:spacing w:before="0" w:after="0" w:line="240" w:lineRule="auto"/>
+    </w:pPr>
+    <w:rPr>
+      <w:rFonts w:ascii="Segoe UI" w:hAnsi="Segoe UI" w:cs="Segoe UI"/>
+      <w:sz w:val="18"/>
+      <w:szCs w:val="18"/>
+    </w:rPr>
+  </w:style>
+  <w:style w:type="character" w:customStyle="1" w:styleId="BalloonTextChar">
+    <w:name w:val="Balloon Text Char"/>
+    <w:basedOn w:val="DefaultParagraphFont"/>
+    <w:link w:val="BalloonText"/>
+    <w:uiPriority w:val="99"/>
+    <w:semiHidden/>
+    <w:rsid w:val="00854C91"/>
+    <w:rPr>
+      <w:rFonts w:ascii="Segoe UI" w:hAnsi="Segoe UI" w:cs="Segoe UI"/>
+      <w:color w:val="000000" w:themeColor="text1"/>
+      <w:sz w:val="18"/>
+      <w:szCs w:val="18"/>
     </w:rPr>
   </w:style>
 </w:styles>

</xml_diff>

<commit_message>
rsm - updated Section 2 drug and alcohol removed termination line and made modifications that remove necessity to 'sync' Drug Abuse and AMPP policy
</commit_message>
<xml_diff>
--- a/RSM/Alta Avionics Master.docx
+++ b/RSM/Alta Avionics Master.docx
@@ -4235,15 +4235,7 @@
         <w:t xml:space="preserve"> </w:t>
       </w:r>
       <w:r>
-        <w:t xml:space="preserve">inspections for an air carrier, or commercial operator having a continuous airworthiness program under 14 CFR Part 121, 125, 135, or 129, will be performed in accordance with the requirements of 14 CFR Part 145, Subpart E, and the requirements of that air carrier or commercial </w:t>
-      </w:r>
-      <w:proofErr w:type="gramStart"/>
-      <w:r>
-        <w:t>operators</w:t>
-      </w:r>
-      <w:proofErr w:type="gramEnd"/>
-      <w:r>
-        <w:t xml:space="preserve"> maintenance program.</w:t>
+        <w:t>inspections for an air carrier, or commercial operator having a continuous airworthiness program under 14 CFR Part 121, 125, 135, or 129, will be performed in accordance with the requirements of 14 CFR Part 145, Subpart E, and the requirements of that air carrier or commercial operators maintenance program.</w:t>
       </w:r>
     </w:p>
     <w:p>
@@ -4251,7 +4243,22 @@
         <w:t>Alta Avionics, LLC</w:t>
       </w:r>
       <w:r>
-        <w:t xml:space="preserve"> has a Drug and Alcohol Misuse Prevention Plan, and employees performing maintenance on any aircraft, appliance, or part thereof, are subject to random testing on a continual basis. Employees that fail or refuse testing will be terminated.</w:t>
+        <w:t xml:space="preserve"> </w:t>
+      </w:r>
+      <w:r>
+        <w:t>utilizes a</w:t>
+      </w:r>
+      <w:r>
+        <w:t xml:space="preserve"> Drug</w:t>
+      </w:r>
+      <w:r>
+        <w:t xml:space="preserve"> Abuse</w:t>
+      </w:r>
+      <w:r>
+        <w:t xml:space="preserve"> and Alcohol Misuse Prevention Plan, and employees performing maintenance on any aircraft, appliance, or part thereof, are subject to</w:t>
+      </w:r>
+      <w:r>
+        <w:t xml:space="preserve"> this program.</w:t>
       </w:r>
     </w:p>
     <w:p/>
@@ -4909,6 +4916,13 @@
                 <w:sz w:val="20"/>
                 <w:szCs w:val="20"/>
               </w:rPr>
+            </w:r>
+            <w:r>
+              <w:rPr>
+                <w:rFonts w:ascii="Times New Roman" w:hAnsi="Times New Roman" w:cs="Times New Roman"/>
+                <w:sz w:val="20"/>
+                <w:szCs w:val="20"/>
+              </w:rPr>
               <w:fldChar w:fldCharType="separate"/>
             </w:r>
             <w:r>
@@ -4945,7 +4959,6 @@
                 <w:sz w:val="20"/>
               </w:rPr>
             </w:pPr>
-            <w:proofErr w:type="spellStart"/>
             <w:r>
               <w:rPr>
                 <w:rFonts w:ascii="Times New Roman" w:hAnsi="Times New Roman"/>
@@ -4953,7 +4966,6 @@
               </w:rPr>
               <w:t>i</w:t>
             </w:r>
-            <w:proofErr w:type="spellEnd"/>
           </w:p>
         </w:tc>
         <w:tc>
@@ -10683,13 +10695,7 @@
               <w:fldChar w:fldCharType="separate"/>
             </w:r>
             <w:r>
-              <w:t>01</w:t>
-            </w:r>
-            <w:r>
-              <w:t>F</w:t>
-            </w:r>
-            <w:r>
-              <w:t>EB</w:t>
+              <w:t>01FEB</w:t>
             </w:r>
             <w:r>
               <w:t>202</w:t>
@@ -11886,21 +11892,7 @@
         <w:rPr>
           <w:sz w:val="24"/>
         </w:rPr>
-        <w:t xml:space="preserve">Establishing and maintaining a </w:t>
-      </w:r>
-      <w:proofErr w:type="gramStart"/>
-      <w:r>
-        <w:rPr>
-          <w:sz w:val="24"/>
-        </w:rPr>
-        <w:t>shelf life</w:t>
-      </w:r>
-      <w:proofErr w:type="gramEnd"/>
-      <w:r>
-        <w:rPr>
-          <w:sz w:val="24"/>
-        </w:rPr>
-        <w:t xml:space="preserve"> program.</w:t>
+        <w:t>Establishing and maintaining a shelf life program.</w:t>
       </w:r>
     </w:p>
     <w:p>
@@ -12688,15 +12680,7 @@
     </w:p>
     <w:p>
       <w:r>
-        <w:t xml:space="preserve">The Installation Department Supervisor can assume the duties of the General Manager, Instrument Department Supervisor, or Service Department Supervisor in his/her absence, if </w:t>
-      </w:r>
-      <w:proofErr w:type="gramStart"/>
-      <w:r>
-        <w:t>so</w:t>
-      </w:r>
-      <w:proofErr w:type="gramEnd"/>
-      <w:r>
-        <w:t xml:space="preserve"> delegated by the President or General Manager.</w:t>
+        <w:t>The Installation Department Supervisor can assume the duties of the General Manager, Instrument Department Supervisor, or Service Department Supervisor in his/her absence, if so delegated by the President or General Manager.</w:t>
       </w:r>
     </w:p>
     <w:p>
@@ -12747,14 +12731,9 @@
       <w:bookmarkStart w:id="23" w:name="_Toc58755567"/>
       <w:r>
         <w:lastRenderedPageBreak/>
-        <w:t xml:space="preserve">Service </w:t>
-      </w:r>
-      <w:proofErr w:type="gramStart"/>
-      <w:r>
-        <w:t>Department  Supervisor</w:t>
+        <w:t>Service Department  Supervisor</w:t>
       </w:r>
       <w:bookmarkEnd w:id="23"/>
-      <w:proofErr w:type="gramEnd"/>
     </w:p>
     <w:p>
       <w:r>
@@ -12907,15 +12886,7 @@
         <w:t xml:space="preserve"> </w:t>
       </w:r>
       <w:r>
-        <w:t xml:space="preserve">absence, if </w:t>
-      </w:r>
-      <w:proofErr w:type="gramStart"/>
-      <w:r>
-        <w:t>so</w:t>
-      </w:r>
-      <w:proofErr w:type="gramEnd"/>
-      <w:r>
-        <w:t xml:space="preserve"> delegated by the President or General Manager.</w:t>
+        <w:t>absence, if so delegated by the President or General Manager.</w:t>
       </w:r>
     </w:p>
     <w:p>
@@ -13059,15 +13030,7 @@
     </w:p>
     <w:p>
       <w:r>
-        <w:t xml:space="preserve">The Instrument Department Supervisor can assume the duties of the General Manager, Service Department Supervisor, or Installation Department Supervisor in his/her absence, if </w:t>
-      </w:r>
-      <w:proofErr w:type="gramStart"/>
-      <w:r>
-        <w:t>so</w:t>
-      </w:r>
-      <w:proofErr w:type="gramEnd"/>
-      <w:r>
-        <w:t xml:space="preserve"> delegated by the President or General Manager.</w:t>
+        <w:t>The Instrument Department Supervisor can assume the duties of the General Manager, Service Department Supervisor, or Installation Department Supervisor in his/her absence, if so delegated by the President or General Manager.</w:t>
       </w:r>
     </w:p>
     <w:p>
@@ -13380,25 +13343,7 @@
         <w:t>Alta Avionics, LLC</w:t>
       </w:r>
       <w:r>
-        <w:t xml:space="preserve">. main computer server. Alta Avionics, LLC. will supply a direct link on every computer terminal for manual access for all employees. A computer backup will be performed every Friday and a copy will be stored in the Alta </w:t>
-      </w:r>
-      <w:proofErr w:type="gramStart"/>
-      <w:r>
-        <w:t>Avionics,</w:t>
-      </w:r>
-      <w:proofErr w:type="gramEnd"/>
-      <w:r>
-        <w:t xml:space="preserve"> LLC safe in case of computer failure. Changes to the Roster of Repair Station Personnel caused by termination, reassignment, change in duties or scope of assignment, or the addition of personnel must be made within 5 business days. Repairman Certificates will be applied for in accordance with 14 CFR Part 65. Upon leaving employment at Alta Avionic </w:t>
-      </w:r>
-      <w:proofErr w:type="spellStart"/>
-      <w:proofErr w:type="gramStart"/>
-      <w:r>
-        <w:t>s,LLC</w:t>
-      </w:r>
-      <w:proofErr w:type="spellEnd"/>
-      <w:proofErr w:type="gramEnd"/>
-      <w:r>
-        <w:t>, Repairman Certificates, airport identification, ramp passes, company tools, and shop keys will be turned in to the QA Manager. The Roster contains the following sections:</w:t>
+        <w:t>. main computer server. Alta Avionics, LLC. will supply a direct link on every computer terminal for manual access for all employees. A computer backup will be performed every Friday and a copy will be stored in the Alta Avionics, LLC safe in case of computer failure. Changes to the Roster of Repair Station Personnel caused by termination, reassignment, change in duties or scope of assignment, or the addition of personnel must be made within 5 business days. Repairman Certificates will be applied for in accordance with 14 CFR Part 65. Upon leaving employment at Alta Avionic s,LLC, Repairman Certificates, airport identification, ramp passes, company tools, and shop keys will be turned in to the QA Manager. The Roster contains the following sections:</w:t>
       </w:r>
     </w:p>
     <w:p>
@@ -13407,15 +13352,7 @@
       </w:pPr>
       <w:bookmarkStart w:id="29" w:name="_Toc58755573"/>
       <w:r>
-        <w:t xml:space="preserve">Roster </w:t>
-      </w:r>
-      <w:proofErr w:type="gramStart"/>
-      <w:r>
-        <w:t>Of</w:t>
-      </w:r>
-      <w:proofErr w:type="gramEnd"/>
-      <w:r>
-        <w:t xml:space="preserve"> Supervisory Personnel</w:t>
+        <w:t>Roster Of Supervisory Personnel</w:t>
       </w:r>
       <w:bookmarkEnd w:id="29"/>
     </w:p>
@@ -13430,15 +13367,7 @@
       </w:pPr>
       <w:bookmarkStart w:id="30" w:name="_Toc58755574"/>
       <w:r>
-        <w:t xml:space="preserve">Roster </w:t>
-      </w:r>
-      <w:proofErr w:type="gramStart"/>
-      <w:r>
-        <w:t>Of</w:t>
-      </w:r>
-      <w:proofErr w:type="gramEnd"/>
-      <w:r>
-        <w:t xml:space="preserve"> Inspection Personnel</w:t>
+        <w:t>Roster Of Inspection Personnel</w:t>
       </w:r>
       <w:bookmarkEnd w:id="30"/>
     </w:p>
@@ -13483,15 +13412,7 @@
       </w:pPr>
       <w:bookmarkStart w:id="33" w:name="_Toc58755577"/>
       <w:r>
-        <w:t xml:space="preserve">Authorized Signatures </w:t>
-      </w:r>
-      <w:proofErr w:type="gramStart"/>
-      <w:r>
-        <w:t>And</w:t>
-      </w:r>
-      <w:proofErr w:type="gramEnd"/>
-      <w:r>
-        <w:t xml:space="preserve"> Initials</w:t>
+        <w:t>Authorized Signatures And Initials</w:t>
       </w:r>
       <w:bookmarkEnd w:id="33"/>
     </w:p>
@@ -13517,21 +13438,7 @@
         <w:rPr>
           <w:b/>
         </w:rPr>
-        <w:t xml:space="preserve">*All pertinent Employees with Alta Avionic s, LLC. will be entered and maintained under the Roster of Repair Station Personnel. Alta </w:t>
-      </w:r>
-      <w:proofErr w:type="gramStart"/>
-      <w:r>
-        <w:rPr>
-          <w:b/>
-        </w:rPr>
-        <w:t>Avionics,  LLC</w:t>
-      </w:r>
-      <w:proofErr w:type="gramEnd"/>
-      <w:r>
-        <w:rPr>
-          <w:b/>
-        </w:rPr>
-        <w:t>. will not limit employees to location unless specified under “Inspector’s Limitations” or “Employee Summaries”.</w:t>
+        <w:t>*All pertinent Employees with Alta Avionic s, LLC. will be entered and maintained under the Roster of Repair Station Personnel. Alta Avionics,  LLC. will not limit employees to location unless specified under “Inspector’s Limitations” or “Employee Summaries”.</w:t>
       </w:r>
     </w:p>
     <w:p>
@@ -13541,15 +13448,7 @@
       <w:bookmarkStart w:id="34" w:name="_Toc58755578"/>
       <w:r>
         <w:lastRenderedPageBreak/>
-        <w:t xml:space="preserve">Housing </w:t>
-      </w:r>
-      <w:proofErr w:type="gramStart"/>
-      <w:r>
-        <w:t>And</w:t>
-      </w:r>
-      <w:proofErr w:type="gramEnd"/>
-      <w:r>
-        <w:t xml:space="preserve"> Facilities</w:t>
+        <w:t>Housing And Facilities</w:t>
       </w:r>
       <w:bookmarkEnd w:id="34"/>
     </w:p>
@@ -13612,15 +13511,7 @@
     </w:p>
     <w:p>
       <w:r>
-        <w:t xml:space="preserve">The hanger is a metal building with floor constructed of reinforced </w:t>
-      </w:r>
-      <w:proofErr w:type="gramStart"/>
-      <w:r>
-        <w:t>concrete .Storage</w:t>
-      </w:r>
-      <w:proofErr w:type="gramEnd"/>
-      <w:r>
-        <w:t xml:space="preserve"> room</w:t>
+        <w:t>The hanger is a metal building with floor constructed of reinforced concrete .Storage room</w:t>
       </w:r>
       <w:r>
         <w:t xml:space="preserve"> </w:t>
@@ -14239,17 +14130,8 @@
           <w:sz w:val="24"/>
           <w:szCs w:val="24"/>
         </w:rPr>
-        <w:t xml:space="preserve">Handwritten - all handwritten signatures and initials are authorized on Return </w:t>
-      </w:r>
-      <w:proofErr w:type="gramStart"/>
-      <w:r>
-        <w:rPr>
-          <w:sz w:val="24"/>
-          <w:szCs w:val="24"/>
-        </w:rPr>
-        <w:t>To</w:t>
-      </w:r>
-      <w:proofErr w:type="gramEnd"/>
+        <w:t>Handwritten - all handwritten signatures and initials are authorized on Return To</w:t>
+      </w:r>
       <w:r>
         <w:rPr>
           <w:sz w:val="24"/>
@@ -14358,15 +14240,7 @@
       <w:bookmarkStart w:id="42" w:name="_Toc58755586"/>
       <w:r>
         <w:lastRenderedPageBreak/>
-        <w:t xml:space="preserve">Work Performed </w:t>
-      </w:r>
-      <w:proofErr w:type="gramStart"/>
-      <w:r>
-        <w:t>At</w:t>
-      </w:r>
-      <w:proofErr w:type="gramEnd"/>
-      <w:r>
-        <w:t xml:space="preserve"> Another Location</w:t>
+        <w:t>Work Performed At Another Location</w:t>
       </w:r>
       <w:bookmarkEnd w:id="42"/>
     </w:p>
@@ -14462,29 +14336,13 @@
       <w:bookmarkStart w:id="44" w:name="_Toc58755588"/>
       <w:r>
         <w:lastRenderedPageBreak/>
-        <w:t xml:space="preserve">Maintenance </w:t>
-      </w:r>
-      <w:proofErr w:type="gramStart"/>
-      <w:r>
-        <w:t>For</w:t>
-      </w:r>
-      <w:proofErr w:type="gramEnd"/>
-      <w:r>
-        <w:t xml:space="preserve"> Air Carriers</w:t>
+        <w:t>Maintenance For Air Carriers</w:t>
       </w:r>
       <w:bookmarkEnd w:id="44"/>
     </w:p>
     <w:p>
       <w:r>
-        <w:t>Maintenance, preventive maintenance, and alterations performed for certificate holders under CFR parts 121, 125, 135, and part 129, will be accomplished in accordance with the operator’s program, maintenance manual, or FAA approved inspection and/</w:t>
-      </w:r>
-      <w:proofErr w:type="gramStart"/>
-      <w:r>
-        <w:t>or  maintenance</w:t>
-      </w:r>
-      <w:proofErr w:type="gramEnd"/>
-      <w:r>
-        <w:t xml:space="preserve"> program as applicable.</w:t>
+        <w:t>Maintenance, preventive maintenance, and alterations performed for certificate holders under CFR parts 121, 125, 135, and part 129, will be accomplished in accordance with the operator’s program, maintenance manual, or FAA approved inspection and/or  maintenance program as applicable.</w:t>
       </w:r>
     </w:p>
     <w:p>
@@ -14497,15 +14355,7 @@
     </w:p>
     <w:p>
       <w:r>
-        <w:t xml:space="preserve">Any maintenance operations, which, if improperly performed, could be critical to the safe flight of an aircraft, will be given a required inspection. An appropriately rated inspector, familiar with all inspection methods, techniques, and equipment, will be assigned to determine that the airworthiness requirements of CFR parts 121, 125, 135, and part 129, as applicable, have been met. The required inspection items specified by the operator will be maintained as RII items. The individual performing the RII inspection must be trained by the operator, and documented in the employee training records (KA-25) as found in the </w:t>
-      </w:r>
-      <w:proofErr w:type="gramStart"/>
-      <w:r>
-        <w:t>forms</w:t>
-      </w:r>
-      <w:proofErr w:type="gramEnd"/>
-      <w:r>
-        <w:t xml:space="preserve"> manual, and specifically designated by the operator, as RII authorized.</w:t>
+        <w:t>Any maintenance operations, which, if improperly performed, could be critical to the safe flight of an aircraft, will be given a required inspection. An appropriately rated inspector, familiar with all inspection methods, techniques, and equipment, will be assigned to determine that the airworthiness requirements of CFR parts 121, 125, 135, and part 129, as applicable, have been met. The required inspection items specified by the operator will be maintained as RII items. The individual performing the RII inspection must be trained by the operator, and documented in the employee training records (KA-25) as found in the forms manual, and specifically designated by the operator, as RII authorized.</w:t>
       </w:r>
     </w:p>
     <w:p>
@@ -14532,15 +14382,7 @@
         <w:t>Alta Avionics, LLC</w:t>
       </w:r>
       <w:r>
-        <w:t xml:space="preserve">. will adhere to all maintenance for air </w:t>
-      </w:r>
-      <w:proofErr w:type="gramStart"/>
-      <w:r>
-        <w:t>carriers</w:t>
-      </w:r>
-      <w:proofErr w:type="gramEnd"/>
-      <w:r>
-        <w:t xml:space="preserve"> requirements set forth by the FAA accepted Repair Station Manual where applicable.</w:t>
+        <w:t>. will adhere to all maintenance for air carriers requirements set forth by the FAA accepted Repair Station Manual where applicable.</w:t>
       </w:r>
     </w:p>
     <w:p>

</xml_diff>

<commit_message>
removed terinal/electronic storage and updated to verbiage for initial rsm review and inspection acceptable to current practices. reformated p4 of section 7
</commit_message>
<xml_diff>
--- a/RSM/Alta Avionics Master.docx
+++ b/RSM/Alta Avionics Master.docx
@@ -284,7 +284,21 @@
                 <w:rStyle w:val="Hyperlink"/>
                 <w:noProof/>
               </w:rPr>
-              <w:t>Table of Contents</w:t>
+              <w:t>Table</w:t>
+            </w:r>
+            <w:r>
+              <w:rPr>
+                <w:rStyle w:val="Hyperlink"/>
+                <w:noProof/>
+              </w:rPr>
+              <w:t xml:space="preserve"> </w:t>
+            </w:r>
+            <w:r>
+              <w:rPr>
+                <w:rStyle w:val="Hyperlink"/>
+                <w:noProof/>
+              </w:rPr>
+              <w:t>of Contents</w:t>
             </w:r>
             <w:r>
               <w:rPr>
@@ -4205,25 +4219,28 @@
       </w:r>
     </w:p>
     <w:p>
-      <w:r>
-        <w:t xml:space="preserve">Each supervisor, inspector, and all personnel working for </w:t>
+      <w:pPr>
+        <w:shd w:val="clear" w:color="auto" w:fill="FFFF00"/>
+      </w:pPr>
+      <w:r>
+        <w:rPr>
+          <w:shd w:val="clear" w:color="auto" w:fill="92D050"/>
+        </w:rPr>
+        <w:t>Each supervisor, inspector, and all personnel working for Alta Avionics, LLC will have access to this manual.</w:t>
+      </w:r>
+      <w:r>
+        <w:t xml:space="preserve"> The most current version will be supplied thru an icon named “</w:t>
+      </w:r>
+      <w:r>
+        <w:t>AA</w:t>
+      </w:r>
+      <w:r>
+        <w:t xml:space="preserve"> Manuals” on all computer terminals supplied by </w:t>
       </w:r>
       <w:r>
         <w:t>Alta Avionics, LLC</w:t>
       </w:r>
       <w:r>
-        <w:t xml:space="preserve"> will have access to this manual. The most current version will be supplied thru an icon named “</w:t>
-      </w:r>
-      <w:r>
-        <w:t>AA</w:t>
-      </w:r>
-      <w:r>
-        <w:t xml:space="preserve"> Manuals” on all computer terminals supplied by </w:t>
-      </w:r>
-      <w:r>
-        <w:t>Alta Avionics, LLC</w:t>
-      </w:r>
-      <w:r>
         <w:t>. All personnel are required to thoroughly understand its contents.</w:t>
       </w:r>
     </w:p>
@@ -4235,7 +4252,15 @@
         <w:t xml:space="preserve"> </w:t>
       </w:r>
       <w:r>
-        <w:t>inspections for an air carrier, or commercial operator having a continuous airworthiness program under 14 CFR Part 121, 125, 135, or 129, will be performed in accordance with the requirements of 14 CFR Part 145, Subpart E, and the requirements of that air carrier or commercial operators maintenance program.</w:t>
+        <w:t xml:space="preserve">inspections for an air carrier, or commercial operator having a continuous airworthiness program under 14 CFR Part 121, 125, 135, or 129, will be performed in accordance with the requirements of 14 CFR Part 145, Subpart E, and the requirements of that air carrier or commercial </w:t>
+      </w:r>
+      <w:proofErr w:type="gramStart"/>
+      <w:r>
+        <w:t>operators</w:t>
+      </w:r>
+      <w:proofErr w:type="gramEnd"/>
+      <w:r>
+        <w:t xml:space="preserve"> maintenance program.</w:t>
       </w:r>
     </w:p>
     <w:p>
@@ -4286,34 +4311,32 @@
       <w:bookmarkEnd w:id="6"/>
     </w:p>
     <w:p>
-      <w:r>
-        <w:t xml:space="preserve">This manual will be maintained by the FAA Coordinator and will be stored on </w:t>
-      </w:r>
-      <w:r>
-        <w:t>Alta Avionics, LLC</w:t>
-      </w:r>
-      <w:r>
-        <w:t xml:space="preserve"> computer system. </w:t>
-      </w:r>
-      <w:r>
-        <w:t xml:space="preserve">Alta Avionics, LLC </w:t>
-      </w:r>
-      <w:r>
-        <w:t>will provide a direct link on every computer terminal for manual access for all employees. A computer system data backup will be performed once each month, with rolling data ‘snapshots’ each day, and that data will be used to restore repair station data in the event of computer failure.</w:t>
-      </w:r>
-    </w:p>
-    <w:p>
-      <w:r>
+      <w:pPr>
         <w:rPr>
-          <w:highlight w:val="yellow"/>
+          <w:color w:val="0D0D0D" w:themeColor="text1" w:themeTint="F2"/>
         </w:rPr>
-        <w:t xml:space="preserve">In addition, the Portable Data Format (pdf) files and corresponding Document (.doc and .docx) files will be kept on a Version Control System (VCS) remotely from Alta Avionics, LLC’s premises. VCS systems allow the reproduction of the current </w:t>
+      </w:pPr>
+      <w:r>
+        <w:t xml:space="preserve">This manual will be maintained by the FAA Coordinator </w:t>
       </w:r>
       <w:r>
         <w:rPr>
-          <w:highlight w:val="yellow"/>
+          <w:color w:val="0D0D0D" w:themeColor="text1" w:themeTint="F2"/>
         </w:rPr>
-        <w:t>manual version, as well as provide an effective storage and retrieval system for past or historical version of the manual.</w:t>
+        <w:t>and will provide a hard copy OR electronic .pdf for manual access for all personnel. if an electronic manual is requested a .pdf version of this manual will be by provided by a direct link for electronic manual access for any personnel.</w:t>
+      </w:r>
+    </w:p>
+    <w:p>
+      <w:pPr>
+        <w:rPr>
+          <w:color w:val="0D0D0D" w:themeColor="text1" w:themeTint="F2"/>
+        </w:rPr>
+      </w:pPr>
+      <w:r>
+        <w:rPr>
+          <w:color w:val="0D0D0D" w:themeColor="text1" w:themeTint="F2"/>
+        </w:rPr>
+        <w:t>Any digital version of this manual will be in .pdf and achieved in an organized manner easily retrievable for historical record and shall be done so in a manner not to interfere with the most current version of this manual. In the event of hardware failure, a hardcopy, or digital file (remote or local) will be used to restore data.</w:t>
       </w:r>
     </w:p>
     <w:p>
@@ -4447,22 +4470,22 @@
         </w:numPr>
       </w:pPr>
       <w:r>
+        <w:t>Problems that do not affect aircraft and/or appliances will be dealt with internally and</w:t>
+      </w:r>
+      <w:r>
+        <w:t xml:space="preserve"> </w:t>
+      </w:r>
+      <w:r>
+        <w:t xml:space="preserve">immediately to correct them. </w:t>
+      </w:r>
+    </w:p>
+    <w:p>
+      <w:pPr>
+        <w:pStyle w:val="Heading2"/>
+      </w:pPr>
+      <w:bookmarkStart w:id="7" w:name="_Toc58755552"/>
+      <w:r>
         <w:lastRenderedPageBreak/>
-        <w:t>Problems that do not affect aircraft and/or appliances will be dealt with internally and</w:t>
-      </w:r>
-      <w:r>
-        <w:t xml:space="preserve"> </w:t>
-      </w:r>
-      <w:r>
-        <w:t xml:space="preserve">immediately to correct them. </w:t>
-      </w:r>
-    </w:p>
-    <w:p>
-      <w:pPr>
-        <w:pStyle w:val="Heading2"/>
-      </w:pPr>
-      <w:bookmarkStart w:id="7" w:name="_Toc58755552"/>
-      <w:r>
         <w:t>Satellite Facilities</w:t>
       </w:r>
       <w:bookmarkEnd w:id="7"/>
@@ -4471,6 +4494,11 @@
       <w:r>
         <w:t>All satellite facilities under Alta Avionics, LLC will also be supplied with a direct link on every computer terminal. Each employee will be trained on the procedure to access all the manuals during their initial training. A stored copy will be supplied to each facility in case of computer failure.</w:t>
       </w:r>
+    </w:p>
+    <w:p>
+      <w:pPr>
+        <w:spacing w:before="0" w:after="160"/>
+      </w:pPr>
     </w:p>
     <w:p>
       <w:pPr>
@@ -4959,6 +4987,7 @@
                 <w:sz w:val="20"/>
               </w:rPr>
             </w:pPr>
+            <w:proofErr w:type="spellStart"/>
             <w:r>
               <w:rPr>
                 <w:rFonts w:ascii="Times New Roman" w:hAnsi="Times New Roman"/>
@@ -4966,6 +4995,7 @@
               </w:rPr>
               <w:t>i</w:t>
             </w:r>
+            <w:proofErr w:type="spellEnd"/>
           </w:p>
         </w:tc>
         <w:tc>
@@ -11892,7 +11922,21 @@
         <w:rPr>
           <w:sz w:val="24"/>
         </w:rPr>
-        <w:t>Establishing and maintaining a shelf life program.</w:t>
+        <w:t xml:space="preserve">Establishing and maintaining a </w:t>
+      </w:r>
+      <w:proofErr w:type="gramStart"/>
+      <w:r>
+        <w:rPr>
+          <w:sz w:val="24"/>
+        </w:rPr>
+        <w:t>shelf life</w:t>
+      </w:r>
+      <w:proofErr w:type="gramEnd"/>
+      <w:r>
+        <w:rPr>
+          <w:sz w:val="24"/>
+        </w:rPr>
+        <w:t xml:space="preserve"> program.</w:t>
       </w:r>
     </w:p>
     <w:p>
@@ -12680,7 +12724,15 @@
     </w:p>
     <w:p>
       <w:r>
-        <w:t>The Installation Department Supervisor can assume the duties of the General Manager, Instrument Department Supervisor, or Service Department Supervisor in his/her absence, if so delegated by the President or General Manager.</w:t>
+        <w:t xml:space="preserve">The Installation Department Supervisor can assume the duties of the General Manager, Instrument Department Supervisor, or Service Department Supervisor in his/her absence, if </w:t>
+      </w:r>
+      <w:proofErr w:type="gramStart"/>
+      <w:r>
+        <w:t>so</w:t>
+      </w:r>
+      <w:proofErr w:type="gramEnd"/>
+      <w:r>
+        <w:t xml:space="preserve"> delegated by the President or General Manager.</w:t>
       </w:r>
     </w:p>
     <w:p>
@@ -12731,9 +12783,14 @@
       <w:bookmarkStart w:id="23" w:name="_Toc58755567"/>
       <w:r>
         <w:lastRenderedPageBreak/>
-        <w:t>Service Department  Supervisor</w:t>
+        <w:t xml:space="preserve">Service </w:t>
+      </w:r>
+      <w:proofErr w:type="gramStart"/>
+      <w:r>
+        <w:t>Department  Supervisor</w:t>
       </w:r>
       <w:bookmarkEnd w:id="23"/>
+      <w:proofErr w:type="gramEnd"/>
     </w:p>
     <w:p>
       <w:r>
@@ -12886,7 +12943,15 @@
         <w:t xml:space="preserve"> </w:t>
       </w:r>
       <w:r>
-        <w:t>absence, if so delegated by the President or General Manager.</w:t>
+        <w:t xml:space="preserve">absence, if </w:t>
+      </w:r>
+      <w:proofErr w:type="gramStart"/>
+      <w:r>
+        <w:t>so</w:t>
+      </w:r>
+      <w:proofErr w:type="gramEnd"/>
+      <w:r>
+        <w:t xml:space="preserve"> delegated by the President or General Manager.</w:t>
       </w:r>
     </w:p>
     <w:p>
@@ -13030,7 +13095,15 @@
     </w:p>
     <w:p>
       <w:r>
-        <w:t>The Instrument Department Supervisor can assume the duties of the General Manager, Service Department Supervisor, or Installation Department Supervisor in his/her absence, if so delegated by the President or General Manager.</w:t>
+        <w:t xml:space="preserve">The Instrument Department Supervisor can assume the duties of the General Manager, Service Department Supervisor, or Installation Department Supervisor in his/her absence, if </w:t>
+      </w:r>
+      <w:proofErr w:type="gramStart"/>
+      <w:r>
+        <w:t>so</w:t>
+      </w:r>
+      <w:proofErr w:type="gramEnd"/>
+      <w:r>
+        <w:t xml:space="preserve"> delegated by the President or General Manager.</w:t>
       </w:r>
     </w:p>
     <w:p>
@@ -13336,6 +13409,12 @@
       <w:bookmarkEnd w:id="28"/>
     </w:p>
     <w:p>
+      <w:pPr>
+        <w:rPr>
+          <w:rFonts w:cs="Arial"/>
+          <w:color w:val="auto"/>
+        </w:rPr>
+      </w:pPr>
       <w:r>
         <w:t xml:space="preserve">The Roster of Repair Station Personnel is maintained by the QA Manager and will be stored on </w:t>
       </w:r>
@@ -13343,7 +13422,88 @@
         <w:t>Alta Avionics, LLC</w:t>
       </w:r>
       <w:r>
-        <w:t>. main computer server. Alta Avionics, LLC. will supply a direct link on every computer terminal for manual access for all employees. A computer backup will be performed every Friday and a copy will be stored in the Alta Avionics, LLC safe in case of computer failure. Changes to the Roster of Repair Station Personnel caused by termination, reassignment, change in duties or scope of assignment, or the addition of personnel must be made within 5 business days. Repairman Certificates will be applied for in accordance with 14 CFR Part 65. Upon leaving employment at Alta Avionic s,LLC, Repairman Certificates, airport identification, ramp passes, company tools, and shop keys will be turned in to the QA Manager. The Roster contains the following sections:</w:t>
+        <w:t xml:space="preserve">. main computer server. Alta Avionics, LLC. </w:t>
+      </w:r>
+      <w:r>
+        <w:rPr>
+          <w:rFonts w:cs="Arial"/>
+          <w:color w:val="auto"/>
+        </w:rPr>
+        <w:t xml:space="preserve">The Roster of Repair Station Personnel is maintained by the QA Manager and is stored by hard copy in a controlled location OR digitally on an Alta Avionics Computer. </w:t>
+      </w:r>
+    </w:p>
+    <w:p>
+      <w:r>
+        <w:t xml:space="preserve">Changes to the Roster of Repair Station Personnel caused by termination, reassignment, change in duties or scope of assignment, or the addition of personnel must be made within 5 business days. Repairman Certificates will be applied for in accordance with 14 CFR Part 65. </w:t>
+      </w:r>
+    </w:p>
+    <w:p>
+      <w:pPr>
+        <w:rPr>
+          <w:rFonts w:cs="Arial"/>
+          <w:color w:val="auto"/>
+          <w:sz w:val="20"/>
+          <w:szCs w:val="20"/>
+        </w:rPr>
+      </w:pPr>
+      <w:r>
+        <w:t xml:space="preserve">Upon </w:t>
+      </w:r>
+      <w:r>
+        <w:t>termination</w:t>
+      </w:r>
+      <w:r>
+        <w:t xml:space="preserve"> employment at Alta Avionic s,</w:t>
+      </w:r>
+      <w:r>
+        <w:t xml:space="preserve"> </w:t>
+      </w:r>
+      <w:r>
+        <w:t>LLC,</w:t>
+      </w:r>
+      <w:r>
+        <w:rPr>
+          <w:rFonts w:cs="Arial"/>
+          <w:color w:val="auto"/>
+          <w:sz w:val="20"/>
+          <w:szCs w:val="20"/>
+        </w:rPr>
+        <w:t xml:space="preserve"> </w:t>
+      </w:r>
+      <w:r>
+        <w:rPr>
+          <w:rFonts w:cs="Arial"/>
+          <w:color w:val="auto"/>
+          <w:sz w:val="20"/>
+          <w:szCs w:val="20"/>
+        </w:rPr>
+        <w:t xml:space="preserve">The Roster of Repair Station Personnel is maintained by the QA Manager and is stored by hard copy in a controlled location OR digitally on </w:t>
+      </w:r>
+      <w:proofErr w:type="gramStart"/>
+      <w:r>
+        <w:rPr>
+          <w:rFonts w:cs="Arial"/>
+          <w:color w:val="auto"/>
+          <w:sz w:val="20"/>
+          <w:szCs w:val="20"/>
+        </w:rPr>
+        <w:t>a an</w:t>
+      </w:r>
+      <w:proofErr w:type="gramEnd"/>
+      <w:r>
+        <w:rPr>
+          <w:rFonts w:cs="Arial"/>
+          <w:color w:val="auto"/>
+          <w:sz w:val="20"/>
+          <w:szCs w:val="20"/>
+        </w:rPr>
+        <w:t xml:space="preserve"> Alta Avionics Computer. </w:t>
+      </w:r>
+    </w:p>
+    <w:p/>
+    <w:p>
+      <w:r>
+        <w:t>The Roster contains the following sections:</w:t>
       </w:r>
     </w:p>
     <w:p>
@@ -13352,7 +13512,15 @@
       </w:pPr>
       <w:bookmarkStart w:id="29" w:name="_Toc58755573"/>
       <w:r>
-        <w:t>Roster Of Supervisory Personnel</w:t>
+        <w:t xml:space="preserve">Roster </w:t>
+      </w:r>
+      <w:proofErr w:type="gramStart"/>
+      <w:r>
+        <w:t>Of</w:t>
+      </w:r>
+      <w:proofErr w:type="gramEnd"/>
+      <w:r>
+        <w:t xml:space="preserve"> Supervisory Personnel</w:t>
       </w:r>
       <w:bookmarkEnd w:id="29"/>
     </w:p>
@@ -13367,7 +13535,15 @@
       </w:pPr>
       <w:bookmarkStart w:id="30" w:name="_Toc58755574"/>
       <w:r>
-        <w:t>Roster Of Inspection Personnel</w:t>
+        <w:t xml:space="preserve">Roster </w:t>
+      </w:r>
+      <w:proofErr w:type="gramStart"/>
+      <w:r>
+        <w:t>Of</w:t>
+      </w:r>
+      <w:proofErr w:type="gramEnd"/>
+      <w:r>
+        <w:t xml:space="preserve"> Inspection Personnel</w:t>
       </w:r>
       <w:bookmarkEnd w:id="30"/>
     </w:p>
@@ -13412,7 +13588,15 @@
       </w:pPr>
       <w:bookmarkStart w:id="33" w:name="_Toc58755577"/>
       <w:r>
-        <w:t>Authorized Signatures And Initials</w:t>
+        <w:t xml:space="preserve">Authorized Signatures </w:t>
+      </w:r>
+      <w:proofErr w:type="gramStart"/>
+      <w:r>
+        <w:t>And</w:t>
+      </w:r>
+      <w:proofErr w:type="gramEnd"/>
+      <w:r>
+        <w:t xml:space="preserve"> Initials</w:t>
       </w:r>
       <w:bookmarkEnd w:id="33"/>
     </w:p>
@@ -13438,7 +13622,21 @@
         <w:rPr>
           <w:b/>
         </w:rPr>
-        <w:t>*All pertinent Employees with Alta Avionic s, LLC. will be entered and maintained under the Roster of Repair Station Personnel. Alta Avionics,  LLC. will not limit employees to location unless specified under “Inspector’s Limitations” or “Employee Summaries”.</w:t>
+        <w:t xml:space="preserve">*All pertinent Employees with Alta Avionic s, LLC. will be entered and maintained under the Roster of Repair Station Personnel. Alta </w:t>
+      </w:r>
+      <w:proofErr w:type="gramStart"/>
+      <w:r>
+        <w:rPr>
+          <w:b/>
+        </w:rPr>
+        <w:t>Avionics,  LLC</w:t>
+      </w:r>
+      <w:proofErr w:type="gramEnd"/>
+      <w:r>
+        <w:rPr>
+          <w:b/>
+        </w:rPr>
+        <w:t>. will not limit employees to location unless specified under “Inspector’s Limitations” or “Employee Summaries”.</w:t>
       </w:r>
     </w:p>
     <w:p>
@@ -13448,7 +13646,15 @@
       <w:bookmarkStart w:id="34" w:name="_Toc58755578"/>
       <w:r>
         <w:lastRenderedPageBreak/>
-        <w:t>Housing And Facilities</w:t>
+        <w:t xml:space="preserve">Housing </w:t>
+      </w:r>
+      <w:proofErr w:type="gramStart"/>
+      <w:r>
+        <w:t>And</w:t>
+      </w:r>
+      <w:proofErr w:type="gramEnd"/>
+      <w:r>
+        <w:t xml:space="preserve"> Facilities</w:t>
       </w:r>
       <w:bookmarkEnd w:id="34"/>
     </w:p>
@@ -13511,7 +13717,13 @@
     </w:p>
     <w:p>
       <w:r>
-        <w:t>The hanger is a metal building with floor constructed of reinforced concrete .Storage room</w:t>
+        <w:t xml:space="preserve">The hanger is a metal building with floor constructed of reinforced concrete </w:t>
+      </w:r>
+      <w:r>
+        <w:t>s</w:t>
+      </w:r>
+      <w:r>
+        <w:t>torage room</w:t>
       </w:r>
       <w:r>
         <w:t xml:space="preserve"> </w:t>
@@ -13673,6 +13885,61 @@
         <w:t>Facilities Floor Plans</w:t>
       </w:r>
       <w:bookmarkEnd w:id="36"/>
+    </w:p>
+    <w:p>
+      <w:r>
+        <w:rPr>
+          <w:noProof/>
+        </w:rPr>
+        <w:drawing>
+          <wp:inline distT="0" distB="0" distL="0" distR="0" wp14:anchorId="1213FBE8" wp14:editId="11509417">
+            <wp:extent cx="5943600" cy="6383655"/>
+            <wp:effectExtent l="0" t="0" r="0" b="0"/>
+            <wp:docPr id="5" name="Picture 5"/>
+            <wp:cNvGraphicFramePr>
+              <a:graphicFrameLocks xmlns:a="http://schemas.openxmlformats.org/drawingml/2006/main" noChangeAspect="1"/>
+            </wp:cNvGraphicFramePr>
+            <a:graphic xmlns:a="http://schemas.openxmlformats.org/drawingml/2006/main">
+              <a:graphicData uri="http://schemas.openxmlformats.org/drawingml/2006/picture">
+                <pic:pic xmlns:pic="http://schemas.openxmlformats.org/drawingml/2006/picture">
+                  <pic:nvPicPr>
+                    <pic:cNvPr id="0" name="Picture 3"/>
+                    <pic:cNvPicPr>
+                      <a:picLocks noChangeAspect="1" noChangeArrowheads="1"/>
+                    </pic:cNvPicPr>
+                  </pic:nvPicPr>
+                  <pic:blipFill>
+                    <a:blip r:embed="rId19">
+                      <a:extLst>
+                        <a:ext uri="{28A0092B-C50C-407E-A947-70E740481C1C}">
+                          <a14:useLocalDpi xmlns:a14="http://schemas.microsoft.com/office/drawing/2010/main" val="0"/>
+                        </a:ext>
+                      </a:extLst>
+                    </a:blip>
+                    <a:srcRect/>
+                    <a:stretch>
+                      <a:fillRect/>
+                    </a:stretch>
+                  </pic:blipFill>
+                  <pic:spPr bwMode="auto">
+                    <a:xfrm>
+                      <a:off x="0" y="0"/>
+                      <a:ext cx="5943600" cy="6383655"/>
+                    </a:xfrm>
+                    <a:prstGeom prst="rect">
+                      <a:avLst/>
+                    </a:prstGeom>
+                    <a:noFill/>
+                    <a:ln>
+                      <a:noFill/>
+                    </a:ln>
+                  </pic:spPr>
+                </pic:pic>
+              </a:graphicData>
+            </a:graphic>
+          </wp:inline>
+        </w:drawing>
+      </w:r>
     </w:p>
     <w:p>
       <w:pPr>
@@ -14130,8 +14397,17 @@
           <w:sz w:val="24"/>
           <w:szCs w:val="24"/>
         </w:rPr>
-        <w:t>Handwritten - all handwritten signatures and initials are authorized on Return To</w:t>
-      </w:r>
+        <w:t xml:space="preserve">Handwritten - all handwritten signatures and initials are authorized on Return </w:t>
+      </w:r>
+      <w:proofErr w:type="gramStart"/>
+      <w:r>
+        <w:rPr>
+          <w:sz w:val="24"/>
+          <w:szCs w:val="24"/>
+        </w:rPr>
+        <w:t>To</w:t>
+      </w:r>
+      <w:proofErr w:type="gramEnd"/>
       <w:r>
         <w:rPr>
           <w:sz w:val="24"/>
@@ -14240,7 +14516,15 @@
       <w:bookmarkStart w:id="42" w:name="_Toc58755586"/>
       <w:r>
         <w:lastRenderedPageBreak/>
-        <w:t>Work Performed At Another Location</w:t>
+        <w:t xml:space="preserve">Work Performed </w:t>
+      </w:r>
+      <w:proofErr w:type="gramStart"/>
+      <w:r>
+        <w:t>At</w:t>
+      </w:r>
+      <w:proofErr w:type="gramEnd"/>
+      <w:r>
+        <w:t xml:space="preserve"> Another Location</w:t>
       </w:r>
       <w:bookmarkEnd w:id="42"/>
     </w:p>
@@ -14336,13 +14620,21 @@
       <w:bookmarkStart w:id="44" w:name="_Toc58755588"/>
       <w:r>
         <w:lastRenderedPageBreak/>
-        <w:t>Maintenance For Air Carriers</w:t>
+        <w:t xml:space="preserve">Maintenance </w:t>
+      </w:r>
+      <w:proofErr w:type="gramStart"/>
+      <w:r>
+        <w:t>For</w:t>
+      </w:r>
+      <w:proofErr w:type="gramEnd"/>
+      <w:r>
+        <w:t xml:space="preserve"> Air Carriers</w:t>
       </w:r>
       <w:bookmarkEnd w:id="44"/>
     </w:p>
     <w:p>
       <w:r>
-        <w:t>Maintenance, preventive maintenance, and alterations performed for certificate holders under CFR parts 121, 125, 135, and part 129, will be accomplished in accordance with the operator’s program, maintenance manual, or FAA approved inspection and/or  maintenance program as applicable.</w:t>
+        <w:t>Maintenance, preventive maintenance, and alterations performed for certificate holders under CFR parts 121, 125, 135, and part 129, will be accomplished in accordance with the operator’s program, maintenance manual, or FAA approved inspection and/or maintenance program as applicable.</w:t>
       </w:r>
     </w:p>
     <w:p>
@@ -14355,7 +14647,15 @@
     </w:p>
     <w:p>
       <w:r>
-        <w:t>Any maintenance operations, which, if improperly performed, could be critical to the safe flight of an aircraft, will be given a required inspection. An appropriately rated inspector, familiar with all inspection methods, techniques, and equipment, will be assigned to determine that the airworthiness requirements of CFR parts 121, 125, 135, and part 129, as applicable, have been met. The required inspection items specified by the operator will be maintained as RII items. The individual performing the RII inspection must be trained by the operator, and documented in the employee training records (KA-25) as found in the forms manual, and specifically designated by the operator, as RII authorized.</w:t>
+        <w:t xml:space="preserve">Any maintenance operations, which, if improperly performed, could be critical to the safe flight of an aircraft, will be given a required inspection. An appropriately rated inspector, familiar with all inspection methods, techniques, and equipment, will be assigned to determine that the airworthiness requirements of CFR parts 121, 125, 135, and part 129, as applicable, have been met. The required inspection items specified by the operator will be maintained as RII items. The individual performing the RII inspection must be trained by the operator, and documented in the employee training records (KA-25) as found in the </w:t>
+      </w:r>
+      <w:proofErr w:type="gramStart"/>
+      <w:r>
+        <w:t>forms</w:t>
+      </w:r>
+      <w:proofErr w:type="gramEnd"/>
+      <w:r>
+        <w:t xml:space="preserve"> manual, and specifically designated by the operator, as RII authorized.</w:t>
       </w:r>
     </w:p>
     <w:p>
@@ -14382,7 +14682,15 @@
         <w:t>Alta Avionics, LLC</w:t>
       </w:r>
       <w:r>
-        <w:t>. will adhere to all maintenance for air carriers requirements set forth by the FAA accepted Repair Station Manual where applicable.</w:t>
+        <w:t xml:space="preserve">. will adhere to all maintenance for air </w:t>
+      </w:r>
+      <w:proofErr w:type="gramStart"/>
+      <w:r>
+        <w:t>carriers</w:t>
+      </w:r>
+      <w:proofErr w:type="gramEnd"/>
+      <w:r>
+        <w:t xml:space="preserve"> requirements set forth by the FAA accepted Repair Station Manual where applicable.</w:t>
       </w:r>
     </w:p>
     <w:p>
@@ -14709,19 +15017,27 @@
     </w:p>
     <w:p>
       <w:r>
-        <w:t xml:space="preserve">This document will be maintained by the QA Manager and will be stored on </w:t>
-      </w:r>
-      <w:r>
-        <w:t>Alta Avionics, LLC</w:t>
-      </w:r>
-      <w:r>
-        <w:t xml:space="preserve">. computer system. </w:t>
-      </w:r>
-      <w:r>
-        <w:t>Alta Avionics, LLC</w:t>
-      </w:r>
-      <w:r>
-        <w:t>. will provide a direct link on every computer terminal for manual access for all employees. A computer system data backup will be performed once each month, with rolling data ‘snapshots’ each day, and that data will be used to restore repair station data in the event of computer failure.</w:t>
+        <w:t xml:space="preserve">This document will be maintained by the QA Manager and will be </w:t>
+      </w:r>
+      <w:r>
+        <w:rPr>
+          <w:color w:val="0D0D0D" w:themeColor="text1" w:themeTint="F2"/>
+        </w:rPr>
+        <w:t xml:space="preserve">stored </w:t>
+      </w:r>
+      <w:r>
+        <w:rPr>
+          <w:rFonts w:cs="Arial"/>
+          <w:color w:val="0D0D0D" w:themeColor="text1" w:themeTint="F2"/>
+        </w:rPr>
+        <w:t>at Alta Avionics, LLC.</w:t>
+      </w:r>
+      <w:r>
+        <w:rPr>
+          <w:rFonts w:cs="Arial"/>
+          <w:color w:val="0D0D0D" w:themeColor="text1" w:themeTint="F2"/>
+        </w:rPr>
+        <w:t xml:space="preserve"> and be available to all employees</w:t>
       </w:r>
     </w:p>
     <w:p>
@@ -14909,7 +15225,6 @@
         <w:spacing w:line="240" w:lineRule="auto"/>
       </w:pPr>
       <w:r>
-        <w:lastRenderedPageBreak/>
         <w:t>Alta Avionics, LLC</w:t>
       </w:r>
       <w:r>
@@ -14989,47 +15304,82 @@
       <w:bookmarkEnd w:id="49"/>
     </w:p>
     <w:p>
-      <w:r>
-        <w:t>Alta Avionics, LLC</w:t>
-      </w:r>
-      <w:r>
-        <w:t xml:space="preserve">. will utilize a company work order, identified by a number, containing the customer’s name, date, and appropriate identification required to identify any part, unit, or aircraft or Repair Station number. This work order will list all work that is to be accomplished, in sufficient detail to be readily understandable to the technician. The work order, and documentation contained within, will be maintained in electronic form in </w:t>
-      </w:r>
-      <w:r>
-        <w:t>Alta</w:t>
-      </w:r>
-      <w:r>
-        <w:t xml:space="preserve"> Avionics’ computer system for a period of not less than two years.</w:t>
-      </w:r>
-    </w:p>
-    <w:p>
-      <w:r>
-        <w:t>A computer system data backup will be performed once each month, with rolling data ‘snapshots’ each day, and that data will be used to restore repair station data in the</w:t>
-      </w:r>
-      <w:r>
-        <w:t xml:space="preserve"> </w:t>
-      </w:r>
-      <w:r>
-        <w:t>event of computer failure.</w:t>
-      </w:r>
-    </w:p>
-    <w:p>
-      <w:r>
-        <w:t xml:space="preserve">All records received, generated, and maintained by </w:t>
-      </w:r>
-      <w:r>
-        <w:t>Alta Avionics, LLC</w:t>
-      </w:r>
-      <w:r>
-        <w:t>. will conform</w:t>
-      </w:r>
-      <w:r>
-        <w:t xml:space="preserve"> </w:t>
-      </w:r>
-      <w:r>
-        <w:t>to 14 CFR Part 43.</w:t>
-      </w:r>
-    </w:p>
+      <w:pPr>
+        <w:rPr>
+          <w:rFonts w:cs="Arial"/>
+          <w:color w:val="auto"/>
+          <w:sz w:val="20"/>
+          <w:szCs w:val="20"/>
+        </w:rPr>
+      </w:pPr>
+      <w:r>
+        <w:rPr>
+          <w:rFonts w:cs="Arial"/>
+          <w:color w:val="auto"/>
+          <w:sz w:val="20"/>
+          <w:szCs w:val="20"/>
+        </w:rPr>
+        <w:t>Alta Avionics, LLC. will utilize a company work order, identified by a number, containing the customer’s name, date, and appropriate identification required to identify any part, unit, or aircraft or Repair Station number.</w:t>
+      </w:r>
+    </w:p>
+    <w:p>
+      <w:pPr>
+        <w:rPr>
+          <w:rFonts w:cs="Arial"/>
+          <w:color w:val="auto"/>
+          <w:sz w:val="20"/>
+          <w:szCs w:val="20"/>
+        </w:rPr>
+      </w:pPr>
+      <w:r>
+        <w:rPr>
+          <w:rFonts w:cs="Arial"/>
+          <w:color w:val="auto"/>
+          <w:sz w:val="20"/>
+          <w:szCs w:val="20"/>
+        </w:rPr>
+        <w:t xml:space="preserve">The work order will list all work that is to be accomplished, in sufficient detail to be readily understandable to the technician. </w:t>
+      </w:r>
+    </w:p>
+    <w:p>
+      <w:pPr>
+        <w:rPr>
+          <w:rFonts w:cs="Arial"/>
+          <w:color w:val="auto"/>
+          <w:sz w:val="20"/>
+          <w:szCs w:val="20"/>
+        </w:rPr>
+      </w:pPr>
+      <w:r>
+        <w:rPr>
+          <w:rFonts w:cs="Arial"/>
+          <w:color w:val="auto"/>
+          <w:sz w:val="20"/>
+          <w:szCs w:val="20"/>
+        </w:rPr>
+        <w:t>The work order, and documentation contained within, will be maintained at Alta Avionics, LLC for a period of not less than two years.</w:t>
+      </w:r>
+    </w:p>
+    <w:p>
+      <w:pPr>
+        <w:rPr>
+          <w:rFonts w:cs="Arial"/>
+          <w:color w:val="auto"/>
+          <w:sz w:val="20"/>
+          <w:szCs w:val="20"/>
+        </w:rPr>
+      </w:pPr>
+      <w:r>
+        <w:rPr>
+          <w:rFonts w:cs="Arial"/>
+          <w:color w:val="auto"/>
+          <w:sz w:val="20"/>
+          <w:szCs w:val="20"/>
+        </w:rPr>
+        <w:t>All records received, generated, and maintained by Alta Avionics, LLC. will conform to 14 CFR Part 43.</w:t>
+      </w:r>
+    </w:p>
+    <w:p/>
     <w:p>
       <w:pPr>
         <w:pStyle w:val="Heading2"/>

</xml_diff>

<commit_message>
removed rev. from bottom of pages removed dated from bottom of page
</commit_message>
<xml_diff>
--- a/RSM/Alta Avionics Master.docx
+++ b/RSM/Alta Avionics Master.docx
@@ -260,9 +260,12 @@
           <w:sz w:val="36"/>
         </w:rPr>
         <w:sectPr>
-          <w:headerReference w:type="default" r:id="rId9"/>
-          <w:footerReference w:type="default" r:id="rId10"/>
-          <w:footerReference w:type="first" r:id="rId11"/>
+          <w:headerReference w:type="even" r:id="rId9"/>
+          <w:headerReference w:type="default" r:id="rId10"/>
+          <w:footerReference w:type="even" r:id="rId11"/>
+          <w:footerReference w:type="default" r:id="rId12"/>
+          <w:headerReference w:type="first" r:id="rId13"/>
+          <w:footerReference w:type="first" r:id="rId14"/>
           <w:pgSz w:w="12240" w:h="15840"/>
           <w:pgMar w:top="1440" w:right="1440" w:bottom="1440" w:left="1440" w:header="720" w:footer="720" w:gutter="0"/>
           <w:cols w:space="720"/>
@@ -285,11 +288,11 @@
       <w:pPr>
         <w:pStyle w:val="Heading1"/>
       </w:pPr>
-      <w:bookmarkStart w:id="4" w:name="_Toc58854720"/>
+      <w:bookmarkStart w:id="1" w:name="_Toc58854720"/>
       <w:r>
         <w:t>Record of Revision</w:t>
       </w:r>
-      <w:bookmarkEnd w:id="4"/>
+      <w:bookmarkEnd w:id="1"/>
     </w:p>
     <w:tbl>
       <w:tblPr>
@@ -478,12 +481,12 @@
       <w:pPr>
         <w:pStyle w:val="Heading1"/>
       </w:pPr>
-      <w:bookmarkStart w:id="5" w:name="_Toc58854721"/>
-      <w:bookmarkStart w:id="6" w:name="ListOfEffectivePages"/>
+      <w:bookmarkStart w:id="2" w:name="_Toc58854721"/>
+      <w:bookmarkStart w:id="3" w:name="ListOfEffectivePages"/>
       <w:r>
         <w:t>List of Effective Pages</w:t>
       </w:r>
-      <w:bookmarkEnd w:id="5"/>
+      <w:bookmarkEnd w:id="2"/>
     </w:p>
     <w:tbl>
       <w:tblPr>
@@ -7435,7 +7438,7 @@
           </w:p>
         </w:tc>
       </w:tr>
-      <w:bookmarkEnd w:id="6"/>
+      <w:bookmarkEnd w:id="3"/>
     </w:tbl>
     <w:p>
       <w:pPr>
@@ -7465,7 +7468,7 @@
         </w:rPr>
       </w:pPr>
     </w:p>
-    <w:bookmarkStart w:id="7" w:name="_Toc58854722" w:displacedByCustomXml="next"/>
+    <w:bookmarkStart w:id="4" w:name="_Toc58854722" w:displacedByCustomXml="next"/>
     <w:sdt>
       <w:sdtPr>
         <w:rPr>
@@ -7495,7 +7498,7 @@
           <w:r>
             <w:t>Table of Contents</w:t>
           </w:r>
-          <w:bookmarkEnd w:id="7"/>
+          <w:bookmarkEnd w:id="4"/>
           <w:r>
             <w:t xml:space="preserve"> </w:t>
           </w:r>
@@ -12913,12 +12916,12 @@
       <w:pPr>
         <w:pStyle w:val="Heading1"/>
       </w:pPr>
-      <w:bookmarkStart w:id="8" w:name="_Toc58854723"/>
+      <w:bookmarkStart w:id="5" w:name="_Toc58854723"/>
       <w:r>
         <w:lastRenderedPageBreak/>
         <w:t>Introduction</w:t>
       </w:r>
-      <w:bookmarkEnd w:id="8"/>
+      <w:bookmarkEnd w:id="5"/>
     </w:p>
     <w:p>
       <w:pPr>
@@ -13188,12 +13191,12 @@
       <w:pPr>
         <w:pStyle w:val="Heading1"/>
       </w:pPr>
-      <w:bookmarkStart w:id="9" w:name="_Toc58854724"/>
+      <w:bookmarkStart w:id="6" w:name="_Toc58854724"/>
       <w:r>
         <w:lastRenderedPageBreak/>
         <w:t>Manual Control</w:t>
       </w:r>
-      <w:bookmarkEnd w:id="9"/>
+      <w:bookmarkEnd w:id="6"/>
     </w:p>
     <w:p>
       <w:pPr>
@@ -13516,11 +13519,11 @@
       <w:pPr>
         <w:pStyle w:val="Heading2"/>
       </w:pPr>
-      <w:bookmarkStart w:id="10" w:name="_Toc58854725"/>
+      <w:bookmarkStart w:id="7" w:name="_Toc58854725"/>
       <w:r>
         <w:t>Satellite Facilities</w:t>
       </w:r>
-      <w:bookmarkEnd w:id="10"/>
+      <w:bookmarkEnd w:id="7"/>
     </w:p>
     <w:p>
       <w:pPr>
@@ -13546,12 +13549,12 @@
       <w:pPr>
         <w:pStyle w:val="Heading1"/>
       </w:pPr>
-      <w:bookmarkStart w:id="11" w:name="_Toc58854726"/>
+      <w:bookmarkStart w:id="8" w:name="_Toc58854726"/>
       <w:r>
         <w:lastRenderedPageBreak/>
         <w:t>Organizational Chart</w:t>
       </w:r>
-      <w:bookmarkEnd w:id="11"/>
+      <w:bookmarkEnd w:id="8"/>
     </w:p>
     <w:p>
       <w:pPr>
@@ -13573,7 +13576,7 @@
             <wp:cNvGraphicFramePr/>
             <a:graphic xmlns:a="http://schemas.openxmlformats.org/drawingml/2006/main">
               <a:graphicData uri="http://schemas.openxmlformats.org/drawingml/2006/diagram">
-                <dgm:relIds xmlns:dgm="http://schemas.openxmlformats.org/drawingml/2006/diagram" xmlns:r="http://schemas.openxmlformats.org/officeDocument/2006/relationships" r:dm="rId12" r:lo="rId13" r:qs="rId14" r:cs="rId15"/>
+                <dgm:relIds xmlns:dgm="http://schemas.openxmlformats.org/drawingml/2006/diagram" xmlns:r="http://schemas.openxmlformats.org/officeDocument/2006/relationships" r:dm="rId15" r:lo="rId16" r:qs="rId17" r:cs="rId18"/>
               </a:graphicData>
             </a:graphic>
           </wp:inline>
@@ -13613,11 +13616,11 @@
       <w:pPr>
         <w:pStyle w:val="Heading2"/>
       </w:pPr>
-      <w:bookmarkStart w:id="12" w:name="_Toc58854727"/>
+      <w:bookmarkStart w:id="9" w:name="_Toc58854727"/>
       <w:r>
         <w:t>President</w:t>
       </w:r>
-      <w:bookmarkEnd w:id="12"/>
+      <w:bookmarkEnd w:id="9"/>
     </w:p>
     <w:p>
       <w:pPr>
@@ -13724,12 +13727,12 @@
       <w:pPr>
         <w:pStyle w:val="Heading2"/>
       </w:pPr>
-      <w:bookmarkStart w:id="13" w:name="_Toc58854728"/>
+      <w:bookmarkStart w:id="10" w:name="_Toc58854728"/>
       <w:r>
         <w:lastRenderedPageBreak/>
         <w:t>General Manager</w:t>
       </w:r>
-      <w:bookmarkEnd w:id="13"/>
+      <w:bookmarkEnd w:id="10"/>
     </w:p>
     <w:p>
       <w:pPr>
@@ -13898,12 +13901,12 @@
       <w:pPr>
         <w:pStyle w:val="Heading2"/>
       </w:pPr>
-      <w:bookmarkStart w:id="14" w:name="_Toc58854729"/>
+      <w:bookmarkStart w:id="11" w:name="_Toc58854729"/>
       <w:r>
         <w:lastRenderedPageBreak/>
         <w:t>Accountable Manager</w:t>
       </w:r>
-      <w:bookmarkEnd w:id="14"/>
+      <w:bookmarkEnd w:id="11"/>
     </w:p>
     <w:p>
       <w:pPr>
@@ -14081,12 +14084,12 @@
       <w:pPr>
         <w:pStyle w:val="Heading2"/>
       </w:pPr>
-      <w:bookmarkStart w:id="15" w:name="_Toc58854730"/>
+      <w:bookmarkStart w:id="12" w:name="_Toc58854730"/>
       <w:r>
         <w:lastRenderedPageBreak/>
         <w:t>Chief Inspector</w:t>
       </w:r>
-      <w:bookmarkEnd w:id="15"/>
+      <w:bookmarkEnd w:id="12"/>
     </w:p>
     <w:p>
       <w:pPr>
@@ -14495,12 +14498,12 @@
       <w:pPr>
         <w:pStyle w:val="Heading2"/>
       </w:pPr>
-      <w:bookmarkStart w:id="16" w:name="_Toc58854731"/>
+      <w:bookmarkStart w:id="13" w:name="_Toc58854731"/>
       <w:r>
         <w:lastRenderedPageBreak/>
         <w:t>FAA Coordinator</w:t>
       </w:r>
-      <w:bookmarkEnd w:id="16"/>
+      <w:bookmarkEnd w:id="13"/>
     </w:p>
     <w:p>
       <w:pPr>
@@ -14662,12 +14665,12 @@
       <w:pPr>
         <w:pStyle w:val="Heading2"/>
       </w:pPr>
-      <w:bookmarkStart w:id="17" w:name="_Toc58854732"/>
+      <w:bookmarkStart w:id="14" w:name="_Toc58854732"/>
       <w:r>
         <w:lastRenderedPageBreak/>
         <w:t>Quality Assurance Manager</w:t>
       </w:r>
-      <w:bookmarkEnd w:id="17"/>
+      <w:bookmarkEnd w:id="14"/>
     </w:p>
     <w:p>
       <w:pPr>
@@ -14882,12 +14885,12 @@
       <w:pPr>
         <w:pStyle w:val="Heading2"/>
       </w:pPr>
-      <w:bookmarkStart w:id="18" w:name="_Toc58854733"/>
+      <w:bookmarkStart w:id="15" w:name="_Toc58854733"/>
       <w:r>
         <w:lastRenderedPageBreak/>
         <w:t>Facility Manager</w:t>
       </w:r>
-      <w:bookmarkEnd w:id="18"/>
+      <w:bookmarkEnd w:id="15"/>
     </w:p>
     <w:p>
       <w:pPr>
@@ -15167,12 +15170,12 @@
       <w:pPr>
         <w:pStyle w:val="Heading2"/>
       </w:pPr>
-      <w:bookmarkStart w:id="19" w:name="_Toc58854734"/>
+      <w:bookmarkStart w:id="16" w:name="_Toc58854734"/>
       <w:r>
         <w:lastRenderedPageBreak/>
         <w:t>Installation Inspector</w:t>
       </w:r>
-      <w:bookmarkEnd w:id="19"/>
+      <w:bookmarkEnd w:id="16"/>
     </w:p>
     <w:p>
       <w:pPr>
@@ -15377,12 +15380,12 @@
       <w:pPr>
         <w:pStyle w:val="Heading2"/>
       </w:pPr>
-      <w:bookmarkStart w:id="20" w:name="_Toc58854735"/>
+      <w:bookmarkStart w:id="17" w:name="_Toc58854735"/>
       <w:r>
         <w:lastRenderedPageBreak/>
         <w:t>Service Inspector</w:t>
       </w:r>
-      <w:bookmarkEnd w:id="20"/>
+      <w:bookmarkEnd w:id="17"/>
     </w:p>
     <w:p>
       <w:pPr>
@@ -15581,7 +15584,7 @@
       <w:pPr>
         <w:pStyle w:val="Heading2"/>
       </w:pPr>
-      <w:bookmarkStart w:id="21" w:name="_Toc58854736"/>
+      <w:bookmarkStart w:id="18" w:name="_Toc58854736"/>
       <w:r>
         <w:lastRenderedPageBreak/>
         <w:t>Parts</w:t>
@@ -15589,7 +15592,7 @@
       <w:r>
         <w:t xml:space="preserve"> Inspector</w:t>
       </w:r>
-      <w:bookmarkEnd w:id="21"/>
+      <w:bookmarkEnd w:id="18"/>
     </w:p>
     <w:p>
       <w:pPr>
@@ -15766,12 +15769,12 @@
       <w:pPr>
         <w:pStyle w:val="Heading2"/>
       </w:pPr>
-      <w:bookmarkStart w:id="22" w:name="_Toc58854737"/>
+      <w:bookmarkStart w:id="19" w:name="_Toc58854737"/>
       <w:r>
         <w:lastRenderedPageBreak/>
         <w:t>Installation Department Supervisor</w:t>
       </w:r>
-      <w:bookmarkEnd w:id="22"/>
+      <w:bookmarkEnd w:id="19"/>
     </w:p>
     <w:p>
       <w:pPr>
@@ -15976,7 +15979,7 @@
       <w:pPr>
         <w:pStyle w:val="Heading2"/>
       </w:pPr>
-      <w:bookmarkStart w:id="23" w:name="_Toc58854738"/>
+      <w:bookmarkStart w:id="20" w:name="_Toc58854738"/>
       <w:r>
         <w:lastRenderedPageBreak/>
         <w:t xml:space="preserve">Service </w:t>
@@ -15985,7 +15988,7 @@
       <w:r>
         <w:t>Department  Supervisor</w:t>
       </w:r>
-      <w:bookmarkEnd w:id="23"/>
+      <w:bookmarkEnd w:id="20"/>
       <w:proofErr w:type="gramEnd"/>
     </w:p>
     <w:p>
@@ -16335,12 +16338,12 @@
       <w:pPr>
         <w:pStyle w:val="Heading2"/>
       </w:pPr>
-      <w:bookmarkStart w:id="24" w:name="_Toc58854739"/>
+      <w:bookmarkStart w:id="21" w:name="_Toc58854739"/>
       <w:r>
         <w:lastRenderedPageBreak/>
         <w:t>Instrument Department Supervisor</w:t>
       </w:r>
-      <w:bookmarkEnd w:id="24"/>
+      <w:bookmarkEnd w:id="21"/>
     </w:p>
     <w:p>
       <w:pPr>
@@ -16521,12 +16524,12 @@
       <w:pPr>
         <w:pStyle w:val="Heading2"/>
       </w:pPr>
-      <w:bookmarkStart w:id="25" w:name="_Toc58854740"/>
+      <w:bookmarkStart w:id="22" w:name="_Toc58854740"/>
       <w:r>
         <w:lastRenderedPageBreak/>
         <w:t>Administration Staff</w:t>
       </w:r>
-      <w:bookmarkEnd w:id="25"/>
+      <w:bookmarkEnd w:id="22"/>
     </w:p>
     <w:p>
       <w:pPr>
@@ -16608,12 +16611,12 @@
       <w:pPr>
         <w:pStyle w:val="Heading2"/>
       </w:pPr>
-      <w:bookmarkStart w:id="26" w:name="_Toc58854741"/>
+      <w:bookmarkStart w:id="23" w:name="_Toc58854741"/>
       <w:r>
         <w:lastRenderedPageBreak/>
         <w:t>Installation Technician</w:t>
       </w:r>
-      <w:bookmarkEnd w:id="26"/>
+      <w:bookmarkEnd w:id="23"/>
     </w:p>
     <w:p>
       <w:pPr>
@@ -16713,7 +16716,7 @@
       <w:pPr>
         <w:pStyle w:val="Heading2"/>
       </w:pPr>
-      <w:bookmarkStart w:id="27" w:name="_Toc58854742"/>
+      <w:bookmarkStart w:id="24" w:name="_Toc58854742"/>
       <w:r>
         <w:lastRenderedPageBreak/>
         <w:t xml:space="preserve">Service </w:t>
@@ -16721,7 +16724,7 @@
       <w:r>
         <w:t>Technician</w:t>
       </w:r>
-      <w:bookmarkEnd w:id="27"/>
+      <w:bookmarkEnd w:id="24"/>
     </w:p>
     <w:p>
       <w:pPr>
@@ -16864,8 +16867,8 @@
           <w:rFonts w:ascii="Arial" w:hAnsi="Arial" w:cs="Arial"/>
         </w:rPr>
         <w:sectPr>
-          <w:headerReference w:type="default" r:id="rId17"/>
-          <w:footerReference w:type="default" r:id="rId18"/>
+          <w:headerReference w:type="default" r:id="rId20"/>
+          <w:footerReference w:type="default" r:id="rId21"/>
           <w:pgSz w:w="12240" w:h="15840"/>
           <w:pgMar w:top="1440" w:right="1440" w:bottom="1440" w:left="1440" w:header="720" w:footer="720" w:gutter="0"/>
           <w:pgNumType w:chapStyle="1"/>
@@ -16878,272 +16881,272 @@
       <w:pPr>
         <w:pStyle w:val="Heading1"/>
       </w:pPr>
-      <w:bookmarkStart w:id="28" w:name="_Toc58854743"/>
+      <w:bookmarkStart w:id="25" w:name="_Toc58854743"/>
       <w:r>
         <w:lastRenderedPageBreak/>
         <w:t>Roster of Repair Station Personnel</w:t>
       </w:r>
+      <w:bookmarkEnd w:id="25"/>
+    </w:p>
+    <w:p>
+      <w:pPr>
+        <w:rPr>
+          <w:rFonts w:ascii="Arial" w:hAnsi="Arial" w:cs="Arial"/>
+          <w:color w:val="auto"/>
+        </w:rPr>
+      </w:pPr>
+      <w:r>
+        <w:rPr>
+          <w:rFonts w:ascii="Arial" w:hAnsi="Arial" w:cs="Arial"/>
+        </w:rPr>
+        <w:t xml:space="preserve">The Roster of Repair Station Personnel is maintained by the QA Manager and will be stored on </w:t>
+      </w:r>
+      <w:r>
+        <w:rPr>
+          <w:rFonts w:ascii="Arial" w:hAnsi="Arial" w:cs="Arial"/>
+        </w:rPr>
+        <w:t>Alta Avionics, LLC</w:t>
+      </w:r>
+      <w:r>
+        <w:rPr>
+          <w:rFonts w:ascii="Arial" w:hAnsi="Arial" w:cs="Arial"/>
+        </w:rPr>
+        <w:t xml:space="preserve">. main computer server. Alta Avionics, LLC. </w:t>
+      </w:r>
+      <w:r>
+        <w:rPr>
+          <w:rFonts w:ascii="Arial" w:hAnsi="Arial" w:cs="Arial"/>
+          <w:color w:val="auto"/>
+        </w:rPr>
+        <w:t xml:space="preserve">The Roster of Repair Station Personnel is maintained by the QA Manager and is stored by hard copy in a controlled location OR digitally on an Alta Avionics Computer. </w:t>
+      </w:r>
+    </w:p>
+    <w:p>
+      <w:pPr>
+        <w:rPr>
+          <w:rFonts w:ascii="Arial" w:hAnsi="Arial" w:cs="Arial"/>
+        </w:rPr>
+      </w:pPr>
+      <w:r>
+        <w:rPr>
+          <w:rFonts w:ascii="Arial" w:hAnsi="Arial" w:cs="Arial"/>
+        </w:rPr>
+        <w:t xml:space="preserve">Changes to the Roster of Repair Station Personnel caused by termination, reassignment, change in duties or scope of assignment, or the addition of personnel must be made within 5 business days. Repairman Certificates will be applied for in accordance with 14 CFR Part 65. </w:t>
+      </w:r>
+    </w:p>
+    <w:p>
+      <w:pPr>
+        <w:rPr>
+          <w:rFonts w:ascii="Arial" w:hAnsi="Arial" w:cs="Arial"/>
+          <w:color w:val="auto"/>
+        </w:rPr>
+      </w:pPr>
+      <w:r>
+        <w:rPr>
+          <w:rFonts w:ascii="Arial" w:hAnsi="Arial" w:cs="Arial"/>
+        </w:rPr>
+        <w:t xml:space="preserve">Upon </w:t>
+      </w:r>
+      <w:r>
+        <w:rPr>
+          <w:rFonts w:ascii="Arial" w:hAnsi="Arial" w:cs="Arial"/>
+        </w:rPr>
+        <w:t>termination</w:t>
+      </w:r>
+      <w:r>
+        <w:rPr>
+          <w:rFonts w:ascii="Arial" w:hAnsi="Arial" w:cs="Arial"/>
+        </w:rPr>
+        <w:t xml:space="preserve"> employment at Alta Avionic s,</w:t>
+      </w:r>
+      <w:r>
+        <w:rPr>
+          <w:rFonts w:ascii="Arial" w:hAnsi="Arial" w:cs="Arial"/>
+        </w:rPr>
+        <w:t xml:space="preserve"> </w:t>
+      </w:r>
+      <w:r>
+        <w:rPr>
+          <w:rFonts w:ascii="Arial" w:hAnsi="Arial" w:cs="Arial"/>
+        </w:rPr>
+        <w:t>LLC,</w:t>
+      </w:r>
+      <w:r>
+        <w:rPr>
+          <w:rFonts w:ascii="Arial" w:hAnsi="Arial" w:cs="Arial"/>
+          <w:color w:val="auto"/>
+        </w:rPr>
+        <w:t xml:space="preserve"> The Roster of Repair Station Personnel is maintained by the QA Manager and is stored by hard copy in a controlled location OR digitally on </w:t>
+      </w:r>
+      <w:proofErr w:type="gramStart"/>
+      <w:r>
+        <w:rPr>
+          <w:rFonts w:ascii="Arial" w:hAnsi="Arial" w:cs="Arial"/>
+          <w:color w:val="auto"/>
+        </w:rPr>
+        <w:t>a an</w:t>
+      </w:r>
+      <w:proofErr w:type="gramEnd"/>
+      <w:r>
+        <w:rPr>
+          <w:rFonts w:ascii="Arial" w:hAnsi="Arial" w:cs="Arial"/>
+          <w:color w:val="auto"/>
+        </w:rPr>
+        <w:t xml:space="preserve"> Alta Avionics Computer. </w:t>
+      </w:r>
+    </w:p>
+    <w:p>
+      <w:pPr>
+        <w:rPr>
+          <w:rFonts w:ascii="Arial" w:hAnsi="Arial" w:cs="Arial"/>
+        </w:rPr>
+      </w:pPr>
+    </w:p>
+    <w:p>
+      <w:pPr>
+        <w:rPr>
+          <w:rFonts w:ascii="Arial" w:hAnsi="Arial" w:cs="Arial"/>
+        </w:rPr>
+      </w:pPr>
+      <w:r>
+        <w:rPr>
+          <w:rFonts w:ascii="Arial" w:hAnsi="Arial" w:cs="Arial"/>
+        </w:rPr>
+        <w:t>The Roster contains the following sections:</w:t>
+      </w:r>
+    </w:p>
+    <w:p>
+      <w:pPr>
+        <w:rPr>
+          <w:rFonts w:ascii="Arial" w:hAnsi="Arial" w:cs="Arial"/>
+        </w:rPr>
+      </w:pPr>
+    </w:p>
+    <w:p>
+      <w:pPr>
+        <w:pStyle w:val="Heading2"/>
+      </w:pPr>
+      <w:bookmarkStart w:id="26" w:name="_Toc58854744"/>
+      <w:r>
+        <w:t xml:space="preserve">Roster </w:t>
+      </w:r>
+      <w:proofErr w:type="gramStart"/>
+      <w:r>
+        <w:t>Of</w:t>
+      </w:r>
+      <w:proofErr w:type="gramEnd"/>
+      <w:r>
+        <w:t xml:space="preserve"> Supervisory Personnel</w:t>
+      </w:r>
+      <w:bookmarkEnd w:id="26"/>
+    </w:p>
+    <w:p>
+      <w:pPr>
+        <w:rPr>
+          <w:rFonts w:ascii="Arial" w:hAnsi="Arial" w:cs="Arial"/>
+        </w:rPr>
+      </w:pPr>
+      <w:r>
+        <w:rPr>
+          <w:rFonts w:ascii="Arial" w:hAnsi="Arial" w:cs="Arial"/>
+        </w:rPr>
+        <w:t>This section contains the names of the supervisors, their FAA certificate numbers, and the departments over which they are responsible.</w:t>
+      </w:r>
+    </w:p>
+    <w:p>
+      <w:pPr>
+        <w:pStyle w:val="Heading2"/>
+      </w:pPr>
+      <w:bookmarkStart w:id="27" w:name="_Toc58854745"/>
+      <w:r>
+        <w:t xml:space="preserve">Roster </w:t>
+      </w:r>
+      <w:proofErr w:type="gramStart"/>
+      <w:r>
+        <w:t>Of</w:t>
+      </w:r>
+      <w:proofErr w:type="gramEnd"/>
+      <w:r>
+        <w:t xml:space="preserve"> Inspection Personnel</w:t>
+      </w:r>
+      <w:bookmarkEnd w:id="27"/>
+    </w:p>
+    <w:p>
+      <w:pPr>
+        <w:rPr>
+          <w:rFonts w:ascii="Arial" w:hAnsi="Arial" w:cs="Arial"/>
+        </w:rPr>
+      </w:pPr>
+      <w:r>
+        <w:rPr>
+          <w:rFonts w:ascii="Arial" w:hAnsi="Arial" w:cs="Arial"/>
+        </w:rPr>
+        <w:t>This section lists the only personnel authorized to return appliances and aircraft to service under the Repair Station certificate. The roster specifies the inspector's name, FAA certificate number, and the individual's inspection status.</w:t>
+      </w:r>
+    </w:p>
+    <w:p>
+      <w:pPr>
+        <w:pStyle w:val="Heading2"/>
+      </w:pPr>
+      <w:bookmarkStart w:id="28" w:name="_Toc58854746"/>
+      <w:r>
+        <w:t>Inspector’s Limitations</w:t>
+      </w:r>
       <w:bookmarkEnd w:id="28"/>
     </w:p>
     <w:p>
       <w:pPr>
         <w:rPr>
           <w:rFonts w:ascii="Arial" w:hAnsi="Arial" w:cs="Arial"/>
-          <w:color w:val="auto"/>
-        </w:rPr>
-      </w:pPr>
-      <w:r>
-        <w:rPr>
-          <w:rFonts w:ascii="Arial" w:hAnsi="Arial" w:cs="Arial"/>
-        </w:rPr>
-        <w:t xml:space="preserve">The Roster of Repair Station Personnel is maintained by the QA Manager and will be stored on </w:t>
-      </w:r>
-      <w:r>
-        <w:rPr>
-          <w:rFonts w:ascii="Arial" w:hAnsi="Arial" w:cs="Arial"/>
-        </w:rPr>
-        <w:t>Alta Avionics, LLC</w:t>
-      </w:r>
-      <w:r>
-        <w:rPr>
-          <w:rFonts w:ascii="Arial" w:hAnsi="Arial" w:cs="Arial"/>
-        </w:rPr>
-        <w:t xml:space="preserve">. main computer server. Alta Avionics, LLC. </w:t>
-      </w:r>
-      <w:r>
-        <w:rPr>
-          <w:rFonts w:ascii="Arial" w:hAnsi="Arial" w:cs="Arial"/>
-          <w:color w:val="auto"/>
-        </w:rPr>
-        <w:t xml:space="preserve">The Roster of Repair Station Personnel is maintained by the QA Manager and is stored by hard copy in a controlled location OR digitally on an Alta Avionics Computer. </w:t>
-      </w:r>
-    </w:p>
-    <w:p>
-      <w:pPr>
-        <w:rPr>
-          <w:rFonts w:ascii="Arial" w:hAnsi="Arial" w:cs="Arial"/>
-        </w:rPr>
-      </w:pPr>
-      <w:r>
-        <w:rPr>
-          <w:rFonts w:ascii="Arial" w:hAnsi="Arial" w:cs="Arial"/>
-        </w:rPr>
-        <w:t xml:space="preserve">Changes to the Roster of Repair Station Personnel caused by termination, reassignment, change in duties or scope of assignment, or the addition of personnel must be made within 5 business days. Repairman Certificates will be applied for in accordance with 14 CFR Part 65. </w:t>
-      </w:r>
-    </w:p>
-    <w:p>
-      <w:pPr>
-        <w:rPr>
-          <w:rFonts w:ascii="Arial" w:hAnsi="Arial" w:cs="Arial"/>
-          <w:color w:val="auto"/>
-        </w:rPr>
-      </w:pPr>
-      <w:r>
-        <w:rPr>
-          <w:rFonts w:ascii="Arial" w:hAnsi="Arial" w:cs="Arial"/>
-        </w:rPr>
-        <w:t xml:space="preserve">Upon </w:t>
-      </w:r>
-      <w:r>
-        <w:rPr>
-          <w:rFonts w:ascii="Arial" w:hAnsi="Arial" w:cs="Arial"/>
-        </w:rPr>
-        <w:t>termination</w:t>
-      </w:r>
-      <w:r>
-        <w:rPr>
-          <w:rFonts w:ascii="Arial" w:hAnsi="Arial" w:cs="Arial"/>
-        </w:rPr>
-        <w:t xml:space="preserve"> employment at Alta Avionic s,</w:t>
-      </w:r>
-      <w:r>
-        <w:rPr>
-          <w:rFonts w:ascii="Arial" w:hAnsi="Arial" w:cs="Arial"/>
-        </w:rPr>
-        <w:t xml:space="preserve"> </w:t>
-      </w:r>
-      <w:r>
-        <w:rPr>
-          <w:rFonts w:ascii="Arial" w:hAnsi="Arial" w:cs="Arial"/>
-        </w:rPr>
-        <w:t>LLC,</w:t>
-      </w:r>
-      <w:r>
-        <w:rPr>
-          <w:rFonts w:ascii="Arial" w:hAnsi="Arial" w:cs="Arial"/>
-          <w:color w:val="auto"/>
-        </w:rPr>
-        <w:t xml:space="preserve"> The Roster of Repair Station Personnel is maintained by the QA Manager and is stored by hard copy in a controlled location OR digitally on </w:t>
+        </w:rPr>
+      </w:pPr>
+      <w:r>
+        <w:rPr>
+          <w:rFonts w:ascii="Arial" w:hAnsi="Arial" w:cs="Arial"/>
+        </w:rPr>
+        <w:t>This section contains those inspectors whose ratings and/or locations are limited by the Repair Station.</w:t>
+      </w:r>
+    </w:p>
+    <w:p>
+      <w:pPr>
+        <w:pStyle w:val="Heading2"/>
+      </w:pPr>
+      <w:bookmarkStart w:id="29" w:name="_Toc58854747"/>
+      <w:r>
+        <w:t>Employee Summaries</w:t>
+      </w:r>
+      <w:bookmarkEnd w:id="29"/>
+    </w:p>
+    <w:p>
+      <w:pPr>
+        <w:rPr>
+          <w:rFonts w:ascii="Arial" w:hAnsi="Arial" w:cs="Arial"/>
+        </w:rPr>
+      </w:pPr>
+      <w:r>
+        <w:rPr>
+          <w:rFonts w:ascii="Arial" w:hAnsi="Arial" w:cs="Arial"/>
+        </w:rPr>
+        <w:t>This section includes employee summaries for supervisors, inspectors, and any employee working on aircraft, aircraft appliances, or any part thereof, under the Repair Station certificate.</w:t>
+      </w:r>
+    </w:p>
+    <w:p>
+      <w:pPr>
+        <w:pStyle w:val="Heading2"/>
+      </w:pPr>
+      <w:bookmarkStart w:id="30" w:name="_Toc58854748"/>
+      <w:r>
+        <w:t xml:space="preserve">Authorized Signatures </w:t>
       </w:r>
       <w:proofErr w:type="gramStart"/>
       <w:r>
-        <w:rPr>
-          <w:rFonts w:ascii="Arial" w:hAnsi="Arial" w:cs="Arial"/>
-          <w:color w:val="auto"/>
-        </w:rPr>
-        <w:t>a an</w:t>
+        <w:t>And</w:t>
       </w:r>
       <w:proofErr w:type="gramEnd"/>
       <w:r>
-        <w:rPr>
-          <w:rFonts w:ascii="Arial" w:hAnsi="Arial" w:cs="Arial"/>
-          <w:color w:val="auto"/>
-        </w:rPr>
-        <w:t xml:space="preserve"> Alta Avionics Computer. </w:t>
-      </w:r>
-    </w:p>
-    <w:p>
-      <w:pPr>
-        <w:rPr>
-          <w:rFonts w:ascii="Arial" w:hAnsi="Arial" w:cs="Arial"/>
-        </w:rPr>
-      </w:pPr>
-    </w:p>
-    <w:p>
-      <w:pPr>
-        <w:rPr>
-          <w:rFonts w:ascii="Arial" w:hAnsi="Arial" w:cs="Arial"/>
-        </w:rPr>
-      </w:pPr>
-      <w:r>
-        <w:rPr>
-          <w:rFonts w:ascii="Arial" w:hAnsi="Arial" w:cs="Arial"/>
-        </w:rPr>
-        <w:t>The Roster contains the following sections:</w:t>
-      </w:r>
-    </w:p>
-    <w:p>
-      <w:pPr>
-        <w:rPr>
-          <w:rFonts w:ascii="Arial" w:hAnsi="Arial" w:cs="Arial"/>
-        </w:rPr>
-      </w:pPr>
-    </w:p>
-    <w:p>
-      <w:pPr>
-        <w:pStyle w:val="Heading2"/>
-      </w:pPr>
-      <w:bookmarkStart w:id="29" w:name="_Toc58854744"/>
-      <w:r>
-        <w:t xml:space="preserve">Roster </w:t>
-      </w:r>
-      <w:proofErr w:type="gramStart"/>
-      <w:r>
-        <w:t>Of</w:t>
-      </w:r>
-      <w:proofErr w:type="gramEnd"/>
-      <w:r>
-        <w:t xml:space="preserve"> Supervisory Personnel</w:t>
-      </w:r>
-      <w:bookmarkEnd w:id="29"/>
-    </w:p>
-    <w:p>
-      <w:pPr>
-        <w:rPr>
-          <w:rFonts w:ascii="Arial" w:hAnsi="Arial" w:cs="Arial"/>
-        </w:rPr>
-      </w:pPr>
-      <w:r>
-        <w:rPr>
-          <w:rFonts w:ascii="Arial" w:hAnsi="Arial" w:cs="Arial"/>
-        </w:rPr>
-        <w:t>This section contains the names of the supervisors, their FAA certificate numbers, and the departments over which they are responsible.</w:t>
-      </w:r>
-    </w:p>
-    <w:p>
-      <w:pPr>
-        <w:pStyle w:val="Heading2"/>
-      </w:pPr>
-      <w:bookmarkStart w:id="30" w:name="_Toc58854745"/>
-      <w:r>
-        <w:t xml:space="preserve">Roster </w:t>
-      </w:r>
-      <w:proofErr w:type="gramStart"/>
-      <w:r>
-        <w:t>Of</w:t>
-      </w:r>
-      <w:proofErr w:type="gramEnd"/>
-      <w:r>
-        <w:t xml:space="preserve"> Inspection Personnel</w:t>
+        <w:t xml:space="preserve"> Initials</w:t>
       </w:r>
       <w:bookmarkEnd w:id="30"/>
-    </w:p>
-    <w:p>
-      <w:pPr>
-        <w:rPr>
-          <w:rFonts w:ascii="Arial" w:hAnsi="Arial" w:cs="Arial"/>
-        </w:rPr>
-      </w:pPr>
-      <w:r>
-        <w:rPr>
-          <w:rFonts w:ascii="Arial" w:hAnsi="Arial" w:cs="Arial"/>
-        </w:rPr>
-        <w:t>This section lists the only personnel authorized to return appliances and aircraft to service under the Repair Station certificate. The roster specifies the inspector's name, FAA certificate number, and the individual's inspection status.</w:t>
-      </w:r>
-    </w:p>
-    <w:p>
-      <w:pPr>
-        <w:pStyle w:val="Heading2"/>
-      </w:pPr>
-      <w:bookmarkStart w:id="31" w:name="_Toc58854746"/>
-      <w:r>
-        <w:t>Inspector’s Limitations</w:t>
-      </w:r>
-      <w:bookmarkEnd w:id="31"/>
-    </w:p>
-    <w:p>
-      <w:pPr>
-        <w:rPr>
-          <w:rFonts w:ascii="Arial" w:hAnsi="Arial" w:cs="Arial"/>
-        </w:rPr>
-      </w:pPr>
-      <w:r>
-        <w:rPr>
-          <w:rFonts w:ascii="Arial" w:hAnsi="Arial" w:cs="Arial"/>
-        </w:rPr>
-        <w:t>This section contains those inspectors whose ratings and/or locations are limited by the Repair Station.</w:t>
-      </w:r>
-    </w:p>
-    <w:p>
-      <w:pPr>
-        <w:pStyle w:val="Heading2"/>
-      </w:pPr>
-      <w:bookmarkStart w:id="32" w:name="_Toc58854747"/>
-      <w:r>
-        <w:t>Employee Summaries</w:t>
-      </w:r>
-      <w:bookmarkEnd w:id="32"/>
-    </w:p>
-    <w:p>
-      <w:pPr>
-        <w:rPr>
-          <w:rFonts w:ascii="Arial" w:hAnsi="Arial" w:cs="Arial"/>
-        </w:rPr>
-      </w:pPr>
-      <w:r>
-        <w:rPr>
-          <w:rFonts w:ascii="Arial" w:hAnsi="Arial" w:cs="Arial"/>
-        </w:rPr>
-        <w:t>This section includes employee summaries for supervisors, inspectors, and any employee working on aircraft, aircraft appliances, or any part thereof, under the Repair Station certificate.</w:t>
-      </w:r>
-    </w:p>
-    <w:p>
-      <w:pPr>
-        <w:pStyle w:val="Heading2"/>
-      </w:pPr>
-      <w:bookmarkStart w:id="33" w:name="_Toc58854748"/>
-      <w:r>
-        <w:t xml:space="preserve">Authorized Signatures </w:t>
-      </w:r>
-      <w:proofErr w:type="gramStart"/>
-      <w:r>
-        <w:t>And</w:t>
-      </w:r>
-      <w:proofErr w:type="gramEnd"/>
-      <w:r>
-        <w:t xml:space="preserve"> Initials</w:t>
-      </w:r>
-      <w:bookmarkEnd w:id="33"/>
     </w:p>
     <w:p>
       <w:pPr>
@@ -17196,7 +17199,7 @@
       <w:pPr>
         <w:pStyle w:val="Heading1"/>
       </w:pPr>
-      <w:bookmarkStart w:id="34" w:name="_Toc58854749"/>
+      <w:bookmarkStart w:id="31" w:name="_Toc58854749"/>
       <w:r>
         <w:lastRenderedPageBreak/>
         <w:t>Housing</w:t>
@@ -17212,7 +17215,7 @@
       <w:r>
         <w:t xml:space="preserve"> Facilities</w:t>
       </w:r>
-      <w:bookmarkEnd w:id="34"/>
+      <w:bookmarkEnd w:id="31"/>
     </w:p>
     <w:p>
       <w:pPr>
@@ -17495,12 +17498,12 @@
       <w:pPr>
         <w:pStyle w:val="Heading1"/>
       </w:pPr>
-      <w:bookmarkStart w:id="35" w:name="_Toc58854750"/>
+      <w:bookmarkStart w:id="32" w:name="_Toc58854750"/>
       <w:r>
         <w:lastRenderedPageBreak/>
         <w:t>Safety, Security, Fire Protection</w:t>
       </w:r>
-      <w:bookmarkEnd w:id="35"/>
+      <w:bookmarkEnd w:id="32"/>
     </w:p>
     <w:p>
       <w:pPr>
@@ -17641,12 +17644,12 @@
       <w:pPr>
         <w:pStyle w:val="Heading1"/>
       </w:pPr>
-      <w:bookmarkStart w:id="36" w:name="_Toc58854751"/>
+      <w:bookmarkStart w:id="33" w:name="_Toc58854751"/>
       <w:r>
         <w:lastRenderedPageBreak/>
         <w:t>Facilities Floor Plans</w:t>
       </w:r>
-      <w:bookmarkEnd w:id="36"/>
+      <w:bookmarkEnd w:id="33"/>
     </w:p>
     <w:p>
       <w:pPr>
@@ -17677,7 +17680,7 @@
                     </pic:cNvPicPr>
                   </pic:nvPicPr>
                   <pic:blipFill>
-                    <a:blip r:embed="rId19">
+                    <a:blip r:embed="rId22">
                       <a:extLst>
                         <a:ext uri="{28A0092B-C50C-407E-A947-70E740481C1C}">
                           <a14:useLocalDpi xmlns:a14="http://schemas.microsoft.com/office/drawing/2010/main" val="0"/>
@@ -17742,11 +17745,11 @@
       <w:pPr>
         <w:pStyle w:val="Heading1"/>
       </w:pPr>
-      <w:bookmarkStart w:id="37" w:name="_Toc58854752"/>
+      <w:bookmarkStart w:id="34" w:name="_Toc58854752"/>
       <w:r>
         <w:t>Equipment, Tools, Technical Data, And Materials</w:t>
       </w:r>
-      <w:bookmarkEnd w:id="37"/>
+      <w:bookmarkEnd w:id="34"/>
     </w:p>
     <w:p>
       <w:pPr>
@@ -18073,11 +18076,11 @@
       <w:pPr>
         <w:pStyle w:val="Heading2"/>
       </w:pPr>
-      <w:bookmarkStart w:id="38" w:name="_Toc58854753"/>
+      <w:bookmarkStart w:id="35" w:name="_Toc58854753"/>
       <w:r>
         <w:t>Satellite Facilities</w:t>
       </w:r>
-      <w:bookmarkEnd w:id="38"/>
+      <w:bookmarkEnd w:id="35"/>
     </w:p>
     <w:p>
       <w:pPr>
@@ -18230,12 +18233,12 @@
       <w:pPr>
         <w:pStyle w:val="Heading1"/>
       </w:pPr>
-      <w:bookmarkStart w:id="39" w:name="_Toc58854754"/>
+      <w:bookmarkStart w:id="36" w:name="_Toc58854754"/>
       <w:r>
         <w:lastRenderedPageBreak/>
         <w:t>Training</w:t>
       </w:r>
-      <w:bookmarkEnd w:id="39"/>
+      <w:bookmarkEnd w:id="36"/>
     </w:p>
     <w:p>
       <w:pPr>
@@ -18329,11 +18332,11 @@
       <w:pPr>
         <w:pStyle w:val="Heading2"/>
       </w:pPr>
-      <w:bookmarkStart w:id="40" w:name="_Toc58854755"/>
+      <w:bookmarkStart w:id="37" w:name="_Toc58854755"/>
       <w:r>
         <w:t>Satellite Facilities</w:t>
       </w:r>
-      <w:bookmarkEnd w:id="40"/>
+      <w:bookmarkEnd w:id="37"/>
       <w:r>
         <w:t xml:space="preserve"> </w:t>
       </w:r>
@@ -18401,12 +18404,12 @@
       <w:pPr>
         <w:pStyle w:val="Heading1"/>
       </w:pPr>
-      <w:bookmarkStart w:id="41" w:name="_Toc58854756"/>
+      <w:bookmarkStart w:id="38" w:name="_Toc58854756"/>
       <w:r>
         <w:lastRenderedPageBreak/>
         <w:t>Authorized Signatures and Initials</w:t>
       </w:r>
-      <w:bookmarkEnd w:id="41"/>
+      <w:bookmarkEnd w:id="38"/>
     </w:p>
     <w:p>
       <w:pPr>
@@ -18585,7 +18588,7 @@
       <w:pPr>
         <w:pStyle w:val="Heading1"/>
       </w:pPr>
-      <w:bookmarkStart w:id="42" w:name="_Toc58854757"/>
+      <w:bookmarkStart w:id="39" w:name="_Toc58854757"/>
       <w:r>
         <w:lastRenderedPageBreak/>
         <w:t xml:space="preserve">Work Performed </w:t>
@@ -18598,7 +18601,7 @@
       <w:r>
         <w:t xml:space="preserve"> Another Location</w:t>
       </w:r>
-      <w:bookmarkEnd w:id="42"/>
+      <w:bookmarkEnd w:id="39"/>
     </w:p>
     <w:p>
       <w:pPr>
@@ -18720,11 +18723,11 @@
       <w:pPr>
         <w:pStyle w:val="Heading2"/>
       </w:pPr>
-      <w:bookmarkStart w:id="43" w:name="_Toc58854758"/>
+      <w:bookmarkStart w:id="40" w:name="_Toc58854758"/>
       <w:r>
         <w:t>Satellite Facilities</w:t>
       </w:r>
-      <w:bookmarkEnd w:id="43"/>
+      <w:bookmarkEnd w:id="40"/>
       <w:r>
         <w:t xml:space="preserve"> </w:t>
       </w:r>
@@ -18772,7 +18775,7 @@
       <w:pPr>
         <w:pStyle w:val="Heading1"/>
       </w:pPr>
-      <w:bookmarkStart w:id="44" w:name="_Toc58854759"/>
+      <w:bookmarkStart w:id="41" w:name="_Toc58854759"/>
       <w:r>
         <w:lastRenderedPageBreak/>
         <w:t xml:space="preserve">Maintenance </w:t>
@@ -18785,7 +18788,7 @@
       <w:r>
         <w:t xml:space="preserve"> Air Carriers</w:t>
       </w:r>
-      <w:bookmarkEnd w:id="44"/>
+      <w:bookmarkEnd w:id="41"/>
     </w:p>
     <w:p>
       <w:pPr>
@@ -18850,11 +18853,11 @@
       <w:pPr>
         <w:pStyle w:val="Heading2"/>
       </w:pPr>
-      <w:bookmarkStart w:id="45" w:name="_Toc58854760"/>
+      <w:bookmarkStart w:id="42" w:name="_Toc58854760"/>
       <w:r>
         <w:t>Satellite Facilities</w:t>
       </w:r>
-      <w:bookmarkEnd w:id="45"/>
+      <w:bookmarkEnd w:id="42"/>
     </w:p>
     <w:p>
       <w:pPr>
@@ -18913,12 +18916,12 @@
       <w:pPr>
         <w:pStyle w:val="Heading1"/>
       </w:pPr>
-      <w:bookmarkStart w:id="46" w:name="_Toc58854761"/>
+      <w:bookmarkStart w:id="43" w:name="_Toc58854761"/>
       <w:r>
         <w:lastRenderedPageBreak/>
         <w:t>Contract Maintenance</w:t>
       </w:r>
-      <w:bookmarkEnd w:id="46"/>
+      <w:bookmarkEnd w:id="43"/>
     </w:p>
     <w:p>
       <w:pPr>
@@ -19393,11 +19396,11 @@
       <w:pPr>
         <w:pStyle w:val="Heading2"/>
       </w:pPr>
-      <w:bookmarkStart w:id="47" w:name="_Toc58854762"/>
+      <w:bookmarkStart w:id="44" w:name="_Toc58854762"/>
       <w:r>
         <w:t>Satellite Facilities</w:t>
       </w:r>
-      <w:bookmarkEnd w:id="47"/>
+      <w:bookmarkEnd w:id="44"/>
     </w:p>
     <w:p>
       <w:pPr>
@@ -19455,12 +19458,12 @@
       <w:pPr>
         <w:pStyle w:val="Heading1"/>
       </w:pPr>
-      <w:bookmarkStart w:id="48" w:name="_Toc58854763"/>
+      <w:bookmarkStart w:id="45" w:name="_Toc58854763"/>
       <w:r>
         <w:lastRenderedPageBreak/>
         <w:t>Capabilities List</w:t>
       </w:r>
-      <w:bookmarkEnd w:id="48"/>
+      <w:bookmarkEnd w:id="45"/>
     </w:p>
     <w:p>
       <w:pPr>
@@ -19919,12 +19922,12 @@
       <w:pPr>
         <w:pStyle w:val="Heading1"/>
       </w:pPr>
-      <w:bookmarkStart w:id="49" w:name="_Toc58854764"/>
+      <w:bookmarkStart w:id="46" w:name="_Toc58854764"/>
       <w:r>
         <w:lastRenderedPageBreak/>
         <w:t>Repair Station Records</w:t>
       </w:r>
-      <w:bookmarkEnd w:id="49"/>
+      <w:bookmarkEnd w:id="46"/>
     </w:p>
     <w:p>
       <w:pPr>
@@ -19997,11 +20000,11 @@
       <w:pPr>
         <w:pStyle w:val="Heading2"/>
       </w:pPr>
-      <w:bookmarkStart w:id="50" w:name="_Toc58854765"/>
+      <w:bookmarkStart w:id="47" w:name="_Toc58854765"/>
       <w:r>
         <w:t>Satellite Facilities</w:t>
       </w:r>
-      <w:bookmarkEnd w:id="50"/>
+      <w:bookmarkEnd w:id="47"/>
     </w:p>
     <w:p>
       <w:pPr>
@@ -20064,6 +20067,16 @@
   <w:p>
     <w:pPr>
       <w:pStyle w:val="Footer"/>
+    </w:pPr>
+  </w:p>
+</w:ftr>
+</file>
+
+<file path=word/footer2.xml><?xml version="1.0" encoding="utf-8"?>
+<w:ftr xmlns:wpc="http://schemas.microsoft.com/office/word/2010/wordprocessingCanvas" xmlns:cx="http://schemas.microsoft.com/office/drawing/2014/chartex" xmlns:cx1="http://schemas.microsoft.com/office/drawing/2015/9/8/chartex" xmlns:cx2="http://schemas.microsoft.com/office/drawing/2015/10/21/chartex" xmlns:cx3="http://schemas.microsoft.com/office/drawing/2016/5/9/chartex" xmlns:cx4="http://schemas.microsoft.com/office/drawing/2016/5/10/chartex" xmlns:cx5="http://schemas.microsoft.com/office/drawing/2016/5/11/chartex" xmlns:cx6="http://schemas.microsoft.com/office/drawing/2016/5/12/chartex" xmlns:cx7="http://schemas.microsoft.com/office/drawing/2016/5/13/chartex" xmlns:cx8="http://schemas.microsoft.com/office/drawing/2016/5/14/chartex" xmlns:mc="http://schemas.openxmlformats.org/markup-compatibility/2006" xmlns:aink="http://schemas.microsoft.com/office/drawing/2016/ink" xmlns:am3d="http://schemas.microsoft.com/office/drawing/2017/model3d" xmlns:o="urn:schemas-microsoft-com:office:office" xmlns:r="http://schemas.openxmlformats.org/officeDocument/2006/relationships" xmlns:m="http://schemas.openxmlformats.org/officeDocument/2006/math" xmlns:v="urn:schemas-microsoft-com:vml" xmlns:wp14="http://schemas.microsoft.com/office/word/2010/wordprocessingDrawing" xmlns:wp="http://schemas.openxmlformats.org/drawingml/2006/wordprocessingDrawing" xmlns:w10="urn:schemas-microsoft-com:office:word" xmlns:w="http://schemas.openxmlformats.org/wordprocessingml/2006/main" xmlns:w14="http://schemas.microsoft.com/office/word/2010/wordml" xmlns:w15="http://schemas.microsoft.com/office/word/2012/wordml" xmlns:w16cex="http://schemas.microsoft.com/office/word/2018/wordml/cex" xmlns:w16cid="http://schemas.microsoft.com/office/word/2016/wordml/cid" xmlns:w16="http://schemas.microsoft.com/office/word/2018/wordml" xmlns:w16se="http://schemas.microsoft.com/office/word/2015/wordml/symex" xmlns:wpg="http://schemas.microsoft.com/office/word/2010/wordprocessingGroup" xmlns:wpi="http://schemas.microsoft.com/office/word/2010/wordprocessingInk" xmlns:wne="http://schemas.microsoft.com/office/word/2006/wordml" xmlns:wps="http://schemas.microsoft.com/office/word/2010/wordprocessingShape" mc:Ignorable="w14 w15 w16se w16cid w16 w16cex wp14">
+  <w:p>
+    <w:pPr>
+      <w:pStyle w:val="Footer"/>
       <w:pBdr>
         <w:bottom w:val="single" w:sz="6" w:space="1" w:color="auto"/>
       </w:pBdr>
@@ -20079,20 +20092,6 @@
         <w:rFonts w:ascii="Palatino Linotype" w:hAnsi="Palatino Linotype"/>
       </w:rPr>
     </w:pPr>
-    <w:r>
-      <w:rPr>
-        <w:rFonts w:ascii="Palatino Linotype" w:hAnsi="Palatino Linotype"/>
-      </w:rPr>
-      <w:t xml:space="preserve">Rev </w:t>
-    </w:r>
-    <w:bookmarkStart w:id="0" w:name="TOCPageRevision"/>
-    <w:r>
-      <w:rPr>
-        <w:rFonts w:ascii="Palatino Linotype" w:hAnsi="Palatino Linotype"/>
-      </w:rPr>
-      <w:t>1.0</w:t>
-    </w:r>
-    <w:bookmarkEnd w:id="0"/>
     <w:r>
       <w:rPr>
         <w:rFonts w:ascii="Palatino Linotype" w:hAnsi="Palatino Linotype"/>
@@ -20127,9 +20126,9 @@
       <w:rPr>
         <w:rFonts w:ascii="Palatino Linotype" w:hAnsi="Palatino Linotype"/>
       </w:rPr>
-      <w:t xml:space="preserve">Dated </w:t>
+      <w:t xml:space="preserve"> </w:t>
     </w:r>
-    <w:bookmarkStart w:id="1" w:name="TOCPageDate"/>
+    <w:bookmarkStart w:id="0" w:name="TOCPageDate"/>
     <w:r>
       <w:rPr>
         <w:rFonts w:ascii="Palatino Linotype" w:hAnsi="Palatino Linotype"/>
@@ -20142,50 +20141,7 @@
       </w:rPr>
       <w:t>2020</w:t>
     </w:r>
-    <w:bookmarkEnd w:id="1"/>
-  </w:p>
-</w:ftr>
-</file>
-
-<file path=word/footer2.xml><?xml version="1.0" encoding="utf-8"?>
-<w:ftr xmlns:wpc="http://schemas.microsoft.com/office/word/2010/wordprocessingCanvas" xmlns:cx="http://schemas.microsoft.com/office/drawing/2014/chartex" xmlns:cx1="http://schemas.microsoft.com/office/drawing/2015/9/8/chartex" xmlns:cx2="http://schemas.microsoft.com/office/drawing/2015/10/21/chartex" xmlns:cx3="http://schemas.microsoft.com/office/drawing/2016/5/9/chartex" xmlns:cx4="http://schemas.microsoft.com/office/drawing/2016/5/10/chartex" xmlns:cx5="http://schemas.microsoft.com/office/drawing/2016/5/11/chartex" xmlns:cx6="http://schemas.microsoft.com/office/drawing/2016/5/12/chartex" xmlns:cx7="http://schemas.microsoft.com/office/drawing/2016/5/13/chartex" xmlns:cx8="http://schemas.microsoft.com/office/drawing/2016/5/14/chartex" xmlns:mc="http://schemas.openxmlformats.org/markup-compatibility/2006" xmlns:aink="http://schemas.microsoft.com/office/drawing/2016/ink" xmlns:am3d="http://schemas.microsoft.com/office/drawing/2017/model3d" xmlns:o="urn:schemas-microsoft-com:office:office" xmlns:r="http://schemas.openxmlformats.org/officeDocument/2006/relationships" xmlns:m="http://schemas.openxmlformats.org/officeDocument/2006/math" xmlns:v="urn:schemas-microsoft-com:vml" xmlns:wp14="http://schemas.microsoft.com/office/word/2010/wordprocessingDrawing" xmlns:wp="http://schemas.openxmlformats.org/drawingml/2006/wordprocessingDrawing" xmlns:w10="urn:schemas-microsoft-com:office:word" xmlns:w="http://schemas.openxmlformats.org/wordprocessingml/2006/main" xmlns:w14="http://schemas.microsoft.com/office/word/2010/wordml" xmlns:w15="http://schemas.microsoft.com/office/word/2012/wordml" xmlns:w16cex="http://schemas.microsoft.com/office/word/2018/wordml/cex" xmlns:w16cid="http://schemas.microsoft.com/office/word/2016/wordml/cid" xmlns:w16="http://schemas.microsoft.com/office/word/2018/wordml" xmlns:w16se="http://schemas.microsoft.com/office/word/2015/wordml/symex" xmlns:wpg="http://schemas.microsoft.com/office/word/2010/wordprocessingGroup" xmlns:wpi="http://schemas.microsoft.com/office/word/2010/wordprocessingInk" xmlns:wne="http://schemas.microsoft.com/office/word/2006/wordml" xmlns:wps="http://schemas.microsoft.com/office/word/2010/wordprocessingShape" mc:Ignorable="w14 w15 w16se w16cid w16 w16cex wp14">
-  <w:p>
-    <w:pPr>
-      <w:pStyle w:val="Footer"/>
-      <w:pBdr>
-        <w:bottom w:val="single" w:sz="6" w:space="1" w:color="auto"/>
-      </w:pBdr>
-    </w:pPr>
-  </w:p>
-  <w:p>
-    <w:pPr>
-      <w:pStyle w:val="Footer"/>
-    </w:pPr>
-    <w:r>
-      <w:t xml:space="preserve">Rev </w:t>
-    </w:r>
-    <w:bookmarkStart w:id="2" w:name="coverPagePage"/>
-    <w:bookmarkStart w:id="3" w:name="coverPageRevision"/>
-    <w:r>
-      <w:t>1.0</w:t>
-    </w:r>
-    <w:bookmarkEnd w:id="2"/>
-    <w:bookmarkEnd w:id="3"/>
-    <w:r>
-      <w:ptab w:relativeTo="margin" w:alignment="center" w:leader="none"/>
-    </w:r>
-    <w:r>
-      <w:rPr>
-        <w:vanish/>
-      </w:rPr>
-      <w:t>COVER PAGE</w:t>
-    </w:r>
-    <w:r>
-      <w:ptab w:relativeTo="margin" w:alignment="right" w:leader="none"/>
-    </w:r>
-    <w:r>
-      <w:t>Dated 01FEB2021</w:t>
-    </w:r>
+    <w:bookmarkEnd w:id="0"/>
   </w:p>
 </w:ftr>
 </file>
@@ -20205,8 +20161,38 @@
       <w:pStyle w:val="Footer"/>
     </w:pPr>
     <w:r>
-      <w:t>Rev 1.0</w:t>
+      <w:ptab w:relativeTo="margin" w:alignment="center" w:leader="none"/>
     </w:r>
+    <w:r>
+      <w:rPr>
+        <w:vanish/>
+      </w:rPr>
+      <w:t>COVER PAGE</w:t>
+    </w:r>
+    <w:r>
+      <w:ptab w:relativeTo="margin" w:alignment="right" w:leader="none"/>
+    </w:r>
+    <w:r>
+      <w:t>01FEB2021</w:t>
+    </w:r>
+  </w:p>
+</w:ftr>
+</file>
+
+<file path=word/footer4.xml><?xml version="1.0" encoding="utf-8"?>
+<w:ftr xmlns:wpc="http://schemas.microsoft.com/office/word/2010/wordprocessingCanvas" xmlns:cx="http://schemas.microsoft.com/office/drawing/2014/chartex" xmlns:cx1="http://schemas.microsoft.com/office/drawing/2015/9/8/chartex" xmlns:cx2="http://schemas.microsoft.com/office/drawing/2015/10/21/chartex" xmlns:cx3="http://schemas.microsoft.com/office/drawing/2016/5/9/chartex" xmlns:cx4="http://schemas.microsoft.com/office/drawing/2016/5/10/chartex" xmlns:cx5="http://schemas.microsoft.com/office/drawing/2016/5/11/chartex" xmlns:cx6="http://schemas.microsoft.com/office/drawing/2016/5/12/chartex" xmlns:cx7="http://schemas.microsoft.com/office/drawing/2016/5/13/chartex" xmlns:cx8="http://schemas.microsoft.com/office/drawing/2016/5/14/chartex" xmlns:mc="http://schemas.openxmlformats.org/markup-compatibility/2006" xmlns:aink="http://schemas.microsoft.com/office/drawing/2016/ink" xmlns:am3d="http://schemas.microsoft.com/office/drawing/2017/model3d" xmlns:o="urn:schemas-microsoft-com:office:office" xmlns:r="http://schemas.openxmlformats.org/officeDocument/2006/relationships" xmlns:m="http://schemas.openxmlformats.org/officeDocument/2006/math" xmlns:v="urn:schemas-microsoft-com:vml" xmlns:wp14="http://schemas.microsoft.com/office/word/2010/wordprocessingDrawing" xmlns:wp="http://schemas.openxmlformats.org/drawingml/2006/wordprocessingDrawing" xmlns:w10="urn:schemas-microsoft-com:office:word" xmlns:w="http://schemas.openxmlformats.org/wordprocessingml/2006/main" xmlns:w14="http://schemas.microsoft.com/office/word/2010/wordml" xmlns:w15="http://schemas.microsoft.com/office/word/2012/wordml" xmlns:w16cex="http://schemas.microsoft.com/office/word/2018/wordml/cex" xmlns:w16cid="http://schemas.microsoft.com/office/word/2016/wordml/cid" xmlns:w16="http://schemas.microsoft.com/office/word/2018/wordml" xmlns:w16se="http://schemas.microsoft.com/office/word/2015/wordml/symex" xmlns:wpg="http://schemas.microsoft.com/office/word/2010/wordprocessingGroup" xmlns:wpi="http://schemas.microsoft.com/office/word/2010/wordprocessingInk" xmlns:wne="http://schemas.microsoft.com/office/word/2006/wordml" xmlns:wps="http://schemas.microsoft.com/office/word/2010/wordprocessingShape" mc:Ignorable="w14 w15 w16se w16cid w16 w16cex wp14">
+  <w:p>
+    <w:pPr>
+      <w:pStyle w:val="Footer"/>
+      <w:pBdr>
+        <w:bottom w:val="single" w:sz="6" w:space="1" w:color="auto"/>
+      </w:pBdr>
+    </w:pPr>
+  </w:p>
+  <w:p>
+    <w:pPr>
+      <w:pStyle w:val="Footer"/>
+    </w:pPr>
     <w:r>
       <w:ptab w:relativeTo="margin" w:alignment="center" w:leader="none"/>
     </w:r>
@@ -20232,7 +20218,7 @@
       <w:ptab w:relativeTo="margin" w:alignment="right" w:leader="none"/>
     </w:r>
     <w:r>
-      <w:t>Dated 01FEB2021</w:t>
+      <w:t xml:space="preserve"> 01FEB2021</w:t>
     </w:r>
   </w:p>
 </w:ftr>
@@ -20264,6 +20250,16 @@
 </file>
 
 <file path=word/header1.xml><?xml version="1.0" encoding="utf-8"?>
+<w:hdr xmlns:wpc="http://schemas.microsoft.com/office/word/2010/wordprocessingCanvas" xmlns:cx="http://schemas.microsoft.com/office/drawing/2014/chartex" xmlns:cx1="http://schemas.microsoft.com/office/drawing/2015/9/8/chartex" xmlns:cx2="http://schemas.microsoft.com/office/drawing/2015/10/21/chartex" xmlns:cx3="http://schemas.microsoft.com/office/drawing/2016/5/9/chartex" xmlns:cx4="http://schemas.microsoft.com/office/drawing/2016/5/10/chartex" xmlns:cx5="http://schemas.microsoft.com/office/drawing/2016/5/11/chartex" xmlns:cx6="http://schemas.microsoft.com/office/drawing/2016/5/12/chartex" xmlns:cx7="http://schemas.microsoft.com/office/drawing/2016/5/13/chartex" xmlns:cx8="http://schemas.microsoft.com/office/drawing/2016/5/14/chartex" xmlns:mc="http://schemas.openxmlformats.org/markup-compatibility/2006" xmlns:aink="http://schemas.microsoft.com/office/drawing/2016/ink" xmlns:am3d="http://schemas.microsoft.com/office/drawing/2017/model3d" xmlns:o="urn:schemas-microsoft-com:office:office" xmlns:r="http://schemas.openxmlformats.org/officeDocument/2006/relationships" xmlns:m="http://schemas.openxmlformats.org/officeDocument/2006/math" xmlns:v="urn:schemas-microsoft-com:vml" xmlns:wp14="http://schemas.microsoft.com/office/word/2010/wordprocessingDrawing" xmlns:wp="http://schemas.openxmlformats.org/drawingml/2006/wordprocessingDrawing" xmlns:w10="urn:schemas-microsoft-com:office:word" xmlns:w="http://schemas.openxmlformats.org/wordprocessingml/2006/main" xmlns:w14="http://schemas.microsoft.com/office/word/2010/wordml" xmlns:w15="http://schemas.microsoft.com/office/word/2012/wordml" xmlns:w16cex="http://schemas.microsoft.com/office/word/2018/wordml/cex" xmlns:w16cid="http://schemas.microsoft.com/office/word/2016/wordml/cid" xmlns:w16="http://schemas.microsoft.com/office/word/2018/wordml" xmlns:w16se="http://schemas.microsoft.com/office/word/2015/wordml/symex" xmlns:wpg="http://schemas.microsoft.com/office/word/2010/wordprocessingGroup" xmlns:wpi="http://schemas.microsoft.com/office/word/2010/wordprocessingInk" xmlns:wne="http://schemas.microsoft.com/office/word/2006/wordml" xmlns:wps="http://schemas.microsoft.com/office/word/2010/wordprocessingShape" mc:Ignorable="w14 w15 w16se w16cid w16 w16cex wp14">
+  <w:p>
+    <w:pPr>
+      <w:pStyle w:val="Header"/>
+    </w:pPr>
+  </w:p>
+</w:hdr>
+</file>
+
+<file path=word/header2.xml><?xml version="1.0" encoding="utf-8"?>
 <w:hdr xmlns:wpc="http://schemas.microsoft.com/office/word/2010/wordprocessingCanvas" xmlns:cx="http://schemas.microsoft.com/office/drawing/2014/chartex" xmlns:cx1="http://schemas.microsoft.com/office/drawing/2015/9/8/chartex" xmlns:cx2="http://schemas.microsoft.com/office/drawing/2015/10/21/chartex" xmlns:cx3="http://schemas.microsoft.com/office/drawing/2016/5/9/chartex" xmlns:cx4="http://schemas.microsoft.com/office/drawing/2016/5/10/chartex" xmlns:cx5="http://schemas.microsoft.com/office/drawing/2016/5/11/chartex" xmlns:cx6="http://schemas.microsoft.com/office/drawing/2016/5/12/chartex" xmlns:cx7="http://schemas.microsoft.com/office/drawing/2016/5/13/chartex" xmlns:cx8="http://schemas.microsoft.com/office/drawing/2016/5/14/chartex" xmlns:mc="http://schemas.openxmlformats.org/markup-compatibility/2006" xmlns:aink="http://schemas.microsoft.com/office/drawing/2016/ink" xmlns:am3d="http://schemas.microsoft.com/office/drawing/2017/model3d" xmlns:o="urn:schemas-microsoft-com:office:office" xmlns:r="http://schemas.openxmlformats.org/officeDocument/2006/relationships" xmlns:m="http://schemas.openxmlformats.org/officeDocument/2006/math" xmlns:v="urn:schemas-microsoft-com:vml" xmlns:wp14="http://schemas.microsoft.com/office/word/2010/wordprocessingDrawing" xmlns:wp="http://schemas.openxmlformats.org/drawingml/2006/wordprocessingDrawing" xmlns:w10="urn:schemas-microsoft-com:office:word" xmlns:w="http://schemas.openxmlformats.org/wordprocessingml/2006/main" xmlns:w14="http://schemas.microsoft.com/office/word/2010/wordml" xmlns:w15="http://schemas.microsoft.com/office/word/2012/wordml" xmlns:w16cex="http://schemas.microsoft.com/office/word/2018/wordml/cex" xmlns:w16cid="http://schemas.microsoft.com/office/word/2016/wordml/cid" xmlns:w16="http://schemas.microsoft.com/office/word/2018/wordml" xmlns:w16se="http://schemas.microsoft.com/office/word/2015/wordml/symex" xmlns:wpg="http://schemas.microsoft.com/office/word/2010/wordprocessingGroup" xmlns:wpi="http://schemas.microsoft.com/office/word/2010/wordprocessingInk" xmlns:wne="http://schemas.microsoft.com/office/word/2006/wordml" xmlns:wps="http://schemas.microsoft.com/office/word/2010/wordprocessingShape" mc:Ignorable="w14 w15 w16se w16cid w16 w16cex wp14">
   <w:p>
     <w:pPr>
@@ -20287,7 +20283,17 @@
 </w:hdr>
 </file>
 
-<file path=word/header2.xml><?xml version="1.0" encoding="utf-8"?>
+<file path=word/header3.xml><?xml version="1.0" encoding="utf-8"?>
+<w:hdr xmlns:wpc="http://schemas.microsoft.com/office/word/2010/wordprocessingCanvas" xmlns:cx="http://schemas.microsoft.com/office/drawing/2014/chartex" xmlns:cx1="http://schemas.microsoft.com/office/drawing/2015/9/8/chartex" xmlns:cx2="http://schemas.microsoft.com/office/drawing/2015/10/21/chartex" xmlns:cx3="http://schemas.microsoft.com/office/drawing/2016/5/9/chartex" xmlns:cx4="http://schemas.microsoft.com/office/drawing/2016/5/10/chartex" xmlns:cx5="http://schemas.microsoft.com/office/drawing/2016/5/11/chartex" xmlns:cx6="http://schemas.microsoft.com/office/drawing/2016/5/12/chartex" xmlns:cx7="http://schemas.microsoft.com/office/drawing/2016/5/13/chartex" xmlns:cx8="http://schemas.microsoft.com/office/drawing/2016/5/14/chartex" xmlns:mc="http://schemas.openxmlformats.org/markup-compatibility/2006" xmlns:aink="http://schemas.microsoft.com/office/drawing/2016/ink" xmlns:am3d="http://schemas.microsoft.com/office/drawing/2017/model3d" xmlns:o="urn:schemas-microsoft-com:office:office" xmlns:r="http://schemas.openxmlformats.org/officeDocument/2006/relationships" xmlns:m="http://schemas.openxmlformats.org/officeDocument/2006/math" xmlns:v="urn:schemas-microsoft-com:vml" xmlns:wp14="http://schemas.microsoft.com/office/word/2010/wordprocessingDrawing" xmlns:wp="http://schemas.openxmlformats.org/drawingml/2006/wordprocessingDrawing" xmlns:w10="urn:schemas-microsoft-com:office:word" xmlns:w="http://schemas.openxmlformats.org/wordprocessingml/2006/main" xmlns:w14="http://schemas.microsoft.com/office/word/2010/wordml" xmlns:w15="http://schemas.microsoft.com/office/word/2012/wordml" xmlns:w16cex="http://schemas.microsoft.com/office/word/2018/wordml/cex" xmlns:w16cid="http://schemas.microsoft.com/office/word/2016/wordml/cid" xmlns:w16="http://schemas.microsoft.com/office/word/2018/wordml" xmlns:w16se="http://schemas.microsoft.com/office/word/2015/wordml/symex" xmlns:wpg="http://schemas.microsoft.com/office/word/2010/wordprocessingGroup" xmlns:wpi="http://schemas.microsoft.com/office/word/2010/wordprocessingInk" xmlns:wne="http://schemas.microsoft.com/office/word/2006/wordml" xmlns:wps="http://schemas.microsoft.com/office/word/2010/wordprocessingShape" mc:Ignorable="w14 w15 w16se w16cid w16 w16cex wp14">
+  <w:p>
+    <w:pPr>
+      <w:pStyle w:val="Header"/>
+    </w:pPr>
+  </w:p>
+</w:hdr>
+</file>
+
+<file path=word/header4.xml><?xml version="1.0" encoding="utf-8"?>
 <w:hdr xmlns:wpc="http://schemas.microsoft.com/office/word/2010/wordprocessingCanvas" xmlns:cx="http://schemas.microsoft.com/office/drawing/2014/chartex" xmlns:cx1="http://schemas.microsoft.com/office/drawing/2015/9/8/chartex" xmlns:cx2="http://schemas.microsoft.com/office/drawing/2015/10/21/chartex" xmlns:cx3="http://schemas.microsoft.com/office/drawing/2016/5/9/chartex" xmlns:cx4="http://schemas.microsoft.com/office/drawing/2016/5/10/chartex" xmlns:cx5="http://schemas.microsoft.com/office/drawing/2016/5/11/chartex" xmlns:cx6="http://schemas.microsoft.com/office/drawing/2016/5/12/chartex" xmlns:cx7="http://schemas.microsoft.com/office/drawing/2016/5/13/chartex" xmlns:cx8="http://schemas.microsoft.com/office/drawing/2016/5/14/chartex" xmlns:mc="http://schemas.openxmlformats.org/markup-compatibility/2006" xmlns:aink="http://schemas.microsoft.com/office/drawing/2016/ink" xmlns:am3d="http://schemas.microsoft.com/office/drawing/2017/model3d" xmlns:o="urn:schemas-microsoft-com:office:office" xmlns:r="http://schemas.openxmlformats.org/officeDocument/2006/relationships" xmlns:m="http://schemas.openxmlformats.org/officeDocument/2006/math" xmlns:v="urn:schemas-microsoft-com:vml" xmlns:wp14="http://schemas.microsoft.com/office/word/2010/wordprocessingDrawing" xmlns:wp="http://schemas.openxmlformats.org/drawingml/2006/wordprocessingDrawing" xmlns:w10="urn:schemas-microsoft-com:office:word" xmlns:w="http://schemas.openxmlformats.org/wordprocessingml/2006/main" xmlns:w14="http://schemas.microsoft.com/office/word/2010/wordml" xmlns:w15="http://schemas.microsoft.com/office/word/2012/wordml" xmlns:w16cex="http://schemas.microsoft.com/office/word/2018/wordml/cex" xmlns:w16cid="http://schemas.microsoft.com/office/word/2016/wordml/cid" xmlns:w16="http://schemas.microsoft.com/office/word/2018/wordml" xmlns:w16se="http://schemas.microsoft.com/office/word/2015/wordml/symex" xmlns:wpg="http://schemas.microsoft.com/office/word/2010/wordprocessingGroup" xmlns:wpi="http://schemas.microsoft.com/office/word/2010/wordprocessingInk" xmlns:wne="http://schemas.microsoft.com/office/word/2006/wordml" xmlns:wps="http://schemas.microsoft.com/office/word/2010/wordprocessingShape" mc:Ignorable="w14 w15 w16se w16cid w16 w16cex wp14">
   <w:p>
     <w:pPr>
@@ -28938,7 +28944,7 @@
   <dgm:whole/>
   <dgm:extLst>
     <a:ext uri="http://schemas.microsoft.com/office/drawing/2008/diagram">
-      <dsp:dataModelExt xmlns:dsp="http://schemas.microsoft.com/office/drawing/2008/diagram" relId="rId16" minVer="http://schemas.openxmlformats.org/drawingml/2006/diagram"/>
+      <dsp:dataModelExt xmlns:dsp="http://schemas.microsoft.com/office/drawing/2008/diagram" relId="rId19" minVer="http://schemas.openxmlformats.org/drawingml/2006/diagram"/>
     </a:ext>
   </dgm:extLst>
 </dgm:dataModel>

</xml_diff>